<commit_message>
Shtimi i Dizajnit konceptual te Arkitektures se Sistemit
</commit_message>
<xml_diff>
--- a/docs/Analiza e fizibilitetit teknik.docx
+++ b/docs/Analiza e fizibilitetit teknik.docx
@@ -1,6 +1,6 @@
 
 <file path=word/document.xml><?xml version="1.0" encoding="utf-8"?>
-<w:document xmlns:wpc="http://schemas.microsoft.com/office/word/2010/wordprocessingCanvas" xmlns:mc="http://schemas.openxmlformats.org/markup-compatibility/2006" xmlns:o="urn:schemas-microsoft-com:office:office" xmlns:r="http://schemas.openxmlformats.org/officeDocument/2006/relationships" xmlns:m="http://schemas.openxmlformats.org/officeDocument/2006/math" xmlns:v="urn:schemas-microsoft-com:vml" xmlns:wp14="http://schemas.microsoft.com/office/word/2010/wordprocessingDrawing" xmlns:wp="http://schemas.openxmlformats.org/drawingml/2006/wordprocessingDrawing" xmlns:w10="urn:schemas-microsoft-com:office:word" xmlns:w="http://schemas.openxmlformats.org/wordprocessingml/2006/main" xmlns:w14="http://schemas.microsoft.com/office/word/2010/wordml" xmlns:w15="http://schemas.microsoft.com/office/word/2012/wordml" xmlns:wpg="http://schemas.microsoft.com/office/word/2010/wordprocessingGroup" xmlns:wpi="http://schemas.microsoft.com/office/word/2010/wordprocessingInk" xmlns:wne="http://schemas.microsoft.com/office/word/2006/wordml" xmlns:wps="http://schemas.microsoft.com/office/word/2010/wordprocessingShape" mc:Ignorable="w14 w15 wp14">
+<w:document xmlns:wpc="http://schemas.microsoft.com/office/word/2010/wordprocessingCanvas" xmlns:mc="http://schemas.openxmlformats.org/markup-compatibility/2006" xmlns:o="urn:schemas-microsoft-com:office:office" xmlns:r="http://schemas.openxmlformats.org/officeDocument/2006/relationships" xmlns:m="http://schemas.openxmlformats.org/officeDocument/2006/math" xmlns:v="urn:schemas-microsoft-com:vml" xmlns:wp14="http://schemas.microsoft.com/office/word/2010/wordprocessingDrawing" xmlns:wp="http://schemas.openxmlformats.org/drawingml/2006/wordprocessingDrawing" xmlns:w10="urn:schemas-microsoft-com:office:word" xmlns:w="http://schemas.openxmlformats.org/wordprocessingml/2006/main" xmlns:w14="http://schemas.microsoft.com/office/word/2010/wordml" xmlns:wpg="http://schemas.microsoft.com/office/word/2010/wordprocessingGroup" xmlns:wpi="http://schemas.microsoft.com/office/word/2010/wordprocessingInk" xmlns:wne="http://schemas.microsoft.com/office/word/2006/wordml" xmlns:wps="http://schemas.microsoft.com/office/word/2010/wordprocessingShape" mc:Ignorable="w14 wp14">
   <w:body>
     <w:p>
       <w:pPr>
@@ -124,6 +124,7 @@
           <w:szCs w:val="24"/>
         </w:rPr>
       </w:pPr>
+      <w:proofErr w:type="gramStart"/>
       <w:r>
         <w:rPr>
           <w:rFonts w:ascii="Times New Roman" w:hAnsi="Times New Roman"/>
@@ -139,7 +140,16 @@
           <w:sz w:val="24"/>
           <w:szCs w:val="24"/>
         </w:rPr>
-        <w:t>është një aplikacion i plotë i bazuar në internet. Teknologjitë dhe mjetet kryesore që shoqërohen me</w:t>
+        <w:t>është një aplikacion i plotë i bazuar në internet.</w:t>
+      </w:r>
+      <w:proofErr w:type="gramEnd"/>
+      <w:r>
+        <w:rPr>
+          <w:rFonts w:ascii="Times New Roman" w:hAnsi="Times New Roman"/>
+          <w:sz w:val="24"/>
+          <w:szCs w:val="24"/>
+        </w:rPr>
+        <w:t xml:space="preserve"> Teknologjitë dhe mjetet kryesore që shoqërohen me</w:t>
       </w:r>
       <w:r>
         <w:rPr>
@@ -586,13 +596,23 @@
         </w:rPr>
         <w:t xml:space="preserve"> </w:t>
       </w:r>
-      <w:r>
-        <w:rPr>
-          <w:rFonts w:ascii="Times New Roman" w:hAnsi="Times New Roman"/>
-          <w:sz w:val="24"/>
-          <w:szCs w:val="24"/>
-        </w:rPr>
-        <w:t xml:space="preserve">do të ndjekë procesin </w:t>
+      <w:proofErr w:type="gramStart"/>
+      <w:r>
+        <w:rPr>
+          <w:rFonts w:ascii="Times New Roman" w:hAnsi="Times New Roman"/>
+          <w:sz w:val="24"/>
+          <w:szCs w:val="24"/>
+        </w:rPr>
+        <w:t>do</w:t>
+      </w:r>
+      <w:proofErr w:type="gramEnd"/>
+      <w:r>
+        <w:rPr>
+          <w:rFonts w:ascii="Times New Roman" w:hAnsi="Times New Roman"/>
+          <w:sz w:val="24"/>
+          <w:szCs w:val="24"/>
+        </w:rPr>
+        <w:t xml:space="preserve"> të ndjekë procesin </w:t>
       </w:r>
       <w:r>
         <w:rPr>
@@ -1271,6 +1291,7 @@
           <w:szCs w:val="24"/>
         </w:rPr>
       </w:pPr>
+      <w:proofErr w:type="gramStart"/>
       <w:r>
         <w:rPr>
           <w:rFonts w:ascii="Times New Roman" w:hAnsi="Times New Roman"/>
@@ -1286,7 +1307,16 @@
           <w:sz w:val="24"/>
           <w:szCs w:val="24"/>
         </w:rPr>
-        <w:t xml:space="preserve"> është shpesh teknologjikisht kompleks, gjë që kërkon planifikim të kujdesshëm dhe konsultim dhe monitorim publik. Pengesat për zbatimin përfshijnë:</w:t>
+        <w:t xml:space="preserve"> është shpesh teknologjikisht kompleks, gjë që kërkon planifikim të kujdesshëm dhe konsultim dhe monitorim publik.</w:t>
+      </w:r>
+      <w:proofErr w:type="gramEnd"/>
+      <w:r>
+        <w:rPr>
+          <w:rFonts w:ascii="Times New Roman" w:hAnsi="Times New Roman"/>
+          <w:sz w:val="24"/>
+          <w:szCs w:val="24"/>
+        </w:rPr>
+        <w:t xml:space="preserve"> Pengesat për zbatimin përfshijnë:</w:t>
       </w:r>
     </w:p>
     <w:p>
@@ -1474,15 +1504,799 @@
           <w:lang w:val="en-US"/>
         </w:rPr>
       </w:pPr>
-      <w:r>
-        <w:rPr>
-          <w:rFonts w:ascii="Times New Roman" w:hAnsi="Times New Roman"/>
-          <w:sz w:val="24"/>
-          <w:szCs w:val="24"/>
-          <w:lang w:val="en-US"/>
-        </w:rPr>
-        <w:t xml:space="preserve">Sfida e një sistemi të qëndrueshëm transporti është se ai duhet të përmbushë nevojat e lëvizshmërisë dhe aksesit të njerëzve duke siguruar mënyra të sigurta dhe miqësore me mjedisin e transportit. Kjo është një detyrë komplekse dhe e vështirë në qytetet e vendeve në zhvillim siç është </w:t>
-      </w:r>
+      <w:proofErr w:type="spellStart"/>
+      <w:proofErr w:type="gramStart"/>
+      <w:r>
+        <w:rPr>
+          <w:rFonts w:ascii="Times New Roman" w:hAnsi="Times New Roman"/>
+          <w:sz w:val="24"/>
+          <w:szCs w:val="24"/>
+          <w:lang w:val="en-US"/>
+        </w:rPr>
+        <w:t>Sfida</w:t>
+      </w:r>
+      <w:proofErr w:type="spellEnd"/>
+      <w:r>
+        <w:rPr>
+          <w:rFonts w:ascii="Times New Roman" w:hAnsi="Times New Roman"/>
+          <w:sz w:val="24"/>
+          <w:szCs w:val="24"/>
+          <w:lang w:val="en-US"/>
+        </w:rPr>
+        <w:t xml:space="preserve"> e </w:t>
+      </w:r>
+      <w:proofErr w:type="spellStart"/>
+      <w:r>
+        <w:rPr>
+          <w:rFonts w:ascii="Times New Roman" w:hAnsi="Times New Roman"/>
+          <w:sz w:val="24"/>
+          <w:szCs w:val="24"/>
+          <w:lang w:val="en-US"/>
+        </w:rPr>
+        <w:t>një</w:t>
+      </w:r>
+      <w:proofErr w:type="spellEnd"/>
+      <w:r>
+        <w:rPr>
+          <w:rFonts w:ascii="Times New Roman" w:hAnsi="Times New Roman"/>
+          <w:sz w:val="24"/>
+          <w:szCs w:val="24"/>
+          <w:lang w:val="en-US"/>
+        </w:rPr>
+        <w:t xml:space="preserve"> </w:t>
+      </w:r>
+      <w:proofErr w:type="spellStart"/>
+      <w:r>
+        <w:rPr>
+          <w:rFonts w:ascii="Times New Roman" w:hAnsi="Times New Roman"/>
+          <w:sz w:val="24"/>
+          <w:szCs w:val="24"/>
+          <w:lang w:val="en-US"/>
+        </w:rPr>
+        <w:t>sistemi</w:t>
+      </w:r>
+      <w:proofErr w:type="spellEnd"/>
+      <w:r>
+        <w:rPr>
+          <w:rFonts w:ascii="Times New Roman" w:hAnsi="Times New Roman"/>
+          <w:sz w:val="24"/>
+          <w:szCs w:val="24"/>
+          <w:lang w:val="en-US"/>
+        </w:rPr>
+        <w:t xml:space="preserve"> </w:t>
+      </w:r>
+      <w:proofErr w:type="spellStart"/>
+      <w:r>
+        <w:rPr>
+          <w:rFonts w:ascii="Times New Roman" w:hAnsi="Times New Roman"/>
+          <w:sz w:val="24"/>
+          <w:szCs w:val="24"/>
+          <w:lang w:val="en-US"/>
+        </w:rPr>
+        <w:t>të</w:t>
+      </w:r>
+      <w:proofErr w:type="spellEnd"/>
+      <w:r>
+        <w:rPr>
+          <w:rFonts w:ascii="Times New Roman" w:hAnsi="Times New Roman"/>
+          <w:sz w:val="24"/>
+          <w:szCs w:val="24"/>
+          <w:lang w:val="en-US"/>
+        </w:rPr>
+        <w:t xml:space="preserve"> </w:t>
+      </w:r>
+      <w:proofErr w:type="spellStart"/>
+      <w:r>
+        <w:rPr>
+          <w:rFonts w:ascii="Times New Roman" w:hAnsi="Times New Roman"/>
+          <w:sz w:val="24"/>
+          <w:szCs w:val="24"/>
+          <w:lang w:val="en-US"/>
+        </w:rPr>
+        <w:t>qëndrueshëm</w:t>
+      </w:r>
+      <w:proofErr w:type="spellEnd"/>
+      <w:r>
+        <w:rPr>
+          <w:rFonts w:ascii="Times New Roman" w:hAnsi="Times New Roman"/>
+          <w:sz w:val="24"/>
+          <w:szCs w:val="24"/>
+          <w:lang w:val="en-US"/>
+        </w:rPr>
+        <w:t xml:space="preserve"> </w:t>
+      </w:r>
+      <w:proofErr w:type="spellStart"/>
+      <w:r>
+        <w:rPr>
+          <w:rFonts w:ascii="Times New Roman" w:hAnsi="Times New Roman"/>
+          <w:sz w:val="24"/>
+          <w:szCs w:val="24"/>
+          <w:lang w:val="en-US"/>
+        </w:rPr>
+        <w:t>transporti</w:t>
+      </w:r>
+      <w:proofErr w:type="spellEnd"/>
+      <w:r>
+        <w:rPr>
+          <w:rFonts w:ascii="Times New Roman" w:hAnsi="Times New Roman"/>
+          <w:sz w:val="24"/>
+          <w:szCs w:val="24"/>
+          <w:lang w:val="en-US"/>
+        </w:rPr>
+        <w:t xml:space="preserve"> </w:t>
+      </w:r>
+      <w:proofErr w:type="spellStart"/>
+      <w:r>
+        <w:rPr>
+          <w:rFonts w:ascii="Times New Roman" w:hAnsi="Times New Roman"/>
+          <w:sz w:val="24"/>
+          <w:szCs w:val="24"/>
+          <w:lang w:val="en-US"/>
+        </w:rPr>
+        <w:t>është</w:t>
+      </w:r>
+      <w:proofErr w:type="spellEnd"/>
+      <w:r>
+        <w:rPr>
+          <w:rFonts w:ascii="Times New Roman" w:hAnsi="Times New Roman"/>
+          <w:sz w:val="24"/>
+          <w:szCs w:val="24"/>
+          <w:lang w:val="en-US"/>
+        </w:rPr>
+        <w:t xml:space="preserve"> se </w:t>
+      </w:r>
+      <w:proofErr w:type="spellStart"/>
+      <w:r>
+        <w:rPr>
+          <w:rFonts w:ascii="Times New Roman" w:hAnsi="Times New Roman"/>
+          <w:sz w:val="24"/>
+          <w:szCs w:val="24"/>
+          <w:lang w:val="en-US"/>
+        </w:rPr>
+        <w:t>ai</w:t>
+      </w:r>
+      <w:proofErr w:type="spellEnd"/>
+      <w:r>
+        <w:rPr>
+          <w:rFonts w:ascii="Times New Roman" w:hAnsi="Times New Roman"/>
+          <w:sz w:val="24"/>
+          <w:szCs w:val="24"/>
+          <w:lang w:val="en-US"/>
+        </w:rPr>
+        <w:t xml:space="preserve"> </w:t>
+      </w:r>
+      <w:proofErr w:type="spellStart"/>
+      <w:r>
+        <w:rPr>
+          <w:rFonts w:ascii="Times New Roman" w:hAnsi="Times New Roman"/>
+          <w:sz w:val="24"/>
+          <w:szCs w:val="24"/>
+          <w:lang w:val="en-US"/>
+        </w:rPr>
+        <w:t>duhet</w:t>
+      </w:r>
+      <w:proofErr w:type="spellEnd"/>
+      <w:r>
+        <w:rPr>
+          <w:rFonts w:ascii="Times New Roman" w:hAnsi="Times New Roman"/>
+          <w:sz w:val="24"/>
+          <w:szCs w:val="24"/>
+          <w:lang w:val="en-US"/>
+        </w:rPr>
+        <w:t xml:space="preserve"> </w:t>
+      </w:r>
+      <w:proofErr w:type="spellStart"/>
+      <w:r>
+        <w:rPr>
+          <w:rFonts w:ascii="Times New Roman" w:hAnsi="Times New Roman"/>
+          <w:sz w:val="24"/>
+          <w:szCs w:val="24"/>
+          <w:lang w:val="en-US"/>
+        </w:rPr>
+        <w:t>të</w:t>
+      </w:r>
+      <w:proofErr w:type="spellEnd"/>
+      <w:r>
+        <w:rPr>
+          <w:rFonts w:ascii="Times New Roman" w:hAnsi="Times New Roman"/>
+          <w:sz w:val="24"/>
+          <w:szCs w:val="24"/>
+          <w:lang w:val="en-US"/>
+        </w:rPr>
+        <w:t xml:space="preserve"> </w:t>
+      </w:r>
+      <w:proofErr w:type="spellStart"/>
+      <w:r>
+        <w:rPr>
+          <w:rFonts w:ascii="Times New Roman" w:hAnsi="Times New Roman"/>
+          <w:sz w:val="24"/>
+          <w:szCs w:val="24"/>
+          <w:lang w:val="en-US"/>
+        </w:rPr>
+        <w:t>përmbushë</w:t>
+      </w:r>
+      <w:proofErr w:type="spellEnd"/>
+      <w:r>
+        <w:rPr>
+          <w:rFonts w:ascii="Times New Roman" w:hAnsi="Times New Roman"/>
+          <w:sz w:val="24"/>
+          <w:szCs w:val="24"/>
+          <w:lang w:val="en-US"/>
+        </w:rPr>
+        <w:t xml:space="preserve"> </w:t>
+      </w:r>
+      <w:proofErr w:type="spellStart"/>
+      <w:r>
+        <w:rPr>
+          <w:rFonts w:ascii="Times New Roman" w:hAnsi="Times New Roman"/>
+          <w:sz w:val="24"/>
+          <w:szCs w:val="24"/>
+          <w:lang w:val="en-US"/>
+        </w:rPr>
+        <w:t>nevojat</w:t>
+      </w:r>
+      <w:proofErr w:type="spellEnd"/>
+      <w:r>
+        <w:rPr>
+          <w:rFonts w:ascii="Times New Roman" w:hAnsi="Times New Roman"/>
+          <w:sz w:val="24"/>
+          <w:szCs w:val="24"/>
+          <w:lang w:val="en-US"/>
+        </w:rPr>
+        <w:t xml:space="preserve"> e </w:t>
+      </w:r>
+      <w:proofErr w:type="spellStart"/>
+      <w:r>
+        <w:rPr>
+          <w:rFonts w:ascii="Times New Roman" w:hAnsi="Times New Roman"/>
+          <w:sz w:val="24"/>
+          <w:szCs w:val="24"/>
+          <w:lang w:val="en-US"/>
+        </w:rPr>
+        <w:t>lëvizshmërisë</w:t>
+      </w:r>
+      <w:proofErr w:type="spellEnd"/>
+      <w:r>
+        <w:rPr>
+          <w:rFonts w:ascii="Times New Roman" w:hAnsi="Times New Roman"/>
+          <w:sz w:val="24"/>
+          <w:szCs w:val="24"/>
+          <w:lang w:val="en-US"/>
+        </w:rPr>
+        <w:t xml:space="preserve"> </w:t>
+      </w:r>
+      <w:proofErr w:type="spellStart"/>
+      <w:r>
+        <w:rPr>
+          <w:rFonts w:ascii="Times New Roman" w:hAnsi="Times New Roman"/>
+          <w:sz w:val="24"/>
+          <w:szCs w:val="24"/>
+          <w:lang w:val="en-US"/>
+        </w:rPr>
+        <w:t>dhe</w:t>
+      </w:r>
+      <w:proofErr w:type="spellEnd"/>
+      <w:r>
+        <w:rPr>
+          <w:rFonts w:ascii="Times New Roman" w:hAnsi="Times New Roman"/>
+          <w:sz w:val="24"/>
+          <w:szCs w:val="24"/>
+          <w:lang w:val="en-US"/>
+        </w:rPr>
+        <w:t xml:space="preserve"> </w:t>
+      </w:r>
+      <w:proofErr w:type="spellStart"/>
+      <w:r>
+        <w:rPr>
+          <w:rFonts w:ascii="Times New Roman" w:hAnsi="Times New Roman"/>
+          <w:sz w:val="24"/>
+          <w:szCs w:val="24"/>
+          <w:lang w:val="en-US"/>
+        </w:rPr>
+        <w:t>aksesit</w:t>
+      </w:r>
+      <w:proofErr w:type="spellEnd"/>
+      <w:r>
+        <w:rPr>
+          <w:rFonts w:ascii="Times New Roman" w:hAnsi="Times New Roman"/>
+          <w:sz w:val="24"/>
+          <w:szCs w:val="24"/>
+          <w:lang w:val="en-US"/>
+        </w:rPr>
+        <w:t xml:space="preserve"> </w:t>
+      </w:r>
+      <w:proofErr w:type="spellStart"/>
+      <w:r>
+        <w:rPr>
+          <w:rFonts w:ascii="Times New Roman" w:hAnsi="Times New Roman"/>
+          <w:sz w:val="24"/>
+          <w:szCs w:val="24"/>
+          <w:lang w:val="en-US"/>
+        </w:rPr>
+        <w:t>të</w:t>
+      </w:r>
+      <w:proofErr w:type="spellEnd"/>
+      <w:r>
+        <w:rPr>
+          <w:rFonts w:ascii="Times New Roman" w:hAnsi="Times New Roman"/>
+          <w:sz w:val="24"/>
+          <w:szCs w:val="24"/>
+          <w:lang w:val="en-US"/>
+        </w:rPr>
+        <w:t xml:space="preserve"> </w:t>
+      </w:r>
+      <w:proofErr w:type="spellStart"/>
+      <w:r>
+        <w:rPr>
+          <w:rFonts w:ascii="Times New Roman" w:hAnsi="Times New Roman"/>
+          <w:sz w:val="24"/>
+          <w:szCs w:val="24"/>
+          <w:lang w:val="en-US"/>
+        </w:rPr>
+        <w:t>njerëzve</w:t>
+      </w:r>
+      <w:proofErr w:type="spellEnd"/>
+      <w:r>
+        <w:rPr>
+          <w:rFonts w:ascii="Times New Roman" w:hAnsi="Times New Roman"/>
+          <w:sz w:val="24"/>
+          <w:szCs w:val="24"/>
+          <w:lang w:val="en-US"/>
+        </w:rPr>
+        <w:t xml:space="preserve"> duke </w:t>
+      </w:r>
+      <w:proofErr w:type="spellStart"/>
+      <w:r>
+        <w:rPr>
+          <w:rFonts w:ascii="Times New Roman" w:hAnsi="Times New Roman"/>
+          <w:sz w:val="24"/>
+          <w:szCs w:val="24"/>
+          <w:lang w:val="en-US"/>
+        </w:rPr>
+        <w:t>siguruar</w:t>
+      </w:r>
+      <w:proofErr w:type="spellEnd"/>
+      <w:r>
+        <w:rPr>
+          <w:rFonts w:ascii="Times New Roman" w:hAnsi="Times New Roman"/>
+          <w:sz w:val="24"/>
+          <w:szCs w:val="24"/>
+          <w:lang w:val="en-US"/>
+        </w:rPr>
+        <w:t xml:space="preserve"> </w:t>
+      </w:r>
+      <w:proofErr w:type="spellStart"/>
+      <w:r>
+        <w:rPr>
+          <w:rFonts w:ascii="Times New Roman" w:hAnsi="Times New Roman"/>
+          <w:sz w:val="24"/>
+          <w:szCs w:val="24"/>
+          <w:lang w:val="en-US"/>
+        </w:rPr>
+        <w:t>mënyra</w:t>
+      </w:r>
+      <w:proofErr w:type="spellEnd"/>
+      <w:r>
+        <w:rPr>
+          <w:rFonts w:ascii="Times New Roman" w:hAnsi="Times New Roman"/>
+          <w:sz w:val="24"/>
+          <w:szCs w:val="24"/>
+          <w:lang w:val="en-US"/>
+        </w:rPr>
+        <w:t xml:space="preserve"> </w:t>
+      </w:r>
+      <w:proofErr w:type="spellStart"/>
+      <w:r>
+        <w:rPr>
+          <w:rFonts w:ascii="Times New Roman" w:hAnsi="Times New Roman"/>
+          <w:sz w:val="24"/>
+          <w:szCs w:val="24"/>
+          <w:lang w:val="en-US"/>
+        </w:rPr>
+        <w:t>të</w:t>
+      </w:r>
+      <w:proofErr w:type="spellEnd"/>
+      <w:r>
+        <w:rPr>
+          <w:rFonts w:ascii="Times New Roman" w:hAnsi="Times New Roman"/>
+          <w:sz w:val="24"/>
+          <w:szCs w:val="24"/>
+          <w:lang w:val="en-US"/>
+        </w:rPr>
+        <w:t xml:space="preserve"> </w:t>
+      </w:r>
+      <w:proofErr w:type="spellStart"/>
+      <w:r>
+        <w:rPr>
+          <w:rFonts w:ascii="Times New Roman" w:hAnsi="Times New Roman"/>
+          <w:sz w:val="24"/>
+          <w:szCs w:val="24"/>
+          <w:lang w:val="en-US"/>
+        </w:rPr>
+        <w:t>sigurta</w:t>
+      </w:r>
+      <w:proofErr w:type="spellEnd"/>
+      <w:r>
+        <w:rPr>
+          <w:rFonts w:ascii="Times New Roman" w:hAnsi="Times New Roman"/>
+          <w:sz w:val="24"/>
+          <w:szCs w:val="24"/>
+          <w:lang w:val="en-US"/>
+        </w:rPr>
+        <w:t xml:space="preserve"> </w:t>
+      </w:r>
+      <w:proofErr w:type="spellStart"/>
+      <w:r>
+        <w:rPr>
+          <w:rFonts w:ascii="Times New Roman" w:hAnsi="Times New Roman"/>
+          <w:sz w:val="24"/>
+          <w:szCs w:val="24"/>
+          <w:lang w:val="en-US"/>
+        </w:rPr>
+        <w:t>dhe</w:t>
+      </w:r>
+      <w:proofErr w:type="spellEnd"/>
+      <w:r>
+        <w:rPr>
+          <w:rFonts w:ascii="Times New Roman" w:hAnsi="Times New Roman"/>
+          <w:sz w:val="24"/>
+          <w:szCs w:val="24"/>
+          <w:lang w:val="en-US"/>
+        </w:rPr>
+        <w:t xml:space="preserve"> </w:t>
+      </w:r>
+      <w:proofErr w:type="spellStart"/>
+      <w:r>
+        <w:rPr>
+          <w:rFonts w:ascii="Times New Roman" w:hAnsi="Times New Roman"/>
+          <w:sz w:val="24"/>
+          <w:szCs w:val="24"/>
+          <w:lang w:val="en-US"/>
+        </w:rPr>
+        <w:t>miqësore</w:t>
+      </w:r>
+      <w:proofErr w:type="spellEnd"/>
+      <w:r>
+        <w:rPr>
+          <w:rFonts w:ascii="Times New Roman" w:hAnsi="Times New Roman"/>
+          <w:sz w:val="24"/>
+          <w:szCs w:val="24"/>
+          <w:lang w:val="en-US"/>
+        </w:rPr>
+        <w:t xml:space="preserve"> me </w:t>
+      </w:r>
+      <w:proofErr w:type="spellStart"/>
+      <w:r>
+        <w:rPr>
+          <w:rFonts w:ascii="Times New Roman" w:hAnsi="Times New Roman"/>
+          <w:sz w:val="24"/>
+          <w:szCs w:val="24"/>
+          <w:lang w:val="en-US"/>
+        </w:rPr>
+        <w:t>mjedisin</w:t>
+      </w:r>
+      <w:proofErr w:type="spellEnd"/>
+      <w:r>
+        <w:rPr>
+          <w:rFonts w:ascii="Times New Roman" w:hAnsi="Times New Roman"/>
+          <w:sz w:val="24"/>
+          <w:szCs w:val="24"/>
+          <w:lang w:val="en-US"/>
+        </w:rPr>
+        <w:t xml:space="preserve"> e </w:t>
+      </w:r>
+      <w:proofErr w:type="spellStart"/>
+      <w:r>
+        <w:rPr>
+          <w:rFonts w:ascii="Times New Roman" w:hAnsi="Times New Roman"/>
+          <w:sz w:val="24"/>
+          <w:szCs w:val="24"/>
+          <w:lang w:val="en-US"/>
+        </w:rPr>
+        <w:t>transportit</w:t>
+      </w:r>
+      <w:proofErr w:type="spellEnd"/>
+      <w:r>
+        <w:rPr>
+          <w:rFonts w:ascii="Times New Roman" w:hAnsi="Times New Roman"/>
+          <w:sz w:val="24"/>
+          <w:szCs w:val="24"/>
+          <w:lang w:val="en-US"/>
+        </w:rPr>
+        <w:t>.</w:t>
+      </w:r>
+      <w:proofErr w:type="gramEnd"/>
+      <w:r>
+        <w:rPr>
+          <w:rFonts w:ascii="Times New Roman" w:hAnsi="Times New Roman"/>
+          <w:sz w:val="24"/>
+          <w:szCs w:val="24"/>
+          <w:lang w:val="en-US"/>
+        </w:rPr>
+        <w:t xml:space="preserve"> </w:t>
+      </w:r>
+      <w:proofErr w:type="spellStart"/>
+      <w:proofErr w:type="gramStart"/>
+      <w:r>
+        <w:rPr>
+          <w:rFonts w:ascii="Times New Roman" w:hAnsi="Times New Roman"/>
+          <w:sz w:val="24"/>
+          <w:szCs w:val="24"/>
+          <w:lang w:val="en-US"/>
+        </w:rPr>
+        <w:t>Kjo</w:t>
+      </w:r>
+      <w:proofErr w:type="spellEnd"/>
+      <w:r>
+        <w:rPr>
+          <w:rFonts w:ascii="Times New Roman" w:hAnsi="Times New Roman"/>
+          <w:sz w:val="24"/>
+          <w:szCs w:val="24"/>
+          <w:lang w:val="en-US"/>
+        </w:rPr>
+        <w:t xml:space="preserve"> </w:t>
+      </w:r>
+      <w:proofErr w:type="spellStart"/>
+      <w:r>
+        <w:rPr>
+          <w:rFonts w:ascii="Times New Roman" w:hAnsi="Times New Roman"/>
+          <w:sz w:val="24"/>
+          <w:szCs w:val="24"/>
+          <w:lang w:val="en-US"/>
+        </w:rPr>
+        <w:t>është</w:t>
+      </w:r>
+      <w:proofErr w:type="spellEnd"/>
+      <w:r>
+        <w:rPr>
+          <w:rFonts w:ascii="Times New Roman" w:hAnsi="Times New Roman"/>
+          <w:sz w:val="24"/>
+          <w:szCs w:val="24"/>
+          <w:lang w:val="en-US"/>
+        </w:rPr>
+        <w:t xml:space="preserve"> </w:t>
+      </w:r>
+      <w:proofErr w:type="spellStart"/>
+      <w:r>
+        <w:rPr>
+          <w:rFonts w:ascii="Times New Roman" w:hAnsi="Times New Roman"/>
+          <w:sz w:val="24"/>
+          <w:szCs w:val="24"/>
+          <w:lang w:val="en-US"/>
+        </w:rPr>
+        <w:t>një</w:t>
+      </w:r>
+      <w:proofErr w:type="spellEnd"/>
+      <w:r>
+        <w:rPr>
+          <w:rFonts w:ascii="Times New Roman" w:hAnsi="Times New Roman"/>
+          <w:sz w:val="24"/>
+          <w:szCs w:val="24"/>
+          <w:lang w:val="en-US"/>
+        </w:rPr>
+        <w:t xml:space="preserve"> </w:t>
+      </w:r>
+      <w:proofErr w:type="spellStart"/>
+      <w:r>
+        <w:rPr>
+          <w:rFonts w:ascii="Times New Roman" w:hAnsi="Times New Roman"/>
+          <w:sz w:val="24"/>
+          <w:szCs w:val="24"/>
+          <w:lang w:val="en-US"/>
+        </w:rPr>
+        <w:t>detyrë</w:t>
+      </w:r>
+      <w:proofErr w:type="spellEnd"/>
+      <w:r>
+        <w:rPr>
+          <w:rFonts w:ascii="Times New Roman" w:hAnsi="Times New Roman"/>
+          <w:sz w:val="24"/>
+          <w:szCs w:val="24"/>
+          <w:lang w:val="en-US"/>
+        </w:rPr>
+        <w:t xml:space="preserve"> </w:t>
+      </w:r>
+      <w:proofErr w:type="spellStart"/>
+      <w:r>
+        <w:rPr>
+          <w:rFonts w:ascii="Times New Roman" w:hAnsi="Times New Roman"/>
+          <w:sz w:val="24"/>
+          <w:szCs w:val="24"/>
+          <w:lang w:val="en-US"/>
+        </w:rPr>
+        <w:t>komplekse</w:t>
+      </w:r>
+      <w:proofErr w:type="spellEnd"/>
+      <w:r>
+        <w:rPr>
+          <w:rFonts w:ascii="Times New Roman" w:hAnsi="Times New Roman"/>
+          <w:sz w:val="24"/>
+          <w:szCs w:val="24"/>
+          <w:lang w:val="en-US"/>
+        </w:rPr>
+        <w:t xml:space="preserve"> </w:t>
+      </w:r>
+      <w:proofErr w:type="spellStart"/>
+      <w:r>
+        <w:rPr>
+          <w:rFonts w:ascii="Times New Roman" w:hAnsi="Times New Roman"/>
+          <w:sz w:val="24"/>
+          <w:szCs w:val="24"/>
+          <w:lang w:val="en-US"/>
+        </w:rPr>
+        <w:t>dhe</w:t>
+      </w:r>
+      <w:proofErr w:type="spellEnd"/>
+      <w:r>
+        <w:rPr>
+          <w:rFonts w:ascii="Times New Roman" w:hAnsi="Times New Roman"/>
+          <w:sz w:val="24"/>
+          <w:szCs w:val="24"/>
+          <w:lang w:val="en-US"/>
+        </w:rPr>
+        <w:t xml:space="preserve"> e </w:t>
+      </w:r>
+      <w:proofErr w:type="spellStart"/>
+      <w:r>
+        <w:rPr>
+          <w:rFonts w:ascii="Times New Roman" w:hAnsi="Times New Roman"/>
+          <w:sz w:val="24"/>
+          <w:szCs w:val="24"/>
+          <w:lang w:val="en-US"/>
+        </w:rPr>
+        <w:t>vështirë</w:t>
+      </w:r>
+      <w:proofErr w:type="spellEnd"/>
+      <w:r>
+        <w:rPr>
+          <w:rFonts w:ascii="Times New Roman" w:hAnsi="Times New Roman"/>
+          <w:sz w:val="24"/>
+          <w:szCs w:val="24"/>
+          <w:lang w:val="en-US"/>
+        </w:rPr>
+        <w:t xml:space="preserve"> </w:t>
+      </w:r>
+      <w:proofErr w:type="spellStart"/>
+      <w:r>
+        <w:rPr>
+          <w:rFonts w:ascii="Times New Roman" w:hAnsi="Times New Roman"/>
+          <w:sz w:val="24"/>
+          <w:szCs w:val="24"/>
+          <w:lang w:val="en-US"/>
+        </w:rPr>
+        <w:t>në</w:t>
+      </w:r>
+      <w:proofErr w:type="spellEnd"/>
+      <w:r>
+        <w:rPr>
+          <w:rFonts w:ascii="Times New Roman" w:hAnsi="Times New Roman"/>
+          <w:sz w:val="24"/>
+          <w:szCs w:val="24"/>
+          <w:lang w:val="en-US"/>
+        </w:rPr>
+        <w:t xml:space="preserve"> </w:t>
+      </w:r>
+      <w:proofErr w:type="spellStart"/>
+      <w:r>
+        <w:rPr>
+          <w:rFonts w:ascii="Times New Roman" w:hAnsi="Times New Roman"/>
+          <w:sz w:val="24"/>
+          <w:szCs w:val="24"/>
+          <w:lang w:val="en-US"/>
+        </w:rPr>
+        <w:t>qytetet</w:t>
+      </w:r>
+      <w:proofErr w:type="spellEnd"/>
+      <w:r>
+        <w:rPr>
+          <w:rFonts w:ascii="Times New Roman" w:hAnsi="Times New Roman"/>
+          <w:sz w:val="24"/>
+          <w:szCs w:val="24"/>
+          <w:lang w:val="en-US"/>
+        </w:rPr>
+        <w:t xml:space="preserve"> e </w:t>
+      </w:r>
+      <w:proofErr w:type="spellStart"/>
+      <w:r>
+        <w:rPr>
+          <w:rFonts w:ascii="Times New Roman" w:hAnsi="Times New Roman"/>
+          <w:sz w:val="24"/>
+          <w:szCs w:val="24"/>
+          <w:lang w:val="en-US"/>
+        </w:rPr>
+        <w:t>vendeve</w:t>
+      </w:r>
+      <w:proofErr w:type="spellEnd"/>
+      <w:r>
+        <w:rPr>
+          <w:rFonts w:ascii="Times New Roman" w:hAnsi="Times New Roman"/>
+          <w:sz w:val="24"/>
+          <w:szCs w:val="24"/>
+          <w:lang w:val="en-US"/>
+        </w:rPr>
+        <w:t xml:space="preserve"> </w:t>
+      </w:r>
+      <w:proofErr w:type="spellStart"/>
+      <w:r>
+        <w:rPr>
+          <w:rFonts w:ascii="Times New Roman" w:hAnsi="Times New Roman"/>
+          <w:sz w:val="24"/>
+          <w:szCs w:val="24"/>
+          <w:lang w:val="en-US"/>
+        </w:rPr>
+        <w:t>në</w:t>
+      </w:r>
+      <w:proofErr w:type="spellEnd"/>
+      <w:r>
+        <w:rPr>
+          <w:rFonts w:ascii="Times New Roman" w:hAnsi="Times New Roman"/>
+          <w:sz w:val="24"/>
+          <w:szCs w:val="24"/>
+          <w:lang w:val="en-US"/>
+        </w:rPr>
+        <w:t xml:space="preserve"> </w:t>
+      </w:r>
+      <w:proofErr w:type="spellStart"/>
+      <w:r>
+        <w:rPr>
+          <w:rFonts w:ascii="Times New Roman" w:hAnsi="Times New Roman"/>
+          <w:sz w:val="24"/>
+          <w:szCs w:val="24"/>
+          <w:lang w:val="en-US"/>
+        </w:rPr>
+        <w:t>zhvillim</w:t>
+      </w:r>
+      <w:proofErr w:type="spellEnd"/>
+      <w:r>
+        <w:rPr>
+          <w:rFonts w:ascii="Times New Roman" w:hAnsi="Times New Roman"/>
+          <w:sz w:val="24"/>
+          <w:szCs w:val="24"/>
+          <w:lang w:val="en-US"/>
+        </w:rPr>
+        <w:t xml:space="preserve"> </w:t>
+      </w:r>
+      <w:proofErr w:type="spellStart"/>
+      <w:r>
+        <w:rPr>
+          <w:rFonts w:ascii="Times New Roman" w:hAnsi="Times New Roman"/>
+          <w:sz w:val="24"/>
+          <w:szCs w:val="24"/>
+          <w:lang w:val="en-US"/>
+        </w:rPr>
+        <w:t>siç</w:t>
+      </w:r>
+      <w:proofErr w:type="spellEnd"/>
+      <w:r>
+        <w:rPr>
+          <w:rFonts w:ascii="Times New Roman" w:hAnsi="Times New Roman"/>
+          <w:sz w:val="24"/>
+          <w:szCs w:val="24"/>
+          <w:lang w:val="en-US"/>
+        </w:rPr>
+        <w:t xml:space="preserve"> </w:t>
+      </w:r>
+      <w:proofErr w:type="spellStart"/>
+      <w:r>
+        <w:rPr>
+          <w:rFonts w:ascii="Times New Roman" w:hAnsi="Times New Roman"/>
+          <w:sz w:val="24"/>
+          <w:szCs w:val="24"/>
+          <w:lang w:val="en-US"/>
+        </w:rPr>
+        <w:t>është</w:t>
+      </w:r>
+      <w:proofErr w:type="spellEnd"/>
+      <w:r>
+        <w:rPr>
+          <w:rFonts w:ascii="Times New Roman" w:hAnsi="Times New Roman"/>
+          <w:sz w:val="24"/>
+          <w:szCs w:val="24"/>
+          <w:lang w:val="en-US"/>
+        </w:rPr>
+        <w:t xml:space="preserve"> </w:t>
+      </w:r>
+      <w:proofErr w:type="spellStart"/>
       <w:r>
         <w:rPr>
           <w:rFonts w:ascii="Times New Roman" w:hAnsi="Times New Roman"/>
@@ -1492,61 +2306,2178 @@
         </w:rPr>
         <w:t>Kosova</w:t>
       </w:r>
-      <w:r>
-        <w:rPr>
-          <w:rFonts w:ascii="Times New Roman" w:hAnsi="Times New Roman"/>
-          <w:sz w:val="24"/>
-          <w:szCs w:val="24"/>
-          <w:lang w:val="en-US"/>
-        </w:rPr>
-        <w:t xml:space="preserve"> sepse nevojat e njerëzve që i përkasin grupeve të ndryshme të të ardhurave nuk janë vetëm të ndryshme, por gjithashtu shpesh janë të natyrës konfliktuale. Për shembull, nëse një pjesë e madhe e popullsisë nuk kanë mundësi të përdorin transport të motorizuar - automjete private ose autobusë publik - ata duhet të ecin ose të shkojnë në vendin e tyre të punës ose të përdorin biçikleta. Sigurimi i një infrastrukture të sigurt për çiklistët dhe këmbësorët nënkupton ose veçimin fizik të hapësirës rrugore për çiklistët dhe këmbësorët nga trafiku i motorizuar, ose, nëse kjo nuk është e mundur, zvogëlimin e shpejtë</w:t>
-      </w:r>
-      <w:r>
-        <w:rPr>
-          <w:rFonts w:ascii="Times New Roman" w:hAnsi="Times New Roman"/>
-          <w:sz w:val="24"/>
-          <w:szCs w:val="24"/>
-          <w:lang w:val="en-US"/>
-        </w:rPr>
-        <w:t>sisë së trafikut të motorizuar.</w:t>
-      </w:r>
-    </w:p>
-    <w:p>
-      <w:pPr>
-        <w:rPr>
-          <w:rFonts w:ascii="Times New Roman" w:hAnsi="Times New Roman"/>
-          <w:sz w:val="24"/>
-          <w:szCs w:val="24"/>
-          <w:lang w:val="en-US"/>
-        </w:rPr>
-      </w:pPr>
-      <w:r>
-        <w:rPr>
-          <w:rFonts w:ascii="Times New Roman" w:hAnsi="Times New Roman"/>
-          <w:sz w:val="24"/>
-          <w:szCs w:val="24"/>
-          <w:lang w:val="en-US"/>
-        </w:rPr>
-        <w:t>Një hierarki e transportit e orientuar nga këmbësorë</w:t>
-      </w:r>
-      <w:r>
-        <w:rPr>
-          <w:rFonts w:ascii="Times New Roman" w:hAnsi="Times New Roman"/>
-          <w:sz w:val="24"/>
-          <w:szCs w:val="24"/>
-          <w:lang w:val="en-US"/>
-        </w:rPr>
-        <w:t>t promovon dendësinë, sigurinë dhe qëndrueshmërinë</w:t>
-      </w:r>
-      <w:r>
-        <w:rPr>
-          <w:rFonts w:ascii="Times New Roman" w:hAnsi="Times New Roman"/>
-          <w:sz w:val="24"/>
-          <w:szCs w:val="24"/>
-          <w:lang w:val="en-US"/>
-        </w:rPr>
-        <w:t xml:space="preserve"> </w:t>
-      </w:r>
+      <w:proofErr w:type="spellEnd"/>
+      <w:r>
+        <w:rPr>
+          <w:rFonts w:ascii="Times New Roman" w:hAnsi="Times New Roman"/>
+          <w:sz w:val="24"/>
+          <w:szCs w:val="24"/>
+          <w:lang w:val="en-US"/>
+        </w:rPr>
+        <w:t xml:space="preserve"> </w:t>
+      </w:r>
+      <w:proofErr w:type="spellStart"/>
+      <w:r>
+        <w:rPr>
+          <w:rFonts w:ascii="Times New Roman" w:hAnsi="Times New Roman"/>
+          <w:sz w:val="24"/>
+          <w:szCs w:val="24"/>
+          <w:lang w:val="en-US"/>
+        </w:rPr>
+        <w:t>sepse</w:t>
+      </w:r>
+      <w:proofErr w:type="spellEnd"/>
+      <w:r>
+        <w:rPr>
+          <w:rFonts w:ascii="Times New Roman" w:hAnsi="Times New Roman"/>
+          <w:sz w:val="24"/>
+          <w:szCs w:val="24"/>
+          <w:lang w:val="en-US"/>
+        </w:rPr>
+        <w:t xml:space="preserve"> </w:t>
+      </w:r>
+      <w:proofErr w:type="spellStart"/>
+      <w:r>
+        <w:rPr>
+          <w:rFonts w:ascii="Times New Roman" w:hAnsi="Times New Roman"/>
+          <w:sz w:val="24"/>
+          <w:szCs w:val="24"/>
+          <w:lang w:val="en-US"/>
+        </w:rPr>
+        <w:t>nevojat</w:t>
+      </w:r>
+      <w:proofErr w:type="spellEnd"/>
+      <w:r>
+        <w:rPr>
+          <w:rFonts w:ascii="Times New Roman" w:hAnsi="Times New Roman"/>
+          <w:sz w:val="24"/>
+          <w:szCs w:val="24"/>
+          <w:lang w:val="en-US"/>
+        </w:rPr>
+        <w:t xml:space="preserve"> e </w:t>
+      </w:r>
+      <w:proofErr w:type="spellStart"/>
+      <w:r>
+        <w:rPr>
+          <w:rFonts w:ascii="Times New Roman" w:hAnsi="Times New Roman"/>
+          <w:sz w:val="24"/>
+          <w:szCs w:val="24"/>
+          <w:lang w:val="en-US"/>
+        </w:rPr>
+        <w:t>njerëzve</w:t>
+      </w:r>
+      <w:proofErr w:type="spellEnd"/>
+      <w:r>
+        <w:rPr>
+          <w:rFonts w:ascii="Times New Roman" w:hAnsi="Times New Roman"/>
+          <w:sz w:val="24"/>
+          <w:szCs w:val="24"/>
+          <w:lang w:val="en-US"/>
+        </w:rPr>
+        <w:t xml:space="preserve"> </w:t>
+      </w:r>
+      <w:proofErr w:type="spellStart"/>
+      <w:r>
+        <w:rPr>
+          <w:rFonts w:ascii="Times New Roman" w:hAnsi="Times New Roman"/>
+          <w:sz w:val="24"/>
+          <w:szCs w:val="24"/>
+          <w:lang w:val="en-US"/>
+        </w:rPr>
+        <w:t>që</w:t>
+      </w:r>
+      <w:proofErr w:type="spellEnd"/>
+      <w:r>
+        <w:rPr>
+          <w:rFonts w:ascii="Times New Roman" w:hAnsi="Times New Roman"/>
+          <w:sz w:val="24"/>
+          <w:szCs w:val="24"/>
+          <w:lang w:val="en-US"/>
+        </w:rPr>
+        <w:t xml:space="preserve"> </w:t>
+      </w:r>
+      <w:proofErr w:type="spellStart"/>
+      <w:r>
+        <w:rPr>
+          <w:rFonts w:ascii="Times New Roman" w:hAnsi="Times New Roman"/>
+          <w:sz w:val="24"/>
+          <w:szCs w:val="24"/>
+          <w:lang w:val="en-US"/>
+        </w:rPr>
+        <w:t>i</w:t>
+      </w:r>
+      <w:proofErr w:type="spellEnd"/>
+      <w:r>
+        <w:rPr>
+          <w:rFonts w:ascii="Times New Roman" w:hAnsi="Times New Roman"/>
+          <w:sz w:val="24"/>
+          <w:szCs w:val="24"/>
+          <w:lang w:val="en-US"/>
+        </w:rPr>
+        <w:t xml:space="preserve"> </w:t>
+      </w:r>
+      <w:proofErr w:type="spellStart"/>
+      <w:r>
+        <w:rPr>
+          <w:rFonts w:ascii="Times New Roman" w:hAnsi="Times New Roman"/>
+          <w:sz w:val="24"/>
+          <w:szCs w:val="24"/>
+          <w:lang w:val="en-US"/>
+        </w:rPr>
+        <w:t>përkasin</w:t>
+      </w:r>
+      <w:proofErr w:type="spellEnd"/>
+      <w:r>
+        <w:rPr>
+          <w:rFonts w:ascii="Times New Roman" w:hAnsi="Times New Roman"/>
+          <w:sz w:val="24"/>
+          <w:szCs w:val="24"/>
+          <w:lang w:val="en-US"/>
+        </w:rPr>
+        <w:t xml:space="preserve"> </w:t>
+      </w:r>
+      <w:proofErr w:type="spellStart"/>
+      <w:r>
+        <w:rPr>
+          <w:rFonts w:ascii="Times New Roman" w:hAnsi="Times New Roman"/>
+          <w:sz w:val="24"/>
+          <w:szCs w:val="24"/>
+          <w:lang w:val="en-US"/>
+        </w:rPr>
+        <w:t>grupeve</w:t>
+      </w:r>
+      <w:proofErr w:type="spellEnd"/>
+      <w:r>
+        <w:rPr>
+          <w:rFonts w:ascii="Times New Roman" w:hAnsi="Times New Roman"/>
+          <w:sz w:val="24"/>
+          <w:szCs w:val="24"/>
+          <w:lang w:val="en-US"/>
+        </w:rPr>
+        <w:t xml:space="preserve"> </w:t>
+      </w:r>
+      <w:proofErr w:type="spellStart"/>
+      <w:r>
+        <w:rPr>
+          <w:rFonts w:ascii="Times New Roman" w:hAnsi="Times New Roman"/>
+          <w:sz w:val="24"/>
+          <w:szCs w:val="24"/>
+          <w:lang w:val="en-US"/>
+        </w:rPr>
+        <w:t>të</w:t>
+      </w:r>
+      <w:proofErr w:type="spellEnd"/>
+      <w:r>
+        <w:rPr>
+          <w:rFonts w:ascii="Times New Roman" w:hAnsi="Times New Roman"/>
+          <w:sz w:val="24"/>
+          <w:szCs w:val="24"/>
+          <w:lang w:val="en-US"/>
+        </w:rPr>
+        <w:t xml:space="preserve"> </w:t>
+      </w:r>
+      <w:proofErr w:type="spellStart"/>
+      <w:r>
+        <w:rPr>
+          <w:rFonts w:ascii="Times New Roman" w:hAnsi="Times New Roman"/>
+          <w:sz w:val="24"/>
+          <w:szCs w:val="24"/>
+          <w:lang w:val="en-US"/>
+        </w:rPr>
+        <w:t>ndryshme</w:t>
+      </w:r>
+      <w:proofErr w:type="spellEnd"/>
+      <w:r>
+        <w:rPr>
+          <w:rFonts w:ascii="Times New Roman" w:hAnsi="Times New Roman"/>
+          <w:sz w:val="24"/>
+          <w:szCs w:val="24"/>
+          <w:lang w:val="en-US"/>
+        </w:rPr>
+        <w:t xml:space="preserve"> </w:t>
+      </w:r>
+      <w:proofErr w:type="spellStart"/>
+      <w:r>
+        <w:rPr>
+          <w:rFonts w:ascii="Times New Roman" w:hAnsi="Times New Roman"/>
+          <w:sz w:val="24"/>
+          <w:szCs w:val="24"/>
+          <w:lang w:val="en-US"/>
+        </w:rPr>
+        <w:t>të</w:t>
+      </w:r>
+      <w:proofErr w:type="spellEnd"/>
+      <w:r>
+        <w:rPr>
+          <w:rFonts w:ascii="Times New Roman" w:hAnsi="Times New Roman"/>
+          <w:sz w:val="24"/>
+          <w:szCs w:val="24"/>
+          <w:lang w:val="en-US"/>
+        </w:rPr>
+        <w:t xml:space="preserve"> </w:t>
+      </w:r>
+      <w:proofErr w:type="spellStart"/>
+      <w:r>
+        <w:rPr>
+          <w:rFonts w:ascii="Times New Roman" w:hAnsi="Times New Roman"/>
+          <w:sz w:val="24"/>
+          <w:szCs w:val="24"/>
+          <w:lang w:val="en-US"/>
+        </w:rPr>
+        <w:t>të</w:t>
+      </w:r>
+      <w:proofErr w:type="spellEnd"/>
+      <w:r>
+        <w:rPr>
+          <w:rFonts w:ascii="Times New Roman" w:hAnsi="Times New Roman"/>
+          <w:sz w:val="24"/>
+          <w:szCs w:val="24"/>
+          <w:lang w:val="en-US"/>
+        </w:rPr>
+        <w:t xml:space="preserve"> </w:t>
+      </w:r>
+      <w:proofErr w:type="spellStart"/>
+      <w:r>
+        <w:rPr>
+          <w:rFonts w:ascii="Times New Roman" w:hAnsi="Times New Roman"/>
+          <w:sz w:val="24"/>
+          <w:szCs w:val="24"/>
+          <w:lang w:val="en-US"/>
+        </w:rPr>
+        <w:t>ardhurave</w:t>
+      </w:r>
+      <w:proofErr w:type="spellEnd"/>
+      <w:r>
+        <w:rPr>
+          <w:rFonts w:ascii="Times New Roman" w:hAnsi="Times New Roman"/>
+          <w:sz w:val="24"/>
+          <w:szCs w:val="24"/>
+          <w:lang w:val="en-US"/>
+        </w:rPr>
+        <w:t xml:space="preserve"> </w:t>
+      </w:r>
+      <w:proofErr w:type="spellStart"/>
+      <w:r>
+        <w:rPr>
+          <w:rFonts w:ascii="Times New Roman" w:hAnsi="Times New Roman"/>
+          <w:sz w:val="24"/>
+          <w:szCs w:val="24"/>
+          <w:lang w:val="en-US"/>
+        </w:rPr>
+        <w:t>nuk</w:t>
+      </w:r>
+      <w:proofErr w:type="spellEnd"/>
+      <w:r>
+        <w:rPr>
+          <w:rFonts w:ascii="Times New Roman" w:hAnsi="Times New Roman"/>
+          <w:sz w:val="24"/>
+          <w:szCs w:val="24"/>
+          <w:lang w:val="en-US"/>
+        </w:rPr>
+        <w:t xml:space="preserve"> </w:t>
+      </w:r>
+      <w:proofErr w:type="spellStart"/>
+      <w:r>
+        <w:rPr>
+          <w:rFonts w:ascii="Times New Roman" w:hAnsi="Times New Roman"/>
+          <w:sz w:val="24"/>
+          <w:szCs w:val="24"/>
+          <w:lang w:val="en-US"/>
+        </w:rPr>
+        <w:t>janë</w:t>
+      </w:r>
+      <w:proofErr w:type="spellEnd"/>
+      <w:r>
+        <w:rPr>
+          <w:rFonts w:ascii="Times New Roman" w:hAnsi="Times New Roman"/>
+          <w:sz w:val="24"/>
+          <w:szCs w:val="24"/>
+          <w:lang w:val="en-US"/>
+        </w:rPr>
+        <w:t xml:space="preserve"> </w:t>
+      </w:r>
+      <w:proofErr w:type="spellStart"/>
+      <w:r>
+        <w:rPr>
+          <w:rFonts w:ascii="Times New Roman" w:hAnsi="Times New Roman"/>
+          <w:sz w:val="24"/>
+          <w:szCs w:val="24"/>
+          <w:lang w:val="en-US"/>
+        </w:rPr>
+        <w:t>vetëm</w:t>
+      </w:r>
+      <w:proofErr w:type="spellEnd"/>
+      <w:r>
+        <w:rPr>
+          <w:rFonts w:ascii="Times New Roman" w:hAnsi="Times New Roman"/>
+          <w:sz w:val="24"/>
+          <w:szCs w:val="24"/>
+          <w:lang w:val="en-US"/>
+        </w:rPr>
+        <w:t xml:space="preserve"> </w:t>
+      </w:r>
+      <w:proofErr w:type="spellStart"/>
+      <w:r>
+        <w:rPr>
+          <w:rFonts w:ascii="Times New Roman" w:hAnsi="Times New Roman"/>
+          <w:sz w:val="24"/>
+          <w:szCs w:val="24"/>
+          <w:lang w:val="en-US"/>
+        </w:rPr>
+        <w:t>të</w:t>
+      </w:r>
+      <w:proofErr w:type="spellEnd"/>
+      <w:r>
+        <w:rPr>
+          <w:rFonts w:ascii="Times New Roman" w:hAnsi="Times New Roman"/>
+          <w:sz w:val="24"/>
+          <w:szCs w:val="24"/>
+          <w:lang w:val="en-US"/>
+        </w:rPr>
+        <w:t xml:space="preserve"> </w:t>
+      </w:r>
+      <w:proofErr w:type="spellStart"/>
+      <w:r>
+        <w:rPr>
+          <w:rFonts w:ascii="Times New Roman" w:hAnsi="Times New Roman"/>
+          <w:sz w:val="24"/>
+          <w:szCs w:val="24"/>
+          <w:lang w:val="en-US"/>
+        </w:rPr>
+        <w:t>ndryshme</w:t>
+      </w:r>
+      <w:proofErr w:type="spellEnd"/>
+      <w:r>
+        <w:rPr>
+          <w:rFonts w:ascii="Times New Roman" w:hAnsi="Times New Roman"/>
+          <w:sz w:val="24"/>
+          <w:szCs w:val="24"/>
+          <w:lang w:val="en-US"/>
+        </w:rPr>
+        <w:t xml:space="preserve">, </w:t>
+      </w:r>
+      <w:proofErr w:type="spellStart"/>
+      <w:r>
+        <w:rPr>
+          <w:rFonts w:ascii="Times New Roman" w:hAnsi="Times New Roman"/>
+          <w:sz w:val="24"/>
+          <w:szCs w:val="24"/>
+          <w:lang w:val="en-US"/>
+        </w:rPr>
+        <w:t>por</w:t>
+      </w:r>
+      <w:proofErr w:type="spellEnd"/>
+      <w:r>
+        <w:rPr>
+          <w:rFonts w:ascii="Times New Roman" w:hAnsi="Times New Roman"/>
+          <w:sz w:val="24"/>
+          <w:szCs w:val="24"/>
+          <w:lang w:val="en-US"/>
+        </w:rPr>
+        <w:t xml:space="preserve"> </w:t>
+      </w:r>
+      <w:proofErr w:type="spellStart"/>
+      <w:r>
+        <w:rPr>
+          <w:rFonts w:ascii="Times New Roman" w:hAnsi="Times New Roman"/>
+          <w:sz w:val="24"/>
+          <w:szCs w:val="24"/>
+          <w:lang w:val="en-US"/>
+        </w:rPr>
+        <w:t>gjithashtu</w:t>
+      </w:r>
+      <w:proofErr w:type="spellEnd"/>
+      <w:r>
+        <w:rPr>
+          <w:rFonts w:ascii="Times New Roman" w:hAnsi="Times New Roman"/>
+          <w:sz w:val="24"/>
+          <w:szCs w:val="24"/>
+          <w:lang w:val="en-US"/>
+        </w:rPr>
+        <w:t xml:space="preserve"> </w:t>
+      </w:r>
+      <w:proofErr w:type="spellStart"/>
+      <w:r>
+        <w:rPr>
+          <w:rFonts w:ascii="Times New Roman" w:hAnsi="Times New Roman"/>
+          <w:sz w:val="24"/>
+          <w:szCs w:val="24"/>
+          <w:lang w:val="en-US"/>
+        </w:rPr>
+        <w:t>shpesh</w:t>
+      </w:r>
+      <w:proofErr w:type="spellEnd"/>
+      <w:r>
+        <w:rPr>
+          <w:rFonts w:ascii="Times New Roman" w:hAnsi="Times New Roman"/>
+          <w:sz w:val="24"/>
+          <w:szCs w:val="24"/>
+          <w:lang w:val="en-US"/>
+        </w:rPr>
+        <w:t xml:space="preserve"> </w:t>
+      </w:r>
+      <w:proofErr w:type="spellStart"/>
+      <w:r>
+        <w:rPr>
+          <w:rFonts w:ascii="Times New Roman" w:hAnsi="Times New Roman"/>
+          <w:sz w:val="24"/>
+          <w:szCs w:val="24"/>
+          <w:lang w:val="en-US"/>
+        </w:rPr>
+        <w:t>janë</w:t>
+      </w:r>
+      <w:proofErr w:type="spellEnd"/>
+      <w:r>
+        <w:rPr>
+          <w:rFonts w:ascii="Times New Roman" w:hAnsi="Times New Roman"/>
+          <w:sz w:val="24"/>
+          <w:szCs w:val="24"/>
+          <w:lang w:val="en-US"/>
+        </w:rPr>
+        <w:t xml:space="preserve"> </w:t>
+      </w:r>
+      <w:proofErr w:type="spellStart"/>
+      <w:r>
+        <w:rPr>
+          <w:rFonts w:ascii="Times New Roman" w:hAnsi="Times New Roman"/>
+          <w:sz w:val="24"/>
+          <w:szCs w:val="24"/>
+          <w:lang w:val="en-US"/>
+        </w:rPr>
+        <w:t>të</w:t>
+      </w:r>
+      <w:proofErr w:type="spellEnd"/>
+      <w:r>
+        <w:rPr>
+          <w:rFonts w:ascii="Times New Roman" w:hAnsi="Times New Roman"/>
+          <w:sz w:val="24"/>
+          <w:szCs w:val="24"/>
+          <w:lang w:val="en-US"/>
+        </w:rPr>
+        <w:t xml:space="preserve"> </w:t>
+      </w:r>
+      <w:proofErr w:type="spellStart"/>
+      <w:r>
+        <w:rPr>
+          <w:rFonts w:ascii="Times New Roman" w:hAnsi="Times New Roman"/>
+          <w:sz w:val="24"/>
+          <w:szCs w:val="24"/>
+          <w:lang w:val="en-US"/>
+        </w:rPr>
+        <w:t>natyrës</w:t>
+      </w:r>
+      <w:proofErr w:type="spellEnd"/>
+      <w:r>
+        <w:rPr>
+          <w:rFonts w:ascii="Times New Roman" w:hAnsi="Times New Roman"/>
+          <w:sz w:val="24"/>
+          <w:szCs w:val="24"/>
+          <w:lang w:val="en-US"/>
+        </w:rPr>
+        <w:t xml:space="preserve"> </w:t>
+      </w:r>
+      <w:proofErr w:type="spellStart"/>
+      <w:r>
+        <w:rPr>
+          <w:rFonts w:ascii="Times New Roman" w:hAnsi="Times New Roman"/>
+          <w:sz w:val="24"/>
+          <w:szCs w:val="24"/>
+          <w:lang w:val="en-US"/>
+        </w:rPr>
+        <w:t>konfliktuale</w:t>
+      </w:r>
+      <w:proofErr w:type="spellEnd"/>
+      <w:r>
+        <w:rPr>
+          <w:rFonts w:ascii="Times New Roman" w:hAnsi="Times New Roman"/>
+          <w:sz w:val="24"/>
+          <w:szCs w:val="24"/>
+          <w:lang w:val="en-US"/>
+        </w:rPr>
+        <w:t>.</w:t>
+      </w:r>
+      <w:proofErr w:type="gramEnd"/>
+      <w:r>
+        <w:rPr>
+          <w:rFonts w:ascii="Times New Roman" w:hAnsi="Times New Roman"/>
+          <w:sz w:val="24"/>
+          <w:szCs w:val="24"/>
+          <w:lang w:val="en-US"/>
+        </w:rPr>
+        <w:t xml:space="preserve"> </w:t>
+      </w:r>
+      <w:proofErr w:type="spellStart"/>
+      <w:r>
+        <w:rPr>
+          <w:rFonts w:ascii="Times New Roman" w:hAnsi="Times New Roman"/>
+          <w:sz w:val="24"/>
+          <w:szCs w:val="24"/>
+          <w:lang w:val="en-US"/>
+        </w:rPr>
+        <w:t>Për</w:t>
+      </w:r>
+      <w:proofErr w:type="spellEnd"/>
+      <w:r>
+        <w:rPr>
+          <w:rFonts w:ascii="Times New Roman" w:hAnsi="Times New Roman"/>
+          <w:sz w:val="24"/>
+          <w:szCs w:val="24"/>
+          <w:lang w:val="en-US"/>
+        </w:rPr>
+        <w:t xml:space="preserve"> </w:t>
+      </w:r>
+      <w:proofErr w:type="spellStart"/>
+      <w:r>
+        <w:rPr>
+          <w:rFonts w:ascii="Times New Roman" w:hAnsi="Times New Roman"/>
+          <w:sz w:val="24"/>
+          <w:szCs w:val="24"/>
+          <w:lang w:val="en-US"/>
+        </w:rPr>
+        <w:t>shembull</w:t>
+      </w:r>
+      <w:proofErr w:type="spellEnd"/>
+      <w:r>
+        <w:rPr>
+          <w:rFonts w:ascii="Times New Roman" w:hAnsi="Times New Roman"/>
+          <w:sz w:val="24"/>
+          <w:szCs w:val="24"/>
+          <w:lang w:val="en-US"/>
+        </w:rPr>
+        <w:t xml:space="preserve">, </w:t>
+      </w:r>
+      <w:proofErr w:type="spellStart"/>
+      <w:r>
+        <w:rPr>
+          <w:rFonts w:ascii="Times New Roman" w:hAnsi="Times New Roman"/>
+          <w:sz w:val="24"/>
+          <w:szCs w:val="24"/>
+          <w:lang w:val="en-US"/>
+        </w:rPr>
+        <w:t>nëse</w:t>
+      </w:r>
+      <w:proofErr w:type="spellEnd"/>
+      <w:r>
+        <w:rPr>
+          <w:rFonts w:ascii="Times New Roman" w:hAnsi="Times New Roman"/>
+          <w:sz w:val="24"/>
+          <w:szCs w:val="24"/>
+          <w:lang w:val="en-US"/>
+        </w:rPr>
+        <w:t xml:space="preserve"> </w:t>
+      </w:r>
+      <w:proofErr w:type="spellStart"/>
+      <w:r>
+        <w:rPr>
+          <w:rFonts w:ascii="Times New Roman" w:hAnsi="Times New Roman"/>
+          <w:sz w:val="24"/>
+          <w:szCs w:val="24"/>
+          <w:lang w:val="en-US"/>
+        </w:rPr>
+        <w:t>një</w:t>
+      </w:r>
+      <w:proofErr w:type="spellEnd"/>
+      <w:r>
+        <w:rPr>
+          <w:rFonts w:ascii="Times New Roman" w:hAnsi="Times New Roman"/>
+          <w:sz w:val="24"/>
+          <w:szCs w:val="24"/>
+          <w:lang w:val="en-US"/>
+        </w:rPr>
+        <w:t xml:space="preserve"> </w:t>
+      </w:r>
+      <w:proofErr w:type="spellStart"/>
+      <w:r>
+        <w:rPr>
+          <w:rFonts w:ascii="Times New Roman" w:hAnsi="Times New Roman"/>
+          <w:sz w:val="24"/>
+          <w:szCs w:val="24"/>
+          <w:lang w:val="en-US"/>
+        </w:rPr>
+        <w:t>pjesë</w:t>
+      </w:r>
+      <w:proofErr w:type="spellEnd"/>
+      <w:r>
+        <w:rPr>
+          <w:rFonts w:ascii="Times New Roman" w:hAnsi="Times New Roman"/>
+          <w:sz w:val="24"/>
+          <w:szCs w:val="24"/>
+          <w:lang w:val="en-US"/>
+        </w:rPr>
+        <w:t xml:space="preserve"> e </w:t>
+      </w:r>
+      <w:proofErr w:type="spellStart"/>
+      <w:r>
+        <w:rPr>
+          <w:rFonts w:ascii="Times New Roman" w:hAnsi="Times New Roman"/>
+          <w:sz w:val="24"/>
+          <w:szCs w:val="24"/>
+          <w:lang w:val="en-US"/>
+        </w:rPr>
+        <w:t>madhe</w:t>
+      </w:r>
+      <w:proofErr w:type="spellEnd"/>
+      <w:r>
+        <w:rPr>
+          <w:rFonts w:ascii="Times New Roman" w:hAnsi="Times New Roman"/>
+          <w:sz w:val="24"/>
+          <w:szCs w:val="24"/>
+          <w:lang w:val="en-US"/>
+        </w:rPr>
+        <w:t xml:space="preserve"> e </w:t>
+      </w:r>
+      <w:proofErr w:type="spellStart"/>
+      <w:r>
+        <w:rPr>
+          <w:rFonts w:ascii="Times New Roman" w:hAnsi="Times New Roman"/>
+          <w:sz w:val="24"/>
+          <w:szCs w:val="24"/>
+          <w:lang w:val="en-US"/>
+        </w:rPr>
+        <w:t>popullsisë</w:t>
+      </w:r>
+      <w:proofErr w:type="spellEnd"/>
+      <w:r>
+        <w:rPr>
+          <w:rFonts w:ascii="Times New Roman" w:hAnsi="Times New Roman"/>
+          <w:sz w:val="24"/>
+          <w:szCs w:val="24"/>
+          <w:lang w:val="en-US"/>
+        </w:rPr>
+        <w:t xml:space="preserve"> </w:t>
+      </w:r>
+      <w:proofErr w:type="spellStart"/>
+      <w:r>
+        <w:rPr>
+          <w:rFonts w:ascii="Times New Roman" w:hAnsi="Times New Roman"/>
+          <w:sz w:val="24"/>
+          <w:szCs w:val="24"/>
+          <w:lang w:val="en-US"/>
+        </w:rPr>
+        <w:t>nuk</w:t>
+      </w:r>
+      <w:proofErr w:type="spellEnd"/>
+      <w:r>
+        <w:rPr>
+          <w:rFonts w:ascii="Times New Roman" w:hAnsi="Times New Roman"/>
+          <w:sz w:val="24"/>
+          <w:szCs w:val="24"/>
+          <w:lang w:val="en-US"/>
+        </w:rPr>
+        <w:t xml:space="preserve"> </w:t>
+      </w:r>
+      <w:proofErr w:type="spellStart"/>
+      <w:r>
+        <w:rPr>
+          <w:rFonts w:ascii="Times New Roman" w:hAnsi="Times New Roman"/>
+          <w:sz w:val="24"/>
+          <w:szCs w:val="24"/>
+          <w:lang w:val="en-US"/>
+        </w:rPr>
+        <w:t>kanë</w:t>
+      </w:r>
+      <w:proofErr w:type="spellEnd"/>
+      <w:r>
+        <w:rPr>
+          <w:rFonts w:ascii="Times New Roman" w:hAnsi="Times New Roman"/>
+          <w:sz w:val="24"/>
+          <w:szCs w:val="24"/>
+          <w:lang w:val="en-US"/>
+        </w:rPr>
+        <w:t xml:space="preserve"> </w:t>
+      </w:r>
+      <w:proofErr w:type="spellStart"/>
+      <w:r>
+        <w:rPr>
+          <w:rFonts w:ascii="Times New Roman" w:hAnsi="Times New Roman"/>
+          <w:sz w:val="24"/>
+          <w:szCs w:val="24"/>
+          <w:lang w:val="en-US"/>
+        </w:rPr>
+        <w:t>mundësi</w:t>
+      </w:r>
+      <w:proofErr w:type="spellEnd"/>
+      <w:r>
+        <w:rPr>
+          <w:rFonts w:ascii="Times New Roman" w:hAnsi="Times New Roman"/>
+          <w:sz w:val="24"/>
+          <w:szCs w:val="24"/>
+          <w:lang w:val="en-US"/>
+        </w:rPr>
+        <w:t xml:space="preserve"> </w:t>
+      </w:r>
+      <w:proofErr w:type="spellStart"/>
+      <w:r>
+        <w:rPr>
+          <w:rFonts w:ascii="Times New Roman" w:hAnsi="Times New Roman"/>
+          <w:sz w:val="24"/>
+          <w:szCs w:val="24"/>
+          <w:lang w:val="en-US"/>
+        </w:rPr>
+        <w:t>të</w:t>
+      </w:r>
+      <w:proofErr w:type="spellEnd"/>
+      <w:r>
+        <w:rPr>
+          <w:rFonts w:ascii="Times New Roman" w:hAnsi="Times New Roman"/>
+          <w:sz w:val="24"/>
+          <w:szCs w:val="24"/>
+          <w:lang w:val="en-US"/>
+        </w:rPr>
+        <w:t xml:space="preserve"> </w:t>
+      </w:r>
+      <w:proofErr w:type="spellStart"/>
+      <w:r>
+        <w:rPr>
+          <w:rFonts w:ascii="Times New Roman" w:hAnsi="Times New Roman"/>
+          <w:sz w:val="24"/>
+          <w:szCs w:val="24"/>
+          <w:lang w:val="en-US"/>
+        </w:rPr>
+        <w:t>përdorin</w:t>
+      </w:r>
+      <w:proofErr w:type="spellEnd"/>
+      <w:r>
+        <w:rPr>
+          <w:rFonts w:ascii="Times New Roman" w:hAnsi="Times New Roman"/>
+          <w:sz w:val="24"/>
+          <w:szCs w:val="24"/>
+          <w:lang w:val="en-US"/>
+        </w:rPr>
+        <w:t xml:space="preserve"> transport </w:t>
+      </w:r>
+      <w:proofErr w:type="spellStart"/>
+      <w:r>
+        <w:rPr>
+          <w:rFonts w:ascii="Times New Roman" w:hAnsi="Times New Roman"/>
+          <w:sz w:val="24"/>
+          <w:szCs w:val="24"/>
+          <w:lang w:val="en-US"/>
+        </w:rPr>
+        <w:t>të</w:t>
+      </w:r>
+      <w:proofErr w:type="spellEnd"/>
+      <w:r>
+        <w:rPr>
+          <w:rFonts w:ascii="Times New Roman" w:hAnsi="Times New Roman"/>
+          <w:sz w:val="24"/>
+          <w:szCs w:val="24"/>
+          <w:lang w:val="en-US"/>
+        </w:rPr>
+        <w:t xml:space="preserve"> </w:t>
+      </w:r>
+      <w:proofErr w:type="spellStart"/>
+      <w:r>
+        <w:rPr>
+          <w:rFonts w:ascii="Times New Roman" w:hAnsi="Times New Roman"/>
+          <w:sz w:val="24"/>
+          <w:szCs w:val="24"/>
+          <w:lang w:val="en-US"/>
+        </w:rPr>
+        <w:t>motorizuar</w:t>
+      </w:r>
+      <w:proofErr w:type="spellEnd"/>
+      <w:r>
+        <w:rPr>
+          <w:rFonts w:ascii="Times New Roman" w:hAnsi="Times New Roman"/>
+          <w:sz w:val="24"/>
+          <w:szCs w:val="24"/>
+          <w:lang w:val="en-US"/>
+        </w:rPr>
+        <w:t xml:space="preserve"> - </w:t>
+      </w:r>
+      <w:proofErr w:type="spellStart"/>
+      <w:r>
+        <w:rPr>
+          <w:rFonts w:ascii="Times New Roman" w:hAnsi="Times New Roman"/>
+          <w:sz w:val="24"/>
+          <w:szCs w:val="24"/>
+          <w:lang w:val="en-US"/>
+        </w:rPr>
+        <w:t>automjete</w:t>
+      </w:r>
+      <w:proofErr w:type="spellEnd"/>
+      <w:r>
+        <w:rPr>
+          <w:rFonts w:ascii="Times New Roman" w:hAnsi="Times New Roman"/>
+          <w:sz w:val="24"/>
+          <w:szCs w:val="24"/>
+          <w:lang w:val="en-US"/>
+        </w:rPr>
+        <w:t xml:space="preserve"> private </w:t>
+      </w:r>
+      <w:proofErr w:type="spellStart"/>
+      <w:r>
+        <w:rPr>
+          <w:rFonts w:ascii="Times New Roman" w:hAnsi="Times New Roman"/>
+          <w:sz w:val="24"/>
+          <w:szCs w:val="24"/>
+          <w:lang w:val="en-US"/>
+        </w:rPr>
+        <w:t>ose</w:t>
+      </w:r>
+      <w:proofErr w:type="spellEnd"/>
+      <w:r>
+        <w:rPr>
+          <w:rFonts w:ascii="Times New Roman" w:hAnsi="Times New Roman"/>
+          <w:sz w:val="24"/>
+          <w:szCs w:val="24"/>
+          <w:lang w:val="en-US"/>
+        </w:rPr>
+        <w:t xml:space="preserve"> </w:t>
+      </w:r>
+      <w:proofErr w:type="spellStart"/>
+      <w:r>
+        <w:rPr>
+          <w:rFonts w:ascii="Times New Roman" w:hAnsi="Times New Roman"/>
+          <w:sz w:val="24"/>
+          <w:szCs w:val="24"/>
+          <w:lang w:val="en-US"/>
+        </w:rPr>
+        <w:t>autobusë</w:t>
+      </w:r>
+      <w:proofErr w:type="spellEnd"/>
+      <w:r>
+        <w:rPr>
+          <w:rFonts w:ascii="Times New Roman" w:hAnsi="Times New Roman"/>
+          <w:sz w:val="24"/>
+          <w:szCs w:val="24"/>
+          <w:lang w:val="en-US"/>
+        </w:rPr>
+        <w:t xml:space="preserve"> </w:t>
+      </w:r>
+      <w:proofErr w:type="spellStart"/>
+      <w:r>
+        <w:rPr>
+          <w:rFonts w:ascii="Times New Roman" w:hAnsi="Times New Roman"/>
+          <w:sz w:val="24"/>
+          <w:szCs w:val="24"/>
+          <w:lang w:val="en-US"/>
+        </w:rPr>
+        <w:t>publik</w:t>
+      </w:r>
+      <w:proofErr w:type="spellEnd"/>
+      <w:r>
+        <w:rPr>
+          <w:rFonts w:ascii="Times New Roman" w:hAnsi="Times New Roman"/>
+          <w:sz w:val="24"/>
+          <w:szCs w:val="24"/>
+          <w:lang w:val="en-US"/>
+        </w:rPr>
+        <w:t xml:space="preserve"> - </w:t>
+      </w:r>
+      <w:proofErr w:type="spellStart"/>
+      <w:r>
+        <w:rPr>
+          <w:rFonts w:ascii="Times New Roman" w:hAnsi="Times New Roman"/>
+          <w:sz w:val="24"/>
+          <w:szCs w:val="24"/>
+          <w:lang w:val="en-US"/>
+        </w:rPr>
+        <w:t>ata</w:t>
+      </w:r>
+      <w:proofErr w:type="spellEnd"/>
+      <w:r>
+        <w:rPr>
+          <w:rFonts w:ascii="Times New Roman" w:hAnsi="Times New Roman"/>
+          <w:sz w:val="24"/>
+          <w:szCs w:val="24"/>
+          <w:lang w:val="en-US"/>
+        </w:rPr>
+        <w:t xml:space="preserve"> </w:t>
+      </w:r>
+      <w:proofErr w:type="spellStart"/>
+      <w:r>
+        <w:rPr>
+          <w:rFonts w:ascii="Times New Roman" w:hAnsi="Times New Roman"/>
+          <w:sz w:val="24"/>
+          <w:szCs w:val="24"/>
+          <w:lang w:val="en-US"/>
+        </w:rPr>
+        <w:t>duhet</w:t>
+      </w:r>
+      <w:proofErr w:type="spellEnd"/>
+      <w:r>
+        <w:rPr>
+          <w:rFonts w:ascii="Times New Roman" w:hAnsi="Times New Roman"/>
+          <w:sz w:val="24"/>
+          <w:szCs w:val="24"/>
+          <w:lang w:val="en-US"/>
+        </w:rPr>
+        <w:t xml:space="preserve"> </w:t>
+      </w:r>
+      <w:proofErr w:type="spellStart"/>
+      <w:r>
+        <w:rPr>
+          <w:rFonts w:ascii="Times New Roman" w:hAnsi="Times New Roman"/>
+          <w:sz w:val="24"/>
+          <w:szCs w:val="24"/>
+          <w:lang w:val="en-US"/>
+        </w:rPr>
+        <w:t>të</w:t>
+      </w:r>
+      <w:proofErr w:type="spellEnd"/>
+      <w:r>
+        <w:rPr>
+          <w:rFonts w:ascii="Times New Roman" w:hAnsi="Times New Roman"/>
+          <w:sz w:val="24"/>
+          <w:szCs w:val="24"/>
+          <w:lang w:val="en-US"/>
+        </w:rPr>
+        <w:t xml:space="preserve"> </w:t>
+      </w:r>
+      <w:proofErr w:type="spellStart"/>
+      <w:r>
+        <w:rPr>
+          <w:rFonts w:ascii="Times New Roman" w:hAnsi="Times New Roman"/>
+          <w:sz w:val="24"/>
+          <w:szCs w:val="24"/>
+          <w:lang w:val="en-US"/>
+        </w:rPr>
+        <w:t>ecin</w:t>
+      </w:r>
+      <w:proofErr w:type="spellEnd"/>
+      <w:r>
+        <w:rPr>
+          <w:rFonts w:ascii="Times New Roman" w:hAnsi="Times New Roman"/>
+          <w:sz w:val="24"/>
+          <w:szCs w:val="24"/>
+          <w:lang w:val="en-US"/>
+        </w:rPr>
+        <w:t xml:space="preserve"> </w:t>
+      </w:r>
+      <w:proofErr w:type="spellStart"/>
+      <w:r>
+        <w:rPr>
+          <w:rFonts w:ascii="Times New Roman" w:hAnsi="Times New Roman"/>
+          <w:sz w:val="24"/>
+          <w:szCs w:val="24"/>
+          <w:lang w:val="en-US"/>
+        </w:rPr>
+        <w:t>ose</w:t>
+      </w:r>
+      <w:proofErr w:type="spellEnd"/>
+      <w:r>
+        <w:rPr>
+          <w:rFonts w:ascii="Times New Roman" w:hAnsi="Times New Roman"/>
+          <w:sz w:val="24"/>
+          <w:szCs w:val="24"/>
+          <w:lang w:val="en-US"/>
+        </w:rPr>
+        <w:t xml:space="preserve"> </w:t>
+      </w:r>
+      <w:proofErr w:type="spellStart"/>
+      <w:r>
+        <w:rPr>
+          <w:rFonts w:ascii="Times New Roman" w:hAnsi="Times New Roman"/>
+          <w:sz w:val="24"/>
+          <w:szCs w:val="24"/>
+          <w:lang w:val="en-US"/>
+        </w:rPr>
+        <w:t>të</w:t>
+      </w:r>
+      <w:proofErr w:type="spellEnd"/>
+      <w:r>
+        <w:rPr>
+          <w:rFonts w:ascii="Times New Roman" w:hAnsi="Times New Roman"/>
+          <w:sz w:val="24"/>
+          <w:szCs w:val="24"/>
+          <w:lang w:val="en-US"/>
+        </w:rPr>
+        <w:t xml:space="preserve"> </w:t>
+      </w:r>
+      <w:proofErr w:type="spellStart"/>
+      <w:r>
+        <w:rPr>
+          <w:rFonts w:ascii="Times New Roman" w:hAnsi="Times New Roman"/>
+          <w:sz w:val="24"/>
+          <w:szCs w:val="24"/>
+          <w:lang w:val="en-US"/>
+        </w:rPr>
+        <w:t>shkojnë</w:t>
+      </w:r>
+      <w:proofErr w:type="spellEnd"/>
+      <w:r>
+        <w:rPr>
+          <w:rFonts w:ascii="Times New Roman" w:hAnsi="Times New Roman"/>
+          <w:sz w:val="24"/>
+          <w:szCs w:val="24"/>
+          <w:lang w:val="en-US"/>
+        </w:rPr>
+        <w:t xml:space="preserve"> </w:t>
+      </w:r>
+      <w:proofErr w:type="spellStart"/>
+      <w:r>
+        <w:rPr>
+          <w:rFonts w:ascii="Times New Roman" w:hAnsi="Times New Roman"/>
+          <w:sz w:val="24"/>
+          <w:szCs w:val="24"/>
+          <w:lang w:val="en-US"/>
+        </w:rPr>
+        <w:t>në</w:t>
+      </w:r>
+      <w:proofErr w:type="spellEnd"/>
+      <w:r>
+        <w:rPr>
+          <w:rFonts w:ascii="Times New Roman" w:hAnsi="Times New Roman"/>
+          <w:sz w:val="24"/>
+          <w:szCs w:val="24"/>
+          <w:lang w:val="en-US"/>
+        </w:rPr>
+        <w:t xml:space="preserve"> </w:t>
+      </w:r>
+      <w:proofErr w:type="spellStart"/>
+      <w:r>
+        <w:rPr>
+          <w:rFonts w:ascii="Times New Roman" w:hAnsi="Times New Roman"/>
+          <w:sz w:val="24"/>
+          <w:szCs w:val="24"/>
+          <w:lang w:val="en-US"/>
+        </w:rPr>
+        <w:t>vendin</w:t>
+      </w:r>
+      <w:proofErr w:type="spellEnd"/>
+      <w:r>
+        <w:rPr>
+          <w:rFonts w:ascii="Times New Roman" w:hAnsi="Times New Roman"/>
+          <w:sz w:val="24"/>
+          <w:szCs w:val="24"/>
+          <w:lang w:val="en-US"/>
+        </w:rPr>
+        <w:t xml:space="preserve"> e </w:t>
+      </w:r>
+      <w:proofErr w:type="spellStart"/>
+      <w:r>
+        <w:rPr>
+          <w:rFonts w:ascii="Times New Roman" w:hAnsi="Times New Roman"/>
+          <w:sz w:val="24"/>
+          <w:szCs w:val="24"/>
+          <w:lang w:val="en-US"/>
+        </w:rPr>
+        <w:t>tyre</w:t>
+      </w:r>
+      <w:proofErr w:type="spellEnd"/>
+      <w:r>
+        <w:rPr>
+          <w:rFonts w:ascii="Times New Roman" w:hAnsi="Times New Roman"/>
+          <w:sz w:val="24"/>
+          <w:szCs w:val="24"/>
+          <w:lang w:val="en-US"/>
+        </w:rPr>
+        <w:t xml:space="preserve"> </w:t>
+      </w:r>
+      <w:proofErr w:type="spellStart"/>
+      <w:r>
+        <w:rPr>
+          <w:rFonts w:ascii="Times New Roman" w:hAnsi="Times New Roman"/>
+          <w:sz w:val="24"/>
+          <w:szCs w:val="24"/>
+          <w:lang w:val="en-US"/>
+        </w:rPr>
+        <w:t>të</w:t>
+      </w:r>
+      <w:proofErr w:type="spellEnd"/>
+      <w:r>
+        <w:rPr>
+          <w:rFonts w:ascii="Times New Roman" w:hAnsi="Times New Roman"/>
+          <w:sz w:val="24"/>
+          <w:szCs w:val="24"/>
+          <w:lang w:val="en-US"/>
+        </w:rPr>
+        <w:t xml:space="preserve"> </w:t>
+      </w:r>
+      <w:proofErr w:type="spellStart"/>
+      <w:r>
+        <w:rPr>
+          <w:rFonts w:ascii="Times New Roman" w:hAnsi="Times New Roman"/>
+          <w:sz w:val="24"/>
+          <w:szCs w:val="24"/>
+          <w:lang w:val="en-US"/>
+        </w:rPr>
+        <w:t>punës</w:t>
+      </w:r>
+      <w:proofErr w:type="spellEnd"/>
+      <w:r>
+        <w:rPr>
+          <w:rFonts w:ascii="Times New Roman" w:hAnsi="Times New Roman"/>
+          <w:sz w:val="24"/>
+          <w:szCs w:val="24"/>
+          <w:lang w:val="en-US"/>
+        </w:rPr>
+        <w:t xml:space="preserve"> </w:t>
+      </w:r>
+      <w:proofErr w:type="spellStart"/>
+      <w:r>
+        <w:rPr>
+          <w:rFonts w:ascii="Times New Roman" w:hAnsi="Times New Roman"/>
+          <w:sz w:val="24"/>
+          <w:szCs w:val="24"/>
+          <w:lang w:val="en-US"/>
+        </w:rPr>
+        <w:t>ose</w:t>
+      </w:r>
+      <w:proofErr w:type="spellEnd"/>
+      <w:r>
+        <w:rPr>
+          <w:rFonts w:ascii="Times New Roman" w:hAnsi="Times New Roman"/>
+          <w:sz w:val="24"/>
+          <w:szCs w:val="24"/>
+          <w:lang w:val="en-US"/>
+        </w:rPr>
+        <w:t xml:space="preserve"> </w:t>
+      </w:r>
+      <w:proofErr w:type="spellStart"/>
+      <w:r>
+        <w:rPr>
+          <w:rFonts w:ascii="Times New Roman" w:hAnsi="Times New Roman"/>
+          <w:sz w:val="24"/>
+          <w:szCs w:val="24"/>
+          <w:lang w:val="en-US"/>
+        </w:rPr>
+        <w:t>të</w:t>
+      </w:r>
+      <w:proofErr w:type="spellEnd"/>
+      <w:r>
+        <w:rPr>
+          <w:rFonts w:ascii="Times New Roman" w:hAnsi="Times New Roman"/>
+          <w:sz w:val="24"/>
+          <w:szCs w:val="24"/>
+          <w:lang w:val="en-US"/>
+        </w:rPr>
+        <w:t xml:space="preserve"> </w:t>
+      </w:r>
+      <w:proofErr w:type="spellStart"/>
+      <w:r>
+        <w:rPr>
+          <w:rFonts w:ascii="Times New Roman" w:hAnsi="Times New Roman"/>
+          <w:sz w:val="24"/>
+          <w:szCs w:val="24"/>
+          <w:lang w:val="en-US"/>
+        </w:rPr>
+        <w:t>përdorin</w:t>
+      </w:r>
+      <w:proofErr w:type="spellEnd"/>
+      <w:r>
+        <w:rPr>
+          <w:rFonts w:ascii="Times New Roman" w:hAnsi="Times New Roman"/>
+          <w:sz w:val="24"/>
+          <w:szCs w:val="24"/>
+          <w:lang w:val="en-US"/>
+        </w:rPr>
+        <w:t xml:space="preserve"> </w:t>
+      </w:r>
+      <w:proofErr w:type="spellStart"/>
+      <w:r>
+        <w:rPr>
+          <w:rFonts w:ascii="Times New Roman" w:hAnsi="Times New Roman"/>
+          <w:sz w:val="24"/>
+          <w:szCs w:val="24"/>
+          <w:lang w:val="en-US"/>
+        </w:rPr>
+        <w:t>biçikleta</w:t>
+      </w:r>
+      <w:proofErr w:type="spellEnd"/>
+      <w:r>
+        <w:rPr>
+          <w:rFonts w:ascii="Times New Roman" w:hAnsi="Times New Roman"/>
+          <w:sz w:val="24"/>
+          <w:szCs w:val="24"/>
+          <w:lang w:val="en-US"/>
+        </w:rPr>
+        <w:t xml:space="preserve">. </w:t>
+      </w:r>
+      <w:proofErr w:type="spellStart"/>
+      <w:proofErr w:type="gramStart"/>
+      <w:r>
+        <w:rPr>
+          <w:rFonts w:ascii="Times New Roman" w:hAnsi="Times New Roman"/>
+          <w:sz w:val="24"/>
+          <w:szCs w:val="24"/>
+          <w:lang w:val="en-US"/>
+        </w:rPr>
+        <w:t>Sigurimi</w:t>
+      </w:r>
+      <w:proofErr w:type="spellEnd"/>
+      <w:r>
+        <w:rPr>
+          <w:rFonts w:ascii="Times New Roman" w:hAnsi="Times New Roman"/>
+          <w:sz w:val="24"/>
+          <w:szCs w:val="24"/>
+          <w:lang w:val="en-US"/>
+        </w:rPr>
+        <w:t xml:space="preserve"> </w:t>
+      </w:r>
+      <w:proofErr w:type="spellStart"/>
+      <w:r>
+        <w:rPr>
+          <w:rFonts w:ascii="Times New Roman" w:hAnsi="Times New Roman"/>
+          <w:sz w:val="24"/>
+          <w:szCs w:val="24"/>
+          <w:lang w:val="en-US"/>
+        </w:rPr>
+        <w:t>i</w:t>
+      </w:r>
+      <w:proofErr w:type="spellEnd"/>
+      <w:r>
+        <w:rPr>
+          <w:rFonts w:ascii="Times New Roman" w:hAnsi="Times New Roman"/>
+          <w:sz w:val="24"/>
+          <w:szCs w:val="24"/>
+          <w:lang w:val="en-US"/>
+        </w:rPr>
+        <w:t xml:space="preserve"> </w:t>
+      </w:r>
+      <w:proofErr w:type="spellStart"/>
+      <w:r>
+        <w:rPr>
+          <w:rFonts w:ascii="Times New Roman" w:hAnsi="Times New Roman"/>
+          <w:sz w:val="24"/>
+          <w:szCs w:val="24"/>
+          <w:lang w:val="en-US"/>
+        </w:rPr>
+        <w:t>një</w:t>
+      </w:r>
+      <w:proofErr w:type="spellEnd"/>
+      <w:r>
+        <w:rPr>
+          <w:rFonts w:ascii="Times New Roman" w:hAnsi="Times New Roman"/>
+          <w:sz w:val="24"/>
+          <w:szCs w:val="24"/>
+          <w:lang w:val="en-US"/>
+        </w:rPr>
+        <w:t xml:space="preserve"> </w:t>
+      </w:r>
+      <w:proofErr w:type="spellStart"/>
+      <w:r>
+        <w:rPr>
+          <w:rFonts w:ascii="Times New Roman" w:hAnsi="Times New Roman"/>
+          <w:sz w:val="24"/>
+          <w:szCs w:val="24"/>
+          <w:lang w:val="en-US"/>
+        </w:rPr>
+        <w:t>infrastrukture</w:t>
+      </w:r>
+      <w:proofErr w:type="spellEnd"/>
+      <w:r>
+        <w:rPr>
+          <w:rFonts w:ascii="Times New Roman" w:hAnsi="Times New Roman"/>
+          <w:sz w:val="24"/>
+          <w:szCs w:val="24"/>
+          <w:lang w:val="en-US"/>
+        </w:rPr>
+        <w:t xml:space="preserve"> </w:t>
+      </w:r>
+      <w:proofErr w:type="spellStart"/>
+      <w:r>
+        <w:rPr>
+          <w:rFonts w:ascii="Times New Roman" w:hAnsi="Times New Roman"/>
+          <w:sz w:val="24"/>
+          <w:szCs w:val="24"/>
+          <w:lang w:val="en-US"/>
+        </w:rPr>
+        <w:t>të</w:t>
+      </w:r>
+      <w:proofErr w:type="spellEnd"/>
+      <w:r>
+        <w:rPr>
+          <w:rFonts w:ascii="Times New Roman" w:hAnsi="Times New Roman"/>
+          <w:sz w:val="24"/>
+          <w:szCs w:val="24"/>
+          <w:lang w:val="en-US"/>
+        </w:rPr>
+        <w:t xml:space="preserve"> </w:t>
+      </w:r>
+      <w:proofErr w:type="spellStart"/>
+      <w:r>
+        <w:rPr>
+          <w:rFonts w:ascii="Times New Roman" w:hAnsi="Times New Roman"/>
+          <w:sz w:val="24"/>
+          <w:szCs w:val="24"/>
+          <w:lang w:val="en-US"/>
+        </w:rPr>
+        <w:t>sigurt</w:t>
+      </w:r>
+      <w:proofErr w:type="spellEnd"/>
+      <w:r>
+        <w:rPr>
+          <w:rFonts w:ascii="Times New Roman" w:hAnsi="Times New Roman"/>
+          <w:sz w:val="24"/>
+          <w:szCs w:val="24"/>
+          <w:lang w:val="en-US"/>
+        </w:rPr>
+        <w:t xml:space="preserve"> </w:t>
+      </w:r>
+      <w:proofErr w:type="spellStart"/>
+      <w:r>
+        <w:rPr>
+          <w:rFonts w:ascii="Times New Roman" w:hAnsi="Times New Roman"/>
+          <w:sz w:val="24"/>
+          <w:szCs w:val="24"/>
+          <w:lang w:val="en-US"/>
+        </w:rPr>
+        <w:t>për</w:t>
+      </w:r>
+      <w:proofErr w:type="spellEnd"/>
+      <w:r>
+        <w:rPr>
+          <w:rFonts w:ascii="Times New Roman" w:hAnsi="Times New Roman"/>
+          <w:sz w:val="24"/>
+          <w:szCs w:val="24"/>
+          <w:lang w:val="en-US"/>
+        </w:rPr>
+        <w:t xml:space="preserve"> </w:t>
+      </w:r>
+      <w:proofErr w:type="spellStart"/>
+      <w:r>
+        <w:rPr>
+          <w:rFonts w:ascii="Times New Roman" w:hAnsi="Times New Roman"/>
+          <w:sz w:val="24"/>
+          <w:szCs w:val="24"/>
+          <w:lang w:val="en-US"/>
+        </w:rPr>
+        <w:t>çiklistët</w:t>
+      </w:r>
+      <w:proofErr w:type="spellEnd"/>
+      <w:r>
+        <w:rPr>
+          <w:rFonts w:ascii="Times New Roman" w:hAnsi="Times New Roman"/>
+          <w:sz w:val="24"/>
+          <w:szCs w:val="24"/>
+          <w:lang w:val="en-US"/>
+        </w:rPr>
+        <w:t xml:space="preserve"> </w:t>
+      </w:r>
+      <w:proofErr w:type="spellStart"/>
+      <w:r>
+        <w:rPr>
+          <w:rFonts w:ascii="Times New Roman" w:hAnsi="Times New Roman"/>
+          <w:sz w:val="24"/>
+          <w:szCs w:val="24"/>
+          <w:lang w:val="en-US"/>
+        </w:rPr>
+        <w:t>dhe</w:t>
+      </w:r>
+      <w:proofErr w:type="spellEnd"/>
+      <w:r>
+        <w:rPr>
+          <w:rFonts w:ascii="Times New Roman" w:hAnsi="Times New Roman"/>
+          <w:sz w:val="24"/>
+          <w:szCs w:val="24"/>
+          <w:lang w:val="en-US"/>
+        </w:rPr>
+        <w:t xml:space="preserve"> </w:t>
+      </w:r>
+      <w:proofErr w:type="spellStart"/>
+      <w:r>
+        <w:rPr>
+          <w:rFonts w:ascii="Times New Roman" w:hAnsi="Times New Roman"/>
+          <w:sz w:val="24"/>
+          <w:szCs w:val="24"/>
+          <w:lang w:val="en-US"/>
+        </w:rPr>
+        <w:t>këmbësorët</w:t>
+      </w:r>
+      <w:proofErr w:type="spellEnd"/>
+      <w:r>
+        <w:rPr>
+          <w:rFonts w:ascii="Times New Roman" w:hAnsi="Times New Roman"/>
+          <w:sz w:val="24"/>
+          <w:szCs w:val="24"/>
+          <w:lang w:val="en-US"/>
+        </w:rPr>
+        <w:t xml:space="preserve"> </w:t>
+      </w:r>
+      <w:proofErr w:type="spellStart"/>
+      <w:r>
+        <w:rPr>
+          <w:rFonts w:ascii="Times New Roman" w:hAnsi="Times New Roman"/>
+          <w:sz w:val="24"/>
+          <w:szCs w:val="24"/>
+          <w:lang w:val="en-US"/>
+        </w:rPr>
+        <w:t>nënkupton</w:t>
+      </w:r>
+      <w:proofErr w:type="spellEnd"/>
+      <w:r>
+        <w:rPr>
+          <w:rFonts w:ascii="Times New Roman" w:hAnsi="Times New Roman"/>
+          <w:sz w:val="24"/>
+          <w:szCs w:val="24"/>
+          <w:lang w:val="en-US"/>
+        </w:rPr>
+        <w:t xml:space="preserve"> </w:t>
+      </w:r>
+      <w:proofErr w:type="spellStart"/>
+      <w:r>
+        <w:rPr>
+          <w:rFonts w:ascii="Times New Roman" w:hAnsi="Times New Roman"/>
+          <w:sz w:val="24"/>
+          <w:szCs w:val="24"/>
+          <w:lang w:val="en-US"/>
+        </w:rPr>
+        <w:t>ose</w:t>
+      </w:r>
+      <w:proofErr w:type="spellEnd"/>
+      <w:r>
+        <w:rPr>
+          <w:rFonts w:ascii="Times New Roman" w:hAnsi="Times New Roman"/>
+          <w:sz w:val="24"/>
+          <w:szCs w:val="24"/>
+          <w:lang w:val="en-US"/>
+        </w:rPr>
+        <w:t xml:space="preserve"> </w:t>
+      </w:r>
+      <w:proofErr w:type="spellStart"/>
+      <w:r>
+        <w:rPr>
+          <w:rFonts w:ascii="Times New Roman" w:hAnsi="Times New Roman"/>
+          <w:sz w:val="24"/>
+          <w:szCs w:val="24"/>
+          <w:lang w:val="en-US"/>
+        </w:rPr>
+        <w:t>veçimin</w:t>
+      </w:r>
+      <w:proofErr w:type="spellEnd"/>
+      <w:r>
+        <w:rPr>
+          <w:rFonts w:ascii="Times New Roman" w:hAnsi="Times New Roman"/>
+          <w:sz w:val="24"/>
+          <w:szCs w:val="24"/>
+          <w:lang w:val="en-US"/>
+        </w:rPr>
+        <w:t xml:space="preserve"> </w:t>
+      </w:r>
+      <w:proofErr w:type="spellStart"/>
+      <w:r>
+        <w:rPr>
+          <w:rFonts w:ascii="Times New Roman" w:hAnsi="Times New Roman"/>
+          <w:sz w:val="24"/>
+          <w:szCs w:val="24"/>
+          <w:lang w:val="en-US"/>
+        </w:rPr>
+        <w:t>fizik</w:t>
+      </w:r>
+      <w:proofErr w:type="spellEnd"/>
+      <w:r>
+        <w:rPr>
+          <w:rFonts w:ascii="Times New Roman" w:hAnsi="Times New Roman"/>
+          <w:sz w:val="24"/>
+          <w:szCs w:val="24"/>
+          <w:lang w:val="en-US"/>
+        </w:rPr>
+        <w:t xml:space="preserve"> </w:t>
+      </w:r>
+      <w:proofErr w:type="spellStart"/>
+      <w:r>
+        <w:rPr>
+          <w:rFonts w:ascii="Times New Roman" w:hAnsi="Times New Roman"/>
+          <w:sz w:val="24"/>
+          <w:szCs w:val="24"/>
+          <w:lang w:val="en-US"/>
+        </w:rPr>
+        <w:t>të</w:t>
+      </w:r>
+      <w:proofErr w:type="spellEnd"/>
+      <w:r>
+        <w:rPr>
+          <w:rFonts w:ascii="Times New Roman" w:hAnsi="Times New Roman"/>
+          <w:sz w:val="24"/>
+          <w:szCs w:val="24"/>
+          <w:lang w:val="en-US"/>
+        </w:rPr>
+        <w:t xml:space="preserve"> </w:t>
+      </w:r>
+      <w:proofErr w:type="spellStart"/>
+      <w:r>
+        <w:rPr>
+          <w:rFonts w:ascii="Times New Roman" w:hAnsi="Times New Roman"/>
+          <w:sz w:val="24"/>
+          <w:szCs w:val="24"/>
+          <w:lang w:val="en-US"/>
+        </w:rPr>
+        <w:t>hapësirës</w:t>
+      </w:r>
+      <w:proofErr w:type="spellEnd"/>
+      <w:r>
+        <w:rPr>
+          <w:rFonts w:ascii="Times New Roman" w:hAnsi="Times New Roman"/>
+          <w:sz w:val="24"/>
+          <w:szCs w:val="24"/>
+          <w:lang w:val="en-US"/>
+        </w:rPr>
+        <w:t xml:space="preserve"> </w:t>
+      </w:r>
+      <w:proofErr w:type="spellStart"/>
+      <w:r>
+        <w:rPr>
+          <w:rFonts w:ascii="Times New Roman" w:hAnsi="Times New Roman"/>
+          <w:sz w:val="24"/>
+          <w:szCs w:val="24"/>
+          <w:lang w:val="en-US"/>
+        </w:rPr>
+        <w:t>rrugore</w:t>
+      </w:r>
+      <w:proofErr w:type="spellEnd"/>
+      <w:r>
+        <w:rPr>
+          <w:rFonts w:ascii="Times New Roman" w:hAnsi="Times New Roman"/>
+          <w:sz w:val="24"/>
+          <w:szCs w:val="24"/>
+          <w:lang w:val="en-US"/>
+        </w:rPr>
+        <w:t xml:space="preserve"> </w:t>
+      </w:r>
+      <w:proofErr w:type="spellStart"/>
+      <w:r>
+        <w:rPr>
+          <w:rFonts w:ascii="Times New Roman" w:hAnsi="Times New Roman"/>
+          <w:sz w:val="24"/>
+          <w:szCs w:val="24"/>
+          <w:lang w:val="en-US"/>
+        </w:rPr>
+        <w:t>për</w:t>
+      </w:r>
+      <w:proofErr w:type="spellEnd"/>
+      <w:r>
+        <w:rPr>
+          <w:rFonts w:ascii="Times New Roman" w:hAnsi="Times New Roman"/>
+          <w:sz w:val="24"/>
+          <w:szCs w:val="24"/>
+          <w:lang w:val="en-US"/>
+        </w:rPr>
+        <w:t xml:space="preserve"> </w:t>
+      </w:r>
+      <w:proofErr w:type="spellStart"/>
+      <w:r>
+        <w:rPr>
+          <w:rFonts w:ascii="Times New Roman" w:hAnsi="Times New Roman"/>
+          <w:sz w:val="24"/>
+          <w:szCs w:val="24"/>
+          <w:lang w:val="en-US"/>
+        </w:rPr>
+        <w:t>çiklistët</w:t>
+      </w:r>
+      <w:proofErr w:type="spellEnd"/>
+      <w:r>
+        <w:rPr>
+          <w:rFonts w:ascii="Times New Roman" w:hAnsi="Times New Roman"/>
+          <w:sz w:val="24"/>
+          <w:szCs w:val="24"/>
+          <w:lang w:val="en-US"/>
+        </w:rPr>
+        <w:t xml:space="preserve"> </w:t>
+      </w:r>
+      <w:proofErr w:type="spellStart"/>
+      <w:r>
+        <w:rPr>
+          <w:rFonts w:ascii="Times New Roman" w:hAnsi="Times New Roman"/>
+          <w:sz w:val="24"/>
+          <w:szCs w:val="24"/>
+          <w:lang w:val="en-US"/>
+        </w:rPr>
+        <w:t>dhe</w:t>
+      </w:r>
+      <w:proofErr w:type="spellEnd"/>
+      <w:r>
+        <w:rPr>
+          <w:rFonts w:ascii="Times New Roman" w:hAnsi="Times New Roman"/>
+          <w:sz w:val="24"/>
+          <w:szCs w:val="24"/>
+          <w:lang w:val="en-US"/>
+        </w:rPr>
+        <w:t xml:space="preserve"> </w:t>
+      </w:r>
+      <w:proofErr w:type="spellStart"/>
+      <w:r>
+        <w:rPr>
+          <w:rFonts w:ascii="Times New Roman" w:hAnsi="Times New Roman"/>
+          <w:sz w:val="24"/>
+          <w:szCs w:val="24"/>
+          <w:lang w:val="en-US"/>
+        </w:rPr>
+        <w:t>këmbësorët</w:t>
+      </w:r>
+      <w:proofErr w:type="spellEnd"/>
+      <w:r>
+        <w:rPr>
+          <w:rFonts w:ascii="Times New Roman" w:hAnsi="Times New Roman"/>
+          <w:sz w:val="24"/>
+          <w:szCs w:val="24"/>
+          <w:lang w:val="en-US"/>
+        </w:rPr>
+        <w:t xml:space="preserve"> </w:t>
+      </w:r>
+      <w:proofErr w:type="spellStart"/>
+      <w:r>
+        <w:rPr>
+          <w:rFonts w:ascii="Times New Roman" w:hAnsi="Times New Roman"/>
+          <w:sz w:val="24"/>
+          <w:szCs w:val="24"/>
+          <w:lang w:val="en-US"/>
+        </w:rPr>
+        <w:t>nga</w:t>
+      </w:r>
+      <w:proofErr w:type="spellEnd"/>
+      <w:r>
+        <w:rPr>
+          <w:rFonts w:ascii="Times New Roman" w:hAnsi="Times New Roman"/>
+          <w:sz w:val="24"/>
+          <w:szCs w:val="24"/>
+          <w:lang w:val="en-US"/>
+        </w:rPr>
+        <w:t xml:space="preserve"> </w:t>
+      </w:r>
+      <w:proofErr w:type="spellStart"/>
+      <w:r>
+        <w:rPr>
+          <w:rFonts w:ascii="Times New Roman" w:hAnsi="Times New Roman"/>
+          <w:sz w:val="24"/>
+          <w:szCs w:val="24"/>
+          <w:lang w:val="en-US"/>
+        </w:rPr>
+        <w:t>trafiku</w:t>
+      </w:r>
+      <w:proofErr w:type="spellEnd"/>
+      <w:r>
+        <w:rPr>
+          <w:rFonts w:ascii="Times New Roman" w:hAnsi="Times New Roman"/>
+          <w:sz w:val="24"/>
+          <w:szCs w:val="24"/>
+          <w:lang w:val="en-US"/>
+        </w:rPr>
+        <w:t xml:space="preserve"> </w:t>
+      </w:r>
+      <w:proofErr w:type="spellStart"/>
+      <w:r>
+        <w:rPr>
+          <w:rFonts w:ascii="Times New Roman" w:hAnsi="Times New Roman"/>
+          <w:sz w:val="24"/>
+          <w:szCs w:val="24"/>
+          <w:lang w:val="en-US"/>
+        </w:rPr>
+        <w:t>i</w:t>
+      </w:r>
+      <w:proofErr w:type="spellEnd"/>
+      <w:r>
+        <w:rPr>
+          <w:rFonts w:ascii="Times New Roman" w:hAnsi="Times New Roman"/>
+          <w:sz w:val="24"/>
+          <w:szCs w:val="24"/>
+          <w:lang w:val="en-US"/>
+        </w:rPr>
+        <w:t xml:space="preserve"> </w:t>
+      </w:r>
+      <w:proofErr w:type="spellStart"/>
+      <w:r>
+        <w:rPr>
+          <w:rFonts w:ascii="Times New Roman" w:hAnsi="Times New Roman"/>
+          <w:sz w:val="24"/>
+          <w:szCs w:val="24"/>
+          <w:lang w:val="en-US"/>
+        </w:rPr>
+        <w:t>motorizuar</w:t>
+      </w:r>
+      <w:proofErr w:type="spellEnd"/>
+      <w:r>
+        <w:rPr>
+          <w:rFonts w:ascii="Times New Roman" w:hAnsi="Times New Roman"/>
+          <w:sz w:val="24"/>
+          <w:szCs w:val="24"/>
+          <w:lang w:val="en-US"/>
+        </w:rPr>
+        <w:t xml:space="preserve">, </w:t>
+      </w:r>
+      <w:proofErr w:type="spellStart"/>
+      <w:r>
+        <w:rPr>
+          <w:rFonts w:ascii="Times New Roman" w:hAnsi="Times New Roman"/>
+          <w:sz w:val="24"/>
+          <w:szCs w:val="24"/>
+          <w:lang w:val="en-US"/>
+        </w:rPr>
+        <w:t>ose</w:t>
+      </w:r>
+      <w:proofErr w:type="spellEnd"/>
+      <w:r>
+        <w:rPr>
+          <w:rFonts w:ascii="Times New Roman" w:hAnsi="Times New Roman"/>
+          <w:sz w:val="24"/>
+          <w:szCs w:val="24"/>
+          <w:lang w:val="en-US"/>
+        </w:rPr>
+        <w:t xml:space="preserve">, </w:t>
+      </w:r>
+      <w:proofErr w:type="spellStart"/>
+      <w:r>
+        <w:rPr>
+          <w:rFonts w:ascii="Times New Roman" w:hAnsi="Times New Roman"/>
+          <w:sz w:val="24"/>
+          <w:szCs w:val="24"/>
+          <w:lang w:val="en-US"/>
+        </w:rPr>
+        <w:t>nëse</w:t>
+      </w:r>
+      <w:proofErr w:type="spellEnd"/>
+      <w:r>
+        <w:rPr>
+          <w:rFonts w:ascii="Times New Roman" w:hAnsi="Times New Roman"/>
+          <w:sz w:val="24"/>
+          <w:szCs w:val="24"/>
+          <w:lang w:val="en-US"/>
+        </w:rPr>
+        <w:t xml:space="preserve"> </w:t>
+      </w:r>
+      <w:proofErr w:type="spellStart"/>
+      <w:r>
+        <w:rPr>
+          <w:rFonts w:ascii="Times New Roman" w:hAnsi="Times New Roman"/>
+          <w:sz w:val="24"/>
+          <w:szCs w:val="24"/>
+          <w:lang w:val="en-US"/>
+        </w:rPr>
+        <w:t>kjo</w:t>
+      </w:r>
+      <w:proofErr w:type="spellEnd"/>
+      <w:r>
+        <w:rPr>
+          <w:rFonts w:ascii="Times New Roman" w:hAnsi="Times New Roman"/>
+          <w:sz w:val="24"/>
+          <w:szCs w:val="24"/>
+          <w:lang w:val="en-US"/>
+        </w:rPr>
+        <w:t xml:space="preserve"> </w:t>
+      </w:r>
+      <w:proofErr w:type="spellStart"/>
+      <w:r>
+        <w:rPr>
+          <w:rFonts w:ascii="Times New Roman" w:hAnsi="Times New Roman"/>
+          <w:sz w:val="24"/>
+          <w:szCs w:val="24"/>
+          <w:lang w:val="en-US"/>
+        </w:rPr>
+        <w:t>nuk</w:t>
+      </w:r>
+      <w:proofErr w:type="spellEnd"/>
+      <w:r>
+        <w:rPr>
+          <w:rFonts w:ascii="Times New Roman" w:hAnsi="Times New Roman"/>
+          <w:sz w:val="24"/>
+          <w:szCs w:val="24"/>
+          <w:lang w:val="en-US"/>
+        </w:rPr>
+        <w:t xml:space="preserve"> </w:t>
+      </w:r>
+      <w:proofErr w:type="spellStart"/>
+      <w:r>
+        <w:rPr>
+          <w:rFonts w:ascii="Times New Roman" w:hAnsi="Times New Roman"/>
+          <w:sz w:val="24"/>
+          <w:szCs w:val="24"/>
+          <w:lang w:val="en-US"/>
+        </w:rPr>
+        <w:t>është</w:t>
+      </w:r>
+      <w:proofErr w:type="spellEnd"/>
+      <w:r>
+        <w:rPr>
+          <w:rFonts w:ascii="Times New Roman" w:hAnsi="Times New Roman"/>
+          <w:sz w:val="24"/>
+          <w:szCs w:val="24"/>
+          <w:lang w:val="en-US"/>
+        </w:rPr>
+        <w:t xml:space="preserve"> e </w:t>
+      </w:r>
+      <w:proofErr w:type="spellStart"/>
+      <w:r>
+        <w:rPr>
+          <w:rFonts w:ascii="Times New Roman" w:hAnsi="Times New Roman"/>
+          <w:sz w:val="24"/>
+          <w:szCs w:val="24"/>
+          <w:lang w:val="en-US"/>
+        </w:rPr>
+        <w:t>mundur</w:t>
+      </w:r>
+      <w:proofErr w:type="spellEnd"/>
+      <w:r>
+        <w:rPr>
+          <w:rFonts w:ascii="Times New Roman" w:hAnsi="Times New Roman"/>
+          <w:sz w:val="24"/>
+          <w:szCs w:val="24"/>
+          <w:lang w:val="en-US"/>
+        </w:rPr>
+        <w:t xml:space="preserve">, </w:t>
+      </w:r>
+      <w:proofErr w:type="spellStart"/>
+      <w:r>
+        <w:rPr>
+          <w:rFonts w:ascii="Times New Roman" w:hAnsi="Times New Roman"/>
+          <w:sz w:val="24"/>
+          <w:szCs w:val="24"/>
+          <w:lang w:val="en-US"/>
+        </w:rPr>
+        <w:t>zvogëlimin</w:t>
+      </w:r>
+      <w:proofErr w:type="spellEnd"/>
+      <w:r>
+        <w:rPr>
+          <w:rFonts w:ascii="Times New Roman" w:hAnsi="Times New Roman"/>
+          <w:sz w:val="24"/>
+          <w:szCs w:val="24"/>
+          <w:lang w:val="en-US"/>
+        </w:rPr>
+        <w:t xml:space="preserve"> e </w:t>
+      </w:r>
+      <w:proofErr w:type="spellStart"/>
+      <w:r>
+        <w:rPr>
+          <w:rFonts w:ascii="Times New Roman" w:hAnsi="Times New Roman"/>
+          <w:sz w:val="24"/>
+          <w:szCs w:val="24"/>
+          <w:lang w:val="en-US"/>
+        </w:rPr>
+        <w:t>shpejtë</w:t>
+      </w:r>
+      <w:r>
+        <w:rPr>
+          <w:rFonts w:ascii="Times New Roman" w:hAnsi="Times New Roman"/>
+          <w:sz w:val="24"/>
+          <w:szCs w:val="24"/>
+          <w:lang w:val="en-US"/>
+        </w:rPr>
+        <w:t>sisë</w:t>
+      </w:r>
+      <w:proofErr w:type="spellEnd"/>
+      <w:r>
+        <w:rPr>
+          <w:rFonts w:ascii="Times New Roman" w:hAnsi="Times New Roman"/>
+          <w:sz w:val="24"/>
+          <w:szCs w:val="24"/>
+          <w:lang w:val="en-US"/>
+        </w:rPr>
+        <w:t xml:space="preserve"> </w:t>
+      </w:r>
+      <w:proofErr w:type="spellStart"/>
+      <w:r>
+        <w:rPr>
+          <w:rFonts w:ascii="Times New Roman" w:hAnsi="Times New Roman"/>
+          <w:sz w:val="24"/>
+          <w:szCs w:val="24"/>
+          <w:lang w:val="en-US"/>
+        </w:rPr>
+        <w:t>së</w:t>
+      </w:r>
+      <w:proofErr w:type="spellEnd"/>
+      <w:r>
+        <w:rPr>
+          <w:rFonts w:ascii="Times New Roman" w:hAnsi="Times New Roman"/>
+          <w:sz w:val="24"/>
+          <w:szCs w:val="24"/>
+          <w:lang w:val="en-US"/>
+        </w:rPr>
+        <w:t xml:space="preserve"> </w:t>
+      </w:r>
+      <w:proofErr w:type="spellStart"/>
+      <w:r>
+        <w:rPr>
+          <w:rFonts w:ascii="Times New Roman" w:hAnsi="Times New Roman"/>
+          <w:sz w:val="24"/>
+          <w:szCs w:val="24"/>
+          <w:lang w:val="en-US"/>
+        </w:rPr>
+        <w:t>trafikut</w:t>
+      </w:r>
+      <w:proofErr w:type="spellEnd"/>
+      <w:r>
+        <w:rPr>
+          <w:rFonts w:ascii="Times New Roman" w:hAnsi="Times New Roman"/>
+          <w:sz w:val="24"/>
+          <w:szCs w:val="24"/>
+          <w:lang w:val="en-US"/>
+        </w:rPr>
+        <w:t xml:space="preserve"> </w:t>
+      </w:r>
+      <w:proofErr w:type="spellStart"/>
+      <w:r>
+        <w:rPr>
+          <w:rFonts w:ascii="Times New Roman" w:hAnsi="Times New Roman"/>
+          <w:sz w:val="24"/>
+          <w:szCs w:val="24"/>
+          <w:lang w:val="en-US"/>
+        </w:rPr>
+        <w:t>të</w:t>
+      </w:r>
+      <w:proofErr w:type="spellEnd"/>
+      <w:r>
+        <w:rPr>
+          <w:rFonts w:ascii="Times New Roman" w:hAnsi="Times New Roman"/>
+          <w:sz w:val="24"/>
+          <w:szCs w:val="24"/>
+          <w:lang w:val="en-US"/>
+        </w:rPr>
+        <w:t xml:space="preserve"> </w:t>
+      </w:r>
+      <w:proofErr w:type="spellStart"/>
+      <w:r>
+        <w:rPr>
+          <w:rFonts w:ascii="Times New Roman" w:hAnsi="Times New Roman"/>
+          <w:sz w:val="24"/>
+          <w:szCs w:val="24"/>
+          <w:lang w:val="en-US"/>
+        </w:rPr>
+        <w:t>motorizuar</w:t>
+      </w:r>
+      <w:proofErr w:type="spellEnd"/>
+      <w:r>
+        <w:rPr>
+          <w:rFonts w:ascii="Times New Roman" w:hAnsi="Times New Roman"/>
+          <w:sz w:val="24"/>
+          <w:szCs w:val="24"/>
+          <w:lang w:val="en-US"/>
+        </w:rPr>
+        <w:t>.</w:t>
+      </w:r>
+      <w:proofErr w:type="gramEnd"/>
+    </w:p>
+    <w:p>
+      <w:pPr>
+        <w:rPr>
+          <w:rFonts w:ascii="Times New Roman" w:hAnsi="Times New Roman"/>
+          <w:sz w:val="24"/>
+          <w:szCs w:val="24"/>
+          <w:lang w:val="en-US"/>
+        </w:rPr>
+      </w:pPr>
+      <w:proofErr w:type="spellStart"/>
+      <w:proofErr w:type="gramStart"/>
+      <w:r>
+        <w:rPr>
+          <w:rFonts w:ascii="Times New Roman" w:hAnsi="Times New Roman"/>
+          <w:sz w:val="24"/>
+          <w:szCs w:val="24"/>
+          <w:lang w:val="en-US"/>
+        </w:rPr>
+        <w:t>Një</w:t>
+      </w:r>
+      <w:proofErr w:type="spellEnd"/>
+      <w:r>
+        <w:rPr>
+          <w:rFonts w:ascii="Times New Roman" w:hAnsi="Times New Roman"/>
+          <w:sz w:val="24"/>
+          <w:szCs w:val="24"/>
+          <w:lang w:val="en-US"/>
+        </w:rPr>
+        <w:t xml:space="preserve"> </w:t>
+      </w:r>
+      <w:proofErr w:type="spellStart"/>
+      <w:r>
+        <w:rPr>
+          <w:rFonts w:ascii="Times New Roman" w:hAnsi="Times New Roman"/>
+          <w:sz w:val="24"/>
+          <w:szCs w:val="24"/>
+          <w:lang w:val="en-US"/>
+        </w:rPr>
+        <w:t>hierarki</w:t>
+      </w:r>
+      <w:proofErr w:type="spellEnd"/>
+      <w:r>
+        <w:rPr>
+          <w:rFonts w:ascii="Times New Roman" w:hAnsi="Times New Roman"/>
+          <w:sz w:val="24"/>
+          <w:szCs w:val="24"/>
+          <w:lang w:val="en-US"/>
+        </w:rPr>
+        <w:t xml:space="preserve"> e </w:t>
+      </w:r>
+      <w:proofErr w:type="spellStart"/>
+      <w:r>
+        <w:rPr>
+          <w:rFonts w:ascii="Times New Roman" w:hAnsi="Times New Roman"/>
+          <w:sz w:val="24"/>
+          <w:szCs w:val="24"/>
+          <w:lang w:val="en-US"/>
+        </w:rPr>
+        <w:t>transportit</w:t>
+      </w:r>
+      <w:proofErr w:type="spellEnd"/>
+      <w:r>
+        <w:rPr>
+          <w:rFonts w:ascii="Times New Roman" w:hAnsi="Times New Roman"/>
+          <w:sz w:val="24"/>
+          <w:szCs w:val="24"/>
+          <w:lang w:val="en-US"/>
+        </w:rPr>
+        <w:t xml:space="preserve"> e </w:t>
+      </w:r>
+      <w:proofErr w:type="spellStart"/>
+      <w:r>
+        <w:rPr>
+          <w:rFonts w:ascii="Times New Roman" w:hAnsi="Times New Roman"/>
+          <w:sz w:val="24"/>
+          <w:szCs w:val="24"/>
+          <w:lang w:val="en-US"/>
+        </w:rPr>
+        <w:t>orientuar</w:t>
+      </w:r>
+      <w:proofErr w:type="spellEnd"/>
+      <w:r>
+        <w:rPr>
+          <w:rFonts w:ascii="Times New Roman" w:hAnsi="Times New Roman"/>
+          <w:sz w:val="24"/>
+          <w:szCs w:val="24"/>
+          <w:lang w:val="en-US"/>
+        </w:rPr>
+        <w:t xml:space="preserve"> </w:t>
+      </w:r>
+      <w:proofErr w:type="spellStart"/>
+      <w:r>
+        <w:rPr>
+          <w:rFonts w:ascii="Times New Roman" w:hAnsi="Times New Roman"/>
+          <w:sz w:val="24"/>
+          <w:szCs w:val="24"/>
+          <w:lang w:val="en-US"/>
+        </w:rPr>
+        <w:t>nga</w:t>
+      </w:r>
+      <w:proofErr w:type="spellEnd"/>
+      <w:r>
+        <w:rPr>
+          <w:rFonts w:ascii="Times New Roman" w:hAnsi="Times New Roman"/>
+          <w:sz w:val="24"/>
+          <w:szCs w:val="24"/>
+          <w:lang w:val="en-US"/>
+        </w:rPr>
+        <w:t xml:space="preserve"> </w:t>
+      </w:r>
+      <w:proofErr w:type="spellStart"/>
+      <w:r>
+        <w:rPr>
+          <w:rFonts w:ascii="Times New Roman" w:hAnsi="Times New Roman"/>
+          <w:sz w:val="24"/>
+          <w:szCs w:val="24"/>
+          <w:lang w:val="en-US"/>
+        </w:rPr>
+        <w:t>këmbësorë</w:t>
+      </w:r>
+      <w:r>
+        <w:rPr>
+          <w:rFonts w:ascii="Times New Roman" w:hAnsi="Times New Roman"/>
+          <w:sz w:val="24"/>
+          <w:szCs w:val="24"/>
+          <w:lang w:val="en-US"/>
+        </w:rPr>
+        <w:t>t</w:t>
+      </w:r>
+      <w:proofErr w:type="spellEnd"/>
+      <w:r>
+        <w:rPr>
+          <w:rFonts w:ascii="Times New Roman" w:hAnsi="Times New Roman"/>
+          <w:sz w:val="24"/>
+          <w:szCs w:val="24"/>
+          <w:lang w:val="en-US"/>
+        </w:rPr>
+        <w:t xml:space="preserve"> </w:t>
+      </w:r>
+      <w:proofErr w:type="spellStart"/>
+      <w:r>
+        <w:rPr>
+          <w:rFonts w:ascii="Times New Roman" w:hAnsi="Times New Roman"/>
+          <w:sz w:val="24"/>
+          <w:szCs w:val="24"/>
+          <w:lang w:val="en-US"/>
+        </w:rPr>
+        <w:t>promovon</w:t>
+      </w:r>
+      <w:proofErr w:type="spellEnd"/>
+      <w:r>
+        <w:rPr>
+          <w:rFonts w:ascii="Times New Roman" w:hAnsi="Times New Roman"/>
+          <w:sz w:val="24"/>
+          <w:szCs w:val="24"/>
+          <w:lang w:val="en-US"/>
+        </w:rPr>
+        <w:t xml:space="preserve"> </w:t>
+      </w:r>
+      <w:proofErr w:type="spellStart"/>
+      <w:r>
+        <w:rPr>
+          <w:rFonts w:ascii="Times New Roman" w:hAnsi="Times New Roman"/>
+          <w:sz w:val="24"/>
+          <w:szCs w:val="24"/>
+          <w:lang w:val="en-US"/>
+        </w:rPr>
+        <w:t>dendësinë</w:t>
+      </w:r>
+      <w:proofErr w:type="spellEnd"/>
+      <w:r>
+        <w:rPr>
+          <w:rFonts w:ascii="Times New Roman" w:hAnsi="Times New Roman"/>
+          <w:sz w:val="24"/>
+          <w:szCs w:val="24"/>
+          <w:lang w:val="en-US"/>
+        </w:rPr>
+        <w:t xml:space="preserve">, </w:t>
+      </w:r>
+      <w:proofErr w:type="spellStart"/>
+      <w:r>
+        <w:rPr>
+          <w:rFonts w:ascii="Times New Roman" w:hAnsi="Times New Roman"/>
+          <w:sz w:val="24"/>
+          <w:szCs w:val="24"/>
+          <w:lang w:val="en-US"/>
+        </w:rPr>
+        <w:t>sigurinë</w:t>
+      </w:r>
+      <w:proofErr w:type="spellEnd"/>
+      <w:r>
+        <w:rPr>
+          <w:rFonts w:ascii="Times New Roman" w:hAnsi="Times New Roman"/>
+          <w:sz w:val="24"/>
+          <w:szCs w:val="24"/>
+          <w:lang w:val="en-US"/>
+        </w:rPr>
+        <w:t xml:space="preserve"> </w:t>
+      </w:r>
+      <w:proofErr w:type="spellStart"/>
+      <w:r>
+        <w:rPr>
+          <w:rFonts w:ascii="Times New Roman" w:hAnsi="Times New Roman"/>
+          <w:sz w:val="24"/>
+          <w:szCs w:val="24"/>
+          <w:lang w:val="en-US"/>
+        </w:rPr>
+        <w:t>dhe</w:t>
+      </w:r>
+      <w:proofErr w:type="spellEnd"/>
+      <w:r>
+        <w:rPr>
+          <w:rFonts w:ascii="Times New Roman" w:hAnsi="Times New Roman"/>
+          <w:sz w:val="24"/>
+          <w:szCs w:val="24"/>
+          <w:lang w:val="en-US"/>
+        </w:rPr>
+        <w:t xml:space="preserve"> </w:t>
+      </w:r>
+      <w:proofErr w:type="spellStart"/>
+      <w:r>
+        <w:rPr>
+          <w:rFonts w:ascii="Times New Roman" w:hAnsi="Times New Roman"/>
+          <w:sz w:val="24"/>
+          <w:szCs w:val="24"/>
+          <w:lang w:val="en-US"/>
+        </w:rPr>
+        <w:t>qëndrueshmërinë</w:t>
+      </w:r>
+      <w:proofErr w:type="spellEnd"/>
+      <w:r>
+        <w:rPr>
+          <w:rFonts w:ascii="Times New Roman" w:hAnsi="Times New Roman"/>
+          <w:sz w:val="24"/>
+          <w:szCs w:val="24"/>
+          <w:lang w:val="en-US"/>
+        </w:rPr>
+        <w:t xml:space="preserve"> </w:t>
+      </w:r>
+      <w:proofErr w:type="spellStart"/>
       <w:r>
         <w:rPr>
           <w:rFonts w:ascii="Times New Roman" w:hAnsi="Times New Roman"/>
@@ -1556,6 +4487,7 @@
         </w:rPr>
         <w:t>ekonomike</w:t>
       </w:r>
+      <w:proofErr w:type="spellEnd"/>
       <w:r>
         <w:rPr>
           <w:rFonts w:ascii="Times New Roman" w:hAnsi="Times New Roman"/>
@@ -1565,6 +4497,7 @@
         </w:rPr>
         <w:t>.</w:t>
       </w:r>
+      <w:proofErr w:type="gramEnd"/>
     </w:p>
     <w:p>
       <w:pPr>
@@ -1620,6 +4553,7 @@
       <w:pPr>
         <w:rPr>
           <w:rFonts w:ascii="Times New Roman" w:hAnsi="Times New Roman"/>
+          <w:b/>
           <w:sz w:val="24"/>
           <w:szCs w:val="24"/>
         </w:rPr>
@@ -1666,6 +4600,7 @@
         </w:rPr>
         <w:t xml:space="preserve"> </w:t>
       </w:r>
+      <w:proofErr w:type="gramStart"/>
       <w:r>
         <w:rPr>
           <w:rFonts w:ascii="Times New Roman" w:hAnsi="Times New Roman"/>
@@ -1691,44 +4626,356 @@
         </w:rPr>
         <w:t>naxhuar problemet e transportit, andaj c c</w:t>
       </w:r>
+      <w:r>
+        <w:rPr>
+          <w:rFonts w:ascii="Times New Roman" w:hAnsi="Times New Roman"/>
+          <w:sz w:val="24"/>
+          <w:szCs w:val="24"/>
+        </w:rPr>
+        <w:t xml:space="preserve">ështje të tilla duhet të adresohen së bashku me zhvillimet e </w:t>
+      </w:r>
+      <w:r>
+        <w:rPr>
+          <w:rFonts w:ascii="Times New Roman" w:hAnsi="Times New Roman"/>
+          <w:b/>
+          <w:sz w:val="24"/>
+          <w:szCs w:val="24"/>
+          <w:lang w:val="en-US"/>
+        </w:rPr>
+        <w:t>Public Transport Management</w:t>
+      </w:r>
+      <w:r>
+        <w:rPr>
+          <w:rFonts w:ascii="Times New Roman" w:hAnsi="Times New Roman"/>
+          <w:b/>
+          <w:sz w:val="24"/>
+          <w:szCs w:val="24"/>
+        </w:rPr>
+        <w:t>.</w:t>
+      </w:r>
+      <w:proofErr w:type="gramEnd"/>
+    </w:p>
+    <w:p>
+      <w:pPr>
+        <w:rPr>
+          <w:rFonts w:ascii="Times New Roman" w:hAnsi="Times New Roman"/>
+          <w:b/>
+          <w:sz w:val="24"/>
+          <w:szCs w:val="24"/>
+        </w:rPr>
+      </w:pPr>
+    </w:p>
+    <w:p>
+      <w:pPr>
+        <w:rPr>
+          <w:rFonts w:ascii="Times New Roman" w:hAnsi="Times New Roman"/>
+          <w:b/>
+          <w:sz w:val="24"/>
+          <w:szCs w:val="24"/>
+        </w:rPr>
+      </w:pPr>
+    </w:p>
+    <w:p>
+      <w:pPr>
+        <w:rPr>
+          <w:rFonts w:ascii="Times New Roman" w:hAnsi="Times New Roman"/>
+          <w:b/>
+          <w:sz w:val="24"/>
+          <w:szCs w:val="24"/>
+        </w:rPr>
+      </w:pPr>
+    </w:p>
+    <w:p>
+      <w:pPr>
+        <w:rPr>
+          <w:rFonts w:ascii="Times New Roman" w:hAnsi="Times New Roman"/>
+          <w:b/>
+          <w:sz w:val="24"/>
+          <w:szCs w:val="24"/>
+        </w:rPr>
+      </w:pPr>
+    </w:p>
+    <w:p>
+      <w:pPr>
+        <w:rPr>
+          <w:rFonts w:ascii="Times New Roman" w:hAnsi="Times New Roman"/>
+          <w:b/>
+          <w:sz w:val="24"/>
+          <w:szCs w:val="24"/>
+        </w:rPr>
+      </w:pPr>
+    </w:p>
+    <w:p>
+      <w:pPr>
+        <w:rPr>
+          <w:rFonts w:ascii="Times New Roman" w:hAnsi="Times New Roman"/>
+          <w:b/>
+          <w:sz w:val="24"/>
+          <w:szCs w:val="24"/>
+        </w:rPr>
+      </w:pPr>
       <w:bookmarkStart w:id="0" w:name="_GoBack"/>
       <w:bookmarkEnd w:id="0"/>
-      <w:r>
-        <w:rPr>
-          <w:rFonts w:ascii="Times New Roman" w:hAnsi="Times New Roman"/>
-          <w:sz w:val="24"/>
-          <w:szCs w:val="24"/>
-        </w:rPr>
-        <w:t xml:space="preserve">ështje të tilla duhet të adresohen së bashku me zhvillimet e </w:t>
-      </w:r>
-      <w:r>
+    </w:p>
+    <w:p>
+      <w:pPr>
         <w:rPr>
           <w:rFonts w:ascii="Times New Roman" w:hAnsi="Times New Roman"/>
           <w:b/>
           <w:sz w:val="24"/>
           <w:szCs w:val="24"/>
-          <w:lang w:val="en-US"/>
-        </w:rPr>
-        <w:t>Public Transport Management</w:t>
-      </w:r>
-      <w:r>
+        </w:rPr>
+      </w:pPr>
+    </w:p>
+    <w:p>
+      <w:pPr>
         <w:rPr>
           <w:rFonts w:ascii="Times New Roman" w:hAnsi="Times New Roman"/>
           <w:b/>
           <w:sz w:val="24"/>
           <w:szCs w:val="24"/>
         </w:rPr>
-        <w:t>.</w:t>
-      </w:r>
-    </w:p>
-    <w:p>
-      <w:pPr>
-        <w:rPr>
-          <w:rFonts w:ascii="Times New Roman" w:hAnsi="Times New Roman"/>
-          <w:sz w:val="24"/>
-          <w:szCs w:val="24"/>
-        </w:rPr>
-      </w:pPr>
+      </w:pPr>
+    </w:p>
+    <w:p>
+      <w:pPr>
+        <w:rPr>
+          <w:rFonts w:ascii="Times New Roman" w:hAnsi="Times New Roman"/>
+          <w:b/>
+          <w:sz w:val="24"/>
+          <w:szCs w:val="24"/>
+        </w:rPr>
+      </w:pPr>
+    </w:p>
+    <w:p>
+      <w:pPr>
+        <w:rPr>
+          <w:rFonts w:ascii="Times New Roman" w:hAnsi="Times New Roman"/>
+          <w:b/>
+          <w:sz w:val="24"/>
+          <w:szCs w:val="24"/>
+        </w:rPr>
+      </w:pPr>
+    </w:p>
+    <w:p>
+      <w:pPr>
+        <w:rPr>
+          <w:rFonts w:ascii="Times New Roman" w:hAnsi="Times New Roman"/>
+          <w:b/>
+          <w:sz w:val="24"/>
+          <w:szCs w:val="24"/>
+        </w:rPr>
+      </w:pPr>
+    </w:p>
+    <w:p>
+      <w:pPr>
+        <w:rPr>
+          <w:rFonts w:ascii="Times New Roman" w:hAnsi="Times New Roman"/>
+          <w:b/>
+          <w:sz w:val="24"/>
+          <w:szCs w:val="24"/>
+        </w:rPr>
+      </w:pPr>
+    </w:p>
+    <w:p>
+      <w:pPr>
+        <w:rPr>
+          <w:rFonts w:ascii="Times New Roman" w:hAnsi="Times New Roman"/>
+          <w:b/>
+          <w:sz w:val="24"/>
+          <w:szCs w:val="24"/>
+        </w:rPr>
+      </w:pPr>
+    </w:p>
+    <w:p>
+      <w:pPr>
+        <w:rPr>
+          <w:rFonts w:ascii="Times New Roman" w:hAnsi="Times New Roman"/>
+          <w:b/>
+          <w:sz w:val="24"/>
+          <w:szCs w:val="24"/>
+        </w:rPr>
+      </w:pPr>
+    </w:p>
+    <w:p>
+      <w:pPr>
+        <w:rPr>
+          <w:rFonts w:ascii="Times New Roman" w:hAnsi="Times New Roman"/>
+          <w:b/>
+          <w:sz w:val="24"/>
+          <w:szCs w:val="24"/>
+        </w:rPr>
+      </w:pPr>
+    </w:p>
+    <w:p>
+      <w:pPr>
+        <w:rPr>
+          <w:rFonts w:ascii="Times New Roman" w:hAnsi="Times New Roman"/>
+          <w:b/>
+          <w:sz w:val="24"/>
+          <w:szCs w:val="24"/>
+        </w:rPr>
+      </w:pPr>
+    </w:p>
+    <w:p>
+      <w:pPr>
+        <w:rPr>
+          <w:rFonts w:ascii="Times New Roman" w:hAnsi="Times New Roman"/>
+          <w:b/>
+          <w:sz w:val="24"/>
+          <w:szCs w:val="24"/>
+        </w:rPr>
+      </w:pPr>
+    </w:p>
+    <w:p>
+      <w:pPr>
+        <w:rPr>
+          <w:rFonts w:ascii="Times New Roman" w:hAnsi="Times New Roman"/>
+          <w:b/>
+          <w:sz w:val="24"/>
+          <w:szCs w:val="24"/>
+        </w:rPr>
+      </w:pPr>
+    </w:p>
+    <w:p>
+      <w:pPr>
+        <w:rPr>
+          <w:rFonts w:ascii="Times New Roman" w:hAnsi="Times New Roman"/>
+          <w:b/>
+          <w:sz w:val="24"/>
+          <w:szCs w:val="24"/>
+        </w:rPr>
+      </w:pPr>
+    </w:p>
+    <w:p>
+      <w:pPr>
+        <w:rPr>
+          <w:rFonts w:ascii="Times New Roman" w:hAnsi="Times New Roman"/>
+          <w:sz w:val="24"/>
+          <w:szCs w:val="24"/>
+        </w:rPr>
+      </w:pPr>
+    </w:p>
+    <w:p>
+      <w:pPr>
+        <w:pStyle w:val="ListParagraph"/>
+        <w:numPr>
+          <w:ilvl w:val="0"/>
+          <w:numId w:val="9"/>
+        </w:numPr>
+      </w:pPr>
+      <w:r>
+        <w:lastRenderedPageBreak/>
+        <w:t>Di</w:t>
+      </w:r>
+      <w:r>
+        <w:t>zajni Konceptual I Arkitekturës së sistemit</w:t>
+      </w:r>
+    </w:p>
+    <w:p>
+      <w:r>
+        <w:t xml:space="preserve">Në këtë pikë bëhet fjalë rreth konceptit të sistemit tonë , ku ne e spjegojmë në pika kyqe se si do të zhvillohet aplikacioni jonë.Kjo arkitekturë quhet MICRO SERVICE . </w:t>
+      </w:r>
+      <w:r>
+        <w:t>Ç</w:t>
+      </w:r>
+      <w:r>
+        <w:t>farë do të thotë kjo lloj arkitekture dhe me çfarë ka të bëj kjo arkitekturë.</w:t>
+      </w:r>
+    </w:p>
+    <w:p>
+      <w:r>
+        <w:t>Kjo arkitekture ka të bëj me krijimin e aplikacioneve API-ve të ndryshëm që të mundësoj funksionalitete të veçanta mbrapa në BACK-END që të bëj ndërlidhjen e sistemeve ndërmjet vete pa pasur nevoj që të ketë gjithmonë një programues mbrapa.Kryesisht kjo lloj arkitekture u paraqit në fillet e vitit 2005,ku Peter Rodgers prezantoi termin “Micro Web Services” gjatë një prezantimi ne konferencën tek Ëeb Services Edge.</w:t>
+      </w:r>
+      <w:r>
+        <w:t xml:space="preserve"> Ai përshkroi se si një platformë e hartuar mirë e m</w:t>
+      </w:r>
+      <w:r>
+        <w:t xml:space="preserve">icro services </w:t>
+      </w:r>
+      <w:r>
+        <w:t xml:space="preserve">zbaton parimet themelore arkitektonike të </w:t>
+      </w:r>
+      <w:r>
+        <w:t>W</w:t>
+      </w:r>
+      <w:r>
+        <w:t>eb dhe shërbimeve REST së bashku me planifikimin dhe tubacionet si Unix për të siguruar fleksibilitet radikal dhe thjeshtësi të përmirësuar në arkitekturat e orientuara drejt shërbimit.</w:t>
+      </w:r>
+    </w:p>
+    <w:p>
+      <w:r>
+        <w:t>Me fjalë tjera kjo formë e programimit ka të bëj me krijimin e një sistemi ku brenda saj ka aplikacione në vete të cilat bëjnë ndërlidhjen e sistemit dhe gjithashtu bëjnë punën e API-ve të cilët bëjnë komunikimin mes vete pa pasur nevoj që një developer të mirret me to.</w:t>
+      </w:r>
+      <w:r>
+        <w:rPr>
+          <w:rStyle w:val="FootnoteReference"/>
+        </w:rPr>
+        <w:footnoteReference w:id="1"/>
+      </w:r>
+    </w:p>
+    <w:p>
+      <w:pPr>
+        <w:rPr>
+          <w:rFonts w:ascii="Times New Roman" w:hAnsi="Times New Roman"/>
+          <w:sz w:val="24"/>
+          <w:szCs w:val="24"/>
+        </w:rPr>
+      </w:pPr>
+      <w:r>
+        <w:rPr>
+          <w:noProof/>
+          <w:lang w:val="en-US"/>
+        </w:rPr>
+        <w:drawing>
+          <wp:inline distT="0" distB="0" distL="0" distR="0">
+            <wp:extent cx="5772150" cy="3629025"/>
+            <wp:effectExtent l="0" t="0" r="0" b="9525"/>
+            <wp:docPr id="1" name="Picture 1" descr="microservice"/>
+            <wp:cNvGraphicFramePr>
+              <a:graphicFrameLocks xmlns:a="http://schemas.openxmlformats.org/drawingml/2006/main" noChangeAspect="1"/>
+            </wp:cNvGraphicFramePr>
+            <a:graphic xmlns:a="http://schemas.openxmlformats.org/drawingml/2006/main">
+              <a:graphicData uri="http://schemas.openxmlformats.org/drawingml/2006/picture">
+                <pic:pic xmlns:pic="http://schemas.openxmlformats.org/drawingml/2006/picture">
+                  <pic:nvPicPr>
+                    <pic:cNvPr id="0" name="Picture 1" descr="microservice"/>
+                    <pic:cNvPicPr>
+                      <a:picLocks noChangeAspect="1" noChangeArrowheads="1"/>
+                    </pic:cNvPicPr>
+                  </pic:nvPicPr>
+                  <pic:blipFill>
+                    <a:blip r:embed="rId8">
+                      <a:extLst>
+                        <a:ext uri="{28A0092B-C50C-407E-A947-70E740481C1C}">
+                          <a14:useLocalDpi xmlns:a14="http://schemas.microsoft.com/office/drawing/2010/main" val="0"/>
+                        </a:ext>
+                      </a:extLst>
+                    </a:blip>
+                    <a:srcRect/>
+                    <a:stretch>
+                      <a:fillRect/>
+                    </a:stretch>
+                  </pic:blipFill>
+                  <pic:spPr bwMode="auto">
+                    <a:xfrm>
+                      <a:off x="0" y="0"/>
+                      <a:ext cx="5772150" cy="3629025"/>
+                    </a:xfrm>
+                    <a:prstGeom prst="rect">
+                      <a:avLst/>
+                    </a:prstGeom>
+                    <a:noFill/>
+                    <a:ln>
+                      <a:noFill/>
+                    </a:ln>
+                  </pic:spPr>
+                </pic:pic>
+              </a:graphicData>
+            </a:graphic>
+          </wp:inline>
+        </w:drawing>
+      </w:r>
     </w:p>
     <w:sectPr>
       <w:pgSz w:w="12240" w:h="15840"/>
@@ -1741,7 +4988,7 @@
 </file>
 
 <file path=word/endnotes.xml><?xml version="1.0" encoding="utf-8"?>
-<w:endnotes xmlns:wpc="http://schemas.microsoft.com/office/word/2010/wordprocessingCanvas" xmlns:mc="http://schemas.openxmlformats.org/markup-compatibility/2006" xmlns:o="urn:schemas-microsoft-com:office:office" xmlns:r="http://schemas.openxmlformats.org/officeDocument/2006/relationships" xmlns:m="http://schemas.openxmlformats.org/officeDocument/2006/math" xmlns:v="urn:schemas-microsoft-com:vml" xmlns:wp14="http://schemas.microsoft.com/office/word/2010/wordprocessingDrawing" xmlns:wp="http://schemas.openxmlformats.org/drawingml/2006/wordprocessingDrawing" xmlns:w10="urn:schemas-microsoft-com:office:word" xmlns:w="http://schemas.openxmlformats.org/wordprocessingml/2006/main" xmlns:w14="http://schemas.microsoft.com/office/word/2010/wordml" xmlns:w15="http://schemas.microsoft.com/office/word/2012/wordml" xmlns:wpg="http://schemas.microsoft.com/office/word/2010/wordprocessingGroup" xmlns:wpi="http://schemas.microsoft.com/office/word/2010/wordprocessingInk" xmlns:wne="http://schemas.microsoft.com/office/word/2006/wordml" xmlns:wps="http://schemas.microsoft.com/office/word/2010/wordprocessingShape" mc:Ignorable="w14 w15 wp14">
+<w:endnotes xmlns:wpc="http://schemas.microsoft.com/office/word/2010/wordprocessingCanvas" xmlns:mc="http://schemas.openxmlformats.org/markup-compatibility/2006" xmlns:o="urn:schemas-microsoft-com:office:office" xmlns:r="http://schemas.openxmlformats.org/officeDocument/2006/relationships" xmlns:m="http://schemas.openxmlformats.org/officeDocument/2006/math" xmlns:v="urn:schemas-microsoft-com:vml" xmlns:wp14="http://schemas.microsoft.com/office/word/2010/wordprocessingDrawing" xmlns:wp="http://schemas.openxmlformats.org/drawingml/2006/wordprocessingDrawing" xmlns:w10="urn:schemas-microsoft-com:office:word" xmlns:w="http://schemas.openxmlformats.org/wordprocessingml/2006/main" xmlns:w14="http://schemas.microsoft.com/office/word/2010/wordml" xmlns:wpg="http://schemas.microsoft.com/office/word/2010/wordprocessingGroup" xmlns:wpi="http://schemas.microsoft.com/office/word/2010/wordprocessingInk" xmlns:wne="http://schemas.microsoft.com/office/word/2006/wordml" xmlns:wps="http://schemas.microsoft.com/office/word/2010/wordprocessingShape" mc:Ignorable="w14 wp14">
   <w:endnote w:type="separator" w:id="-1">
     <w:p>
       <w:pPr>
@@ -1766,7 +5013,7 @@
 </file>
 
 <file path=word/footnotes.xml><?xml version="1.0" encoding="utf-8"?>
-<w:footnotes xmlns:wpc="http://schemas.microsoft.com/office/word/2010/wordprocessingCanvas" xmlns:mc="http://schemas.openxmlformats.org/markup-compatibility/2006" xmlns:o="urn:schemas-microsoft-com:office:office" xmlns:r="http://schemas.openxmlformats.org/officeDocument/2006/relationships" xmlns:m="http://schemas.openxmlformats.org/officeDocument/2006/math" xmlns:v="urn:schemas-microsoft-com:vml" xmlns:wp14="http://schemas.microsoft.com/office/word/2010/wordprocessingDrawing" xmlns:wp="http://schemas.openxmlformats.org/drawingml/2006/wordprocessingDrawing" xmlns:w10="urn:schemas-microsoft-com:office:word" xmlns:w="http://schemas.openxmlformats.org/wordprocessingml/2006/main" xmlns:w14="http://schemas.microsoft.com/office/word/2010/wordml" xmlns:w15="http://schemas.microsoft.com/office/word/2012/wordml" xmlns:wpg="http://schemas.microsoft.com/office/word/2010/wordprocessingGroup" xmlns:wpi="http://schemas.microsoft.com/office/word/2010/wordprocessingInk" xmlns:wne="http://schemas.microsoft.com/office/word/2006/wordml" xmlns:wps="http://schemas.microsoft.com/office/word/2010/wordprocessingShape" mc:Ignorable="w14 w15 wp14">
+<w:footnotes xmlns:wpc="http://schemas.microsoft.com/office/word/2010/wordprocessingCanvas" xmlns:mc="http://schemas.openxmlformats.org/markup-compatibility/2006" xmlns:o="urn:schemas-microsoft-com:office:office" xmlns:r="http://schemas.openxmlformats.org/officeDocument/2006/relationships" xmlns:m="http://schemas.openxmlformats.org/officeDocument/2006/math" xmlns:v="urn:schemas-microsoft-com:vml" xmlns:wp14="http://schemas.microsoft.com/office/word/2010/wordprocessingDrawing" xmlns:wp="http://schemas.openxmlformats.org/drawingml/2006/wordprocessingDrawing" xmlns:w10="urn:schemas-microsoft-com:office:word" xmlns:w="http://schemas.openxmlformats.org/wordprocessingml/2006/main" xmlns:w14="http://schemas.microsoft.com/office/word/2010/wordml" xmlns:wpg="http://schemas.microsoft.com/office/word/2010/wordprocessingGroup" xmlns:wpi="http://schemas.microsoft.com/office/word/2010/wordprocessingInk" xmlns:wne="http://schemas.microsoft.com/office/word/2006/wordml" xmlns:wps="http://schemas.microsoft.com/office/word/2010/wordprocessingShape" mc:Ignorable="w14 wp14">
   <w:footnote w:type="separator" w:id="-1">
     <w:p>
       <w:pPr>
@@ -1785,14 +5032,21 @@
       <w:r>
         <w:continuationSeparator/>
       </w:r>
+    </w:p>
+  </w:footnote>
+  <w:footnote w:id="1">
+    <w:p>
+      <w:pPr>
+        <w:pStyle w:val="FootnoteText"/>
+      </w:pPr>
     </w:p>
   </w:footnote>
 </w:footnotes>
 </file>
 
 <file path=word/numbering.xml><?xml version="1.0" encoding="utf-8"?>
-<w:numbering xmlns:wpc="http://schemas.microsoft.com/office/word/2010/wordprocessingCanvas" xmlns:mc="http://schemas.openxmlformats.org/markup-compatibility/2006" xmlns:o="urn:schemas-microsoft-com:office:office" xmlns:r="http://schemas.openxmlformats.org/officeDocument/2006/relationships" xmlns:m="http://schemas.openxmlformats.org/officeDocument/2006/math" xmlns:v="urn:schemas-microsoft-com:vml" xmlns:wp14="http://schemas.microsoft.com/office/word/2010/wordprocessingDrawing" xmlns:wp="http://schemas.openxmlformats.org/drawingml/2006/wordprocessingDrawing" xmlns:w10="urn:schemas-microsoft-com:office:word" xmlns:w="http://schemas.openxmlformats.org/wordprocessingml/2006/main" xmlns:w14="http://schemas.microsoft.com/office/word/2010/wordml" xmlns:w15="http://schemas.microsoft.com/office/word/2012/wordml" xmlns:wpg="http://schemas.microsoft.com/office/word/2010/wordprocessingGroup" xmlns:wpi="http://schemas.microsoft.com/office/word/2010/wordprocessingInk" xmlns:wne="http://schemas.microsoft.com/office/word/2006/wordml" xmlns:wps="http://schemas.microsoft.com/office/word/2010/wordprocessingShape" mc:Ignorable="w14 w15 wp14">
-  <w:abstractNum w:abstractNumId="0" w15:restartNumberingAfterBreak="0">
+<w:numbering xmlns:wpc="http://schemas.microsoft.com/office/word/2010/wordprocessingCanvas" xmlns:mc="http://schemas.openxmlformats.org/markup-compatibility/2006" xmlns:o="urn:schemas-microsoft-com:office:office" xmlns:r="http://schemas.openxmlformats.org/officeDocument/2006/relationships" xmlns:m="http://schemas.openxmlformats.org/officeDocument/2006/math" xmlns:v="urn:schemas-microsoft-com:vml" xmlns:wp14="http://schemas.microsoft.com/office/word/2010/wordprocessingDrawing" xmlns:wp="http://schemas.openxmlformats.org/drawingml/2006/wordprocessingDrawing" xmlns:w10="urn:schemas-microsoft-com:office:word" xmlns:w="http://schemas.openxmlformats.org/wordprocessingml/2006/main" xmlns:w14="http://schemas.microsoft.com/office/word/2010/wordml" xmlns:wpg="http://schemas.microsoft.com/office/word/2010/wordprocessingGroup" xmlns:wpi="http://schemas.microsoft.com/office/word/2010/wordprocessingInk" xmlns:wne="http://schemas.microsoft.com/office/word/2006/wordml" xmlns:wps="http://schemas.microsoft.com/office/word/2010/wordprocessingShape" mc:Ignorable="w14 wp14">
+  <w:abstractNum w:abstractNumId="0">
     <w:nsid w:val="06215412"/>
     <w:multiLevelType w:val="hybridMultilevel"/>
     <w:tmpl w:val="F1E8E6EE"/>
@@ -1905,7 +5159,7 @@
       </w:rPr>
     </w:lvl>
   </w:abstractNum>
-  <w:abstractNum w:abstractNumId="1" w15:restartNumberingAfterBreak="0">
+  <w:abstractNum w:abstractNumId="1">
     <w:nsid w:val="073233C7"/>
     <w:multiLevelType w:val="hybridMultilevel"/>
     <w:tmpl w:val="3F62190A"/>
@@ -2018,7 +5272,7 @@
       </w:rPr>
     </w:lvl>
   </w:abstractNum>
-  <w:abstractNum w:abstractNumId="2" w15:restartNumberingAfterBreak="0">
+  <w:abstractNum w:abstractNumId="2">
     <w:nsid w:val="10181547"/>
     <w:multiLevelType w:val="hybridMultilevel"/>
     <w:tmpl w:val="DA7C8AFE"/>
@@ -2131,7 +5385,7 @@
       </w:rPr>
     </w:lvl>
   </w:abstractNum>
-  <w:abstractNum w:abstractNumId="3" w15:restartNumberingAfterBreak="0">
+  <w:abstractNum w:abstractNumId="3">
     <w:nsid w:val="17EE4082"/>
     <w:multiLevelType w:val="hybridMultilevel"/>
     <w:tmpl w:val="34EEE492"/>
@@ -2244,7 +5498,7 @@
       </w:rPr>
     </w:lvl>
   </w:abstractNum>
-  <w:abstractNum w:abstractNumId="4" w15:restartNumberingAfterBreak="0">
+  <w:abstractNum w:abstractNumId="4">
     <w:nsid w:val="19545AB6"/>
     <w:multiLevelType w:val="hybridMultilevel"/>
     <w:tmpl w:val="959E5342"/>
@@ -2357,7 +5611,7 @@
       </w:rPr>
     </w:lvl>
   </w:abstractNum>
-  <w:abstractNum w:abstractNumId="5" w15:restartNumberingAfterBreak="0">
+  <w:abstractNum w:abstractNumId="5">
     <w:nsid w:val="35E42174"/>
     <w:multiLevelType w:val="hybridMultilevel"/>
     <w:tmpl w:val="2DB29240"/>
@@ -2470,7 +5724,7 @@
       </w:rPr>
     </w:lvl>
   </w:abstractNum>
-  <w:abstractNum w:abstractNumId="6" w15:restartNumberingAfterBreak="0">
+  <w:abstractNum w:abstractNumId="6">
     <w:nsid w:val="41326953"/>
     <w:multiLevelType w:val="hybridMultilevel"/>
     <w:tmpl w:val="A86E327E"/>
@@ -2583,7 +5837,120 @@
       </w:rPr>
     </w:lvl>
   </w:abstractNum>
-  <w:abstractNum w:abstractNumId="7" w15:restartNumberingAfterBreak="0">
+  <w:abstractNum w:abstractNumId="7">
+    <w:nsid w:val="591722E6"/>
+    <w:multiLevelType w:val="hybridMultilevel"/>
+    <w:tmpl w:val="191EF95E"/>
+    <w:lvl w:ilvl="0" w:tplc="04090001">
+      <w:start w:val="1"/>
+      <w:numFmt w:val="bullet"/>
+      <w:lvlText w:val=""/>
+      <w:lvlJc w:val="left"/>
+      <w:pPr>
+        <w:ind w:left="720" w:hanging="360"/>
+      </w:pPr>
+      <w:rPr>
+        <w:rFonts w:ascii="Symbol" w:hAnsi="Symbol" w:hint="default"/>
+      </w:rPr>
+    </w:lvl>
+    <w:lvl w:ilvl="1" w:tplc="04090003" w:tentative="1">
+      <w:start w:val="1"/>
+      <w:numFmt w:val="bullet"/>
+      <w:lvlText w:val="o"/>
+      <w:lvlJc w:val="left"/>
+      <w:pPr>
+        <w:ind w:left="1440" w:hanging="360"/>
+      </w:pPr>
+      <w:rPr>
+        <w:rFonts w:ascii="Courier New" w:hAnsi="Courier New" w:cs="Courier New" w:hint="default"/>
+      </w:rPr>
+    </w:lvl>
+    <w:lvl w:ilvl="2" w:tplc="04090005" w:tentative="1">
+      <w:start w:val="1"/>
+      <w:numFmt w:val="bullet"/>
+      <w:lvlText w:val=""/>
+      <w:lvlJc w:val="left"/>
+      <w:pPr>
+        <w:ind w:left="2160" w:hanging="360"/>
+      </w:pPr>
+      <w:rPr>
+        <w:rFonts w:ascii="Wingdings" w:hAnsi="Wingdings" w:hint="default"/>
+      </w:rPr>
+    </w:lvl>
+    <w:lvl w:ilvl="3" w:tplc="04090001" w:tentative="1">
+      <w:start w:val="1"/>
+      <w:numFmt w:val="bullet"/>
+      <w:lvlText w:val=""/>
+      <w:lvlJc w:val="left"/>
+      <w:pPr>
+        <w:ind w:left="2880" w:hanging="360"/>
+      </w:pPr>
+      <w:rPr>
+        <w:rFonts w:ascii="Symbol" w:hAnsi="Symbol" w:hint="default"/>
+      </w:rPr>
+    </w:lvl>
+    <w:lvl w:ilvl="4" w:tplc="04090003" w:tentative="1">
+      <w:start w:val="1"/>
+      <w:numFmt w:val="bullet"/>
+      <w:lvlText w:val="o"/>
+      <w:lvlJc w:val="left"/>
+      <w:pPr>
+        <w:ind w:left="3600" w:hanging="360"/>
+      </w:pPr>
+      <w:rPr>
+        <w:rFonts w:ascii="Courier New" w:hAnsi="Courier New" w:cs="Courier New" w:hint="default"/>
+      </w:rPr>
+    </w:lvl>
+    <w:lvl w:ilvl="5" w:tplc="04090005" w:tentative="1">
+      <w:start w:val="1"/>
+      <w:numFmt w:val="bullet"/>
+      <w:lvlText w:val=""/>
+      <w:lvlJc w:val="left"/>
+      <w:pPr>
+        <w:ind w:left="4320" w:hanging="360"/>
+      </w:pPr>
+      <w:rPr>
+        <w:rFonts w:ascii="Wingdings" w:hAnsi="Wingdings" w:hint="default"/>
+      </w:rPr>
+    </w:lvl>
+    <w:lvl w:ilvl="6" w:tplc="04090001" w:tentative="1">
+      <w:start w:val="1"/>
+      <w:numFmt w:val="bullet"/>
+      <w:lvlText w:val=""/>
+      <w:lvlJc w:val="left"/>
+      <w:pPr>
+        <w:ind w:left="5040" w:hanging="360"/>
+      </w:pPr>
+      <w:rPr>
+        <w:rFonts w:ascii="Symbol" w:hAnsi="Symbol" w:hint="default"/>
+      </w:rPr>
+    </w:lvl>
+    <w:lvl w:ilvl="7" w:tplc="04090003" w:tentative="1">
+      <w:start w:val="1"/>
+      <w:numFmt w:val="bullet"/>
+      <w:lvlText w:val="o"/>
+      <w:lvlJc w:val="left"/>
+      <w:pPr>
+        <w:ind w:left="5760" w:hanging="360"/>
+      </w:pPr>
+      <w:rPr>
+        <w:rFonts w:ascii="Courier New" w:hAnsi="Courier New" w:cs="Courier New" w:hint="default"/>
+      </w:rPr>
+    </w:lvl>
+    <w:lvl w:ilvl="8" w:tplc="04090005" w:tentative="1">
+      <w:start w:val="1"/>
+      <w:numFmt w:val="bullet"/>
+      <w:lvlText w:val=""/>
+      <w:lvlJc w:val="left"/>
+      <w:pPr>
+        <w:ind w:left="6480" w:hanging="360"/>
+      </w:pPr>
+      <w:rPr>
+        <w:rFonts w:ascii="Wingdings" w:hAnsi="Wingdings" w:hint="default"/>
+      </w:rPr>
+    </w:lvl>
+  </w:abstractNum>
+  <w:abstractNum w:abstractNumId="8">
     <w:nsid w:val="79353E07"/>
     <w:multiLevelType w:val="hybridMultilevel"/>
     <w:tmpl w:val="89225ED0"/>
@@ -2706,7 +6073,7 @@
     <w:abstractNumId w:val="3"/>
   </w:num>
   <w:num w:numId="4">
-    <w:abstractNumId w:val="7"/>
+    <w:abstractNumId w:val="8"/>
   </w:num>
   <w:num w:numId="5">
     <w:abstractNumId w:val="6"/>
@@ -2720,11 +6087,14 @@
   <w:num w:numId="8">
     <w:abstractNumId w:val="1"/>
   </w:num>
+  <w:num w:numId="9">
+    <w:abstractNumId w:val="7"/>
+  </w:num>
 </w:numbering>
 </file>
 
 <file path=word/styles.xml><?xml version="1.0" encoding="utf-8"?>
-<w:styles xmlns:mc="http://schemas.openxmlformats.org/markup-compatibility/2006" xmlns:r="http://schemas.openxmlformats.org/officeDocument/2006/relationships" xmlns:w="http://schemas.openxmlformats.org/wordprocessingml/2006/main" xmlns:w14="http://schemas.microsoft.com/office/word/2010/wordml" xmlns:w15="http://schemas.microsoft.com/office/word/2012/wordml" mc:Ignorable="w14 w15">
+<w:styles xmlns:mc="http://schemas.openxmlformats.org/markup-compatibility/2006" xmlns:r="http://schemas.openxmlformats.org/officeDocument/2006/relationships" xmlns:w="http://schemas.openxmlformats.org/wordprocessingml/2006/main" xmlns:w14="http://schemas.microsoft.com/office/word/2010/wordml" mc:Ignorable="w14">
   <w:docDefaults>
     <w:rPrDefault>
       <w:rPr>
@@ -2740,378 +6110,144 @@
       </w:pPr>
     </w:pPrDefault>
   </w:docDefaults>
-  <w:latentStyles w:defLockedState="0" w:defUIPriority="99" w:defSemiHidden="0" w:defUnhideWhenUsed="0" w:defQFormat="0" w:count="371">
-    <w:lsdException w:name="Normal" w:uiPriority="0" w:qFormat="1"/>
-    <w:lsdException w:name="heading 1" w:uiPriority="9" w:qFormat="1"/>
-    <w:lsdException w:name="heading 2" w:semiHidden="1" w:uiPriority="9" w:unhideWhenUsed="1" w:qFormat="1"/>
-    <w:lsdException w:name="heading 3" w:semiHidden="1" w:uiPriority="9" w:unhideWhenUsed="1" w:qFormat="1"/>
-    <w:lsdException w:name="heading 4" w:semiHidden="1" w:uiPriority="9" w:unhideWhenUsed="1" w:qFormat="1"/>
-    <w:lsdException w:name="heading 5" w:semiHidden="1" w:uiPriority="9" w:unhideWhenUsed="1" w:qFormat="1"/>
-    <w:lsdException w:name="heading 6" w:semiHidden="1" w:uiPriority="9" w:unhideWhenUsed="1" w:qFormat="1"/>
-    <w:lsdException w:name="heading 7" w:semiHidden="1" w:uiPriority="9" w:unhideWhenUsed="1" w:qFormat="1"/>
-    <w:lsdException w:name="heading 8" w:semiHidden="1" w:uiPriority="9" w:unhideWhenUsed="1" w:qFormat="1"/>
-    <w:lsdException w:name="heading 9" w:semiHidden="1" w:uiPriority="9" w:unhideWhenUsed="1" w:qFormat="1"/>
-    <w:lsdException w:name="index 1" w:semiHidden="1" w:unhideWhenUsed="1"/>
-    <w:lsdException w:name="index 2" w:semiHidden="1" w:unhideWhenUsed="1"/>
-    <w:lsdException w:name="index 3" w:semiHidden="1" w:unhideWhenUsed="1"/>
-    <w:lsdException w:name="index 4" w:semiHidden="1" w:unhideWhenUsed="1"/>
-    <w:lsdException w:name="index 5" w:semiHidden="1" w:unhideWhenUsed="1"/>
-    <w:lsdException w:name="index 6" w:semiHidden="1" w:unhideWhenUsed="1"/>
-    <w:lsdException w:name="index 7" w:semiHidden="1" w:unhideWhenUsed="1"/>
-    <w:lsdException w:name="index 8" w:semiHidden="1" w:unhideWhenUsed="1"/>
-    <w:lsdException w:name="index 9" w:semiHidden="1" w:unhideWhenUsed="1"/>
-    <w:lsdException w:name="toc 1" w:semiHidden="1" w:uiPriority="39" w:unhideWhenUsed="1"/>
-    <w:lsdException w:name="toc 2" w:semiHidden="1" w:uiPriority="39" w:unhideWhenUsed="1"/>
-    <w:lsdException w:name="toc 3" w:semiHidden="1" w:uiPriority="39" w:unhideWhenUsed="1"/>
-    <w:lsdException w:name="toc 4" w:semiHidden="1" w:uiPriority="39" w:unhideWhenUsed="1"/>
-    <w:lsdException w:name="toc 5" w:semiHidden="1" w:uiPriority="39" w:unhideWhenUsed="1"/>
-    <w:lsdException w:name="toc 6" w:semiHidden="1" w:uiPriority="39" w:unhideWhenUsed="1"/>
-    <w:lsdException w:name="toc 7" w:semiHidden="1" w:uiPriority="39" w:unhideWhenUsed="1"/>
-    <w:lsdException w:name="toc 8" w:semiHidden="1" w:uiPriority="39" w:unhideWhenUsed="1"/>
-    <w:lsdException w:name="toc 9" w:semiHidden="1" w:uiPriority="39" w:unhideWhenUsed="1"/>
-    <w:lsdException w:name="Normal Indent" w:semiHidden="1" w:unhideWhenUsed="1"/>
-    <w:lsdException w:name="footnote text" w:semiHidden="1" w:unhideWhenUsed="1"/>
-    <w:lsdException w:name="annotation text" w:semiHidden="1" w:unhideWhenUsed="1"/>
-    <w:lsdException w:name="header" w:semiHidden="1" w:unhideWhenUsed="1"/>
-    <w:lsdException w:name="footer" w:semiHidden="1" w:unhideWhenUsed="1"/>
-    <w:lsdException w:name="index heading" w:semiHidden="1" w:unhideWhenUsed="1"/>
-    <w:lsdException w:name="caption" w:semiHidden="1" w:uiPriority="35" w:unhideWhenUsed="1" w:qFormat="1"/>
-    <w:lsdException w:name="table of figures" w:semiHidden="1" w:unhideWhenUsed="1"/>
-    <w:lsdException w:name="envelope address" w:semiHidden="1" w:unhideWhenUsed="1"/>
-    <w:lsdException w:name="envelope return" w:semiHidden="1" w:unhideWhenUsed="1"/>
-    <w:lsdException w:name="footnote reference" w:semiHidden="1" w:unhideWhenUsed="1"/>
-    <w:lsdException w:name="annotation reference" w:semiHidden="1" w:unhideWhenUsed="1"/>
-    <w:lsdException w:name="line number" w:semiHidden="1" w:unhideWhenUsed="1"/>
-    <w:lsdException w:name="page number" w:semiHidden="1" w:unhideWhenUsed="1"/>
-    <w:lsdException w:name="endnote reference" w:semiHidden="1" w:unhideWhenUsed="1"/>
-    <w:lsdException w:name="endnote text" w:semiHidden="1" w:unhideWhenUsed="1"/>
-    <w:lsdException w:name="table of authorities" w:semiHidden="1" w:unhideWhenUsed="1"/>
-    <w:lsdException w:name="macro" w:semiHidden="1" w:unhideWhenUsed="1"/>
-    <w:lsdException w:name="toa heading" w:semiHidden="1" w:unhideWhenUsed="1"/>
-    <w:lsdException w:name="List" w:semiHidden="1" w:unhideWhenUsed="1"/>
-    <w:lsdException w:name="List Bullet" w:semiHidden="1" w:unhideWhenUsed="1"/>
-    <w:lsdException w:name="List Number" w:semiHidden="1" w:unhideWhenUsed="1"/>
-    <w:lsdException w:name="List 2" w:semiHidden="1" w:unhideWhenUsed="1"/>
-    <w:lsdException w:name="List 3" w:semiHidden="1" w:unhideWhenUsed="1"/>
-    <w:lsdException w:name="List 4" w:semiHidden="1" w:unhideWhenUsed="1"/>
-    <w:lsdException w:name="List 5" w:semiHidden="1" w:unhideWhenUsed="1"/>
-    <w:lsdException w:name="List Bullet 2" w:semiHidden="1" w:unhideWhenUsed="1"/>
-    <w:lsdException w:name="List Bullet 3" w:semiHidden="1" w:unhideWhenUsed="1"/>
-    <w:lsdException w:name="List Bullet 4" w:semiHidden="1" w:unhideWhenUsed="1"/>
-    <w:lsdException w:name="List Bullet 5" w:semiHidden="1" w:unhideWhenUsed="1"/>
-    <w:lsdException w:name="List Number 2" w:semiHidden="1" w:unhideWhenUsed="1"/>
-    <w:lsdException w:name="List Number 3" w:semiHidden="1" w:unhideWhenUsed="1"/>
-    <w:lsdException w:name="List Number 4" w:semiHidden="1" w:unhideWhenUsed="1"/>
-    <w:lsdException w:name="List Number 5" w:semiHidden="1" w:unhideWhenUsed="1"/>
-    <w:lsdException w:name="Title" w:uiPriority="10" w:qFormat="1"/>
-    <w:lsdException w:name="Closing" w:semiHidden="1" w:unhideWhenUsed="1"/>
-    <w:lsdException w:name="Signature" w:semiHidden="1" w:unhideWhenUsed="1"/>
-    <w:lsdException w:name="Default Paragraph Font" w:semiHidden="1" w:uiPriority="1" w:unhideWhenUsed="1"/>
-    <w:lsdException w:name="Body Text" w:semiHidden="1" w:unhideWhenUsed="1"/>
-    <w:lsdException w:name="Body Text Indent" w:semiHidden="1" w:unhideWhenUsed="1"/>
-    <w:lsdException w:name="List Continue" w:semiHidden="1" w:unhideWhenUsed="1"/>
-    <w:lsdException w:name="List Continue 2" w:semiHidden="1" w:unhideWhenUsed="1"/>
-    <w:lsdException w:name="List Continue 3" w:semiHidden="1" w:unhideWhenUsed="1"/>
-    <w:lsdException w:name="List Continue 4" w:semiHidden="1" w:unhideWhenUsed="1"/>
-    <w:lsdException w:name="List Continue 5" w:semiHidden="1" w:unhideWhenUsed="1"/>
-    <w:lsdException w:name="Message Header" w:semiHidden="1" w:unhideWhenUsed="1"/>
-    <w:lsdException w:name="Subtitle" w:uiPriority="11" w:qFormat="1"/>
-    <w:lsdException w:name="Salutation" w:semiHidden="1" w:unhideWhenUsed="1"/>
-    <w:lsdException w:name="Date" w:semiHidden="1" w:unhideWhenUsed="1"/>
-    <w:lsdException w:name="Body Text First Indent" w:semiHidden="1" w:unhideWhenUsed="1"/>
-    <w:lsdException w:name="Body Text First Indent 2" w:semiHidden="1" w:unhideWhenUsed="1"/>
-    <w:lsdException w:name="Note Heading" w:semiHidden="1" w:unhideWhenUsed="1"/>
-    <w:lsdException w:name="Body Text 2" w:semiHidden="1" w:unhideWhenUsed="1"/>
-    <w:lsdException w:name="Body Text 3" w:semiHidden="1" w:unhideWhenUsed="1"/>
-    <w:lsdException w:name="Body Text Indent 2" w:semiHidden="1" w:unhideWhenUsed="1"/>
-    <w:lsdException w:name="Body Text Indent 3" w:semiHidden="1" w:unhideWhenUsed="1"/>
-    <w:lsdException w:name="Block Text" w:semiHidden="1" w:unhideWhenUsed="1"/>
-    <w:lsdException w:name="Hyperlink" w:semiHidden="1" w:unhideWhenUsed="1"/>
-    <w:lsdException w:name="FollowedHyperlink" w:semiHidden="1" w:unhideWhenUsed="1"/>
-    <w:lsdException w:name="Strong" w:uiPriority="22" w:qFormat="1"/>
-    <w:lsdException w:name="Emphasis" w:uiPriority="20" w:qFormat="1"/>
-    <w:lsdException w:name="Document Map" w:semiHidden="1" w:unhideWhenUsed="1"/>
-    <w:lsdException w:name="Plain Text" w:semiHidden="1" w:unhideWhenUsed="1"/>
-    <w:lsdException w:name="E-mail Signature" w:semiHidden="1" w:unhideWhenUsed="1"/>
-    <w:lsdException w:name="HTML Top of Form" w:semiHidden="1" w:unhideWhenUsed="1"/>
-    <w:lsdException w:name="HTML Bottom of Form" w:semiHidden="1" w:unhideWhenUsed="1"/>
-    <w:lsdException w:name="Normal (Web)" w:semiHidden="1" w:unhideWhenUsed="1"/>
-    <w:lsdException w:name="HTML Acronym" w:semiHidden="1" w:unhideWhenUsed="1"/>
-    <w:lsdException w:name="HTML Address" w:semiHidden="1" w:unhideWhenUsed="1"/>
-    <w:lsdException w:name="HTML Cite" w:semiHidden="1" w:unhideWhenUsed="1"/>
-    <w:lsdException w:name="HTML Code" w:semiHidden="1" w:unhideWhenUsed="1"/>
-    <w:lsdException w:name="HTML Definition" w:semiHidden="1" w:unhideWhenUsed="1"/>
-    <w:lsdException w:name="HTML Keyboard" w:semiHidden="1" w:unhideWhenUsed="1"/>
-    <w:lsdException w:name="HTML Preformatted" w:semiHidden="1" w:unhideWhenUsed="1"/>
-    <w:lsdException w:name="HTML Sample" w:semiHidden="1" w:unhideWhenUsed="1"/>
-    <w:lsdException w:name="HTML Typewriter" w:semiHidden="1" w:unhideWhenUsed="1"/>
-    <w:lsdException w:name="HTML Variable" w:semiHidden="1" w:unhideWhenUsed="1"/>
-    <w:lsdException w:name="Normal Table" w:semiHidden="1" w:unhideWhenUsed="1"/>
-    <w:lsdException w:name="annotation subject" w:semiHidden="1" w:unhideWhenUsed="1"/>
-    <w:lsdException w:name="No List" w:semiHidden="1" w:unhideWhenUsed="1"/>
-    <w:lsdException w:name="Outline List 1" w:semiHidden="1" w:unhideWhenUsed="1"/>
-    <w:lsdException w:name="Outline List 2" w:semiHidden="1" w:unhideWhenUsed="1"/>
-    <w:lsdException w:name="Outline List 3" w:semiHidden="1" w:unhideWhenUsed="1"/>
-    <w:lsdException w:name="Table Simple 1" w:semiHidden="1" w:unhideWhenUsed="1"/>
-    <w:lsdException w:name="Table Simple 2" w:semiHidden="1" w:unhideWhenUsed="1"/>
-    <w:lsdException w:name="Table Simple 3" w:semiHidden="1" w:unhideWhenUsed="1"/>
-    <w:lsdException w:name="Table Classic 1" w:semiHidden="1" w:unhideWhenUsed="1"/>
-    <w:lsdException w:name="Table Classic 2" w:semiHidden="1" w:unhideWhenUsed="1"/>
-    <w:lsdException w:name="Table Classic 3" w:semiHidden="1" w:unhideWhenUsed="1"/>
-    <w:lsdException w:name="Table Classic 4" w:semiHidden="1" w:unhideWhenUsed="1"/>
-    <w:lsdException w:name="Table Colorful 1" w:semiHidden="1" w:unhideWhenUsed="1"/>
-    <w:lsdException w:name="Table Colorful 2" w:semiHidden="1" w:unhideWhenUsed="1"/>
-    <w:lsdException w:name="Table Colorful 3" w:semiHidden="1" w:unhideWhenUsed="1"/>
-    <w:lsdException w:name="Table Columns 1" w:semiHidden="1" w:unhideWhenUsed="1"/>
-    <w:lsdException w:name="Table Columns 2" w:semiHidden="1" w:unhideWhenUsed="1"/>
-    <w:lsdException w:name="Table Columns 3" w:semiHidden="1" w:unhideWhenUsed="1"/>
-    <w:lsdException w:name="Table Columns 4" w:semiHidden="1" w:unhideWhenUsed="1"/>
-    <w:lsdException w:name="Table Columns 5" w:semiHidden="1" w:unhideWhenUsed="1"/>
-    <w:lsdException w:name="Table Grid 1" w:semiHidden="1" w:unhideWhenUsed="1"/>
-    <w:lsdException w:name="Table Grid 2" w:semiHidden="1" w:unhideWhenUsed="1"/>
-    <w:lsdException w:name="Table Grid 3" w:semiHidden="1" w:unhideWhenUsed="1"/>
-    <w:lsdException w:name="Table Grid 4" w:semiHidden="1" w:unhideWhenUsed="1"/>
-    <w:lsdException w:name="Table Grid 5" w:semiHidden="1" w:unhideWhenUsed="1"/>
-    <w:lsdException w:name="Table Grid 6" w:semiHidden="1" w:unhideWhenUsed="1"/>
-    <w:lsdException w:name="Table Grid 7" w:semiHidden="1" w:unhideWhenUsed="1"/>
-    <w:lsdException w:name="Table Grid 8" w:semiHidden="1" w:unhideWhenUsed="1"/>
-    <w:lsdException w:name="Table List 1" w:semiHidden="1" w:unhideWhenUsed="1"/>
-    <w:lsdException w:name="Table List 2" w:semiHidden="1" w:unhideWhenUsed="1"/>
-    <w:lsdException w:name="Table List 3" w:semiHidden="1" w:unhideWhenUsed="1"/>
-    <w:lsdException w:name="Table List 4" w:semiHidden="1" w:unhideWhenUsed="1"/>
-    <w:lsdException w:name="Table List 5" w:semiHidden="1" w:unhideWhenUsed="1"/>
-    <w:lsdException w:name="Table List 6" w:semiHidden="1" w:unhideWhenUsed="1"/>
-    <w:lsdException w:name="Table List 7" w:semiHidden="1" w:unhideWhenUsed="1"/>
-    <w:lsdException w:name="Table List 8" w:semiHidden="1" w:unhideWhenUsed="1"/>
-    <w:lsdException w:name="Table 3D effects 1" w:semiHidden="1" w:unhideWhenUsed="1"/>
-    <w:lsdException w:name="Table 3D effects 2" w:semiHidden="1" w:unhideWhenUsed="1"/>
-    <w:lsdException w:name="Table 3D effects 3" w:semiHidden="1" w:unhideWhenUsed="1"/>
-    <w:lsdException w:name="Table Contemporary" w:semiHidden="1" w:unhideWhenUsed="1"/>
-    <w:lsdException w:name="Table Elegant" w:semiHidden="1" w:unhideWhenUsed="1"/>
-    <w:lsdException w:name="Table Professional" w:semiHidden="1" w:unhideWhenUsed="1"/>
-    <w:lsdException w:name="Table Subtle 1" w:semiHidden="1" w:unhideWhenUsed="1"/>
-    <w:lsdException w:name="Table Subtle 2" w:semiHidden="1" w:unhideWhenUsed="1"/>
-    <w:lsdException w:name="Table Web 1" w:semiHidden="1" w:unhideWhenUsed="1"/>
-    <w:lsdException w:name="Table Web 2" w:semiHidden="1" w:unhideWhenUsed="1"/>
-    <w:lsdException w:name="Table Web 3" w:semiHidden="1" w:unhideWhenUsed="1"/>
-    <w:lsdException w:name="Balloon Text" w:semiHidden="1" w:unhideWhenUsed="1"/>
-    <w:lsdException w:name="Table Grid" w:uiPriority="39"/>
-    <w:lsdException w:name="Table Theme" w:semiHidden="1" w:unhideWhenUsed="1"/>
-    <w:lsdException w:name="Placeholder Text" w:semiHidden="1"/>
-    <w:lsdException w:name="No Spacing" w:uiPriority="1" w:qFormat="1"/>
-    <w:lsdException w:name="Light Shading" w:uiPriority="60"/>
-    <w:lsdException w:name="Light List" w:uiPriority="61"/>
-    <w:lsdException w:name="Light Grid" w:uiPriority="62"/>
-    <w:lsdException w:name="Medium Shading 1" w:uiPriority="63"/>
-    <w:lsdException w:name="Medium Shading 2" w:uiPriority="64"/>
-    <w:lsdException w:name="Medium List 1" w:uiPriority="65"/>
-    <w:lsdException w:name="Medium List 2" w:uiPriority="66"/>
-    <w:lsdException w:name="Medium Grid 1" w:uiPriority="67"/>
-    <w:lsdException w:name="Medium Grid 2" w:uiPriority="68"/>
-    <w:lsdException w:name="Medium Grid 3" w:uiPriority="69"/>
-    <w:lsdException w:name="Dark List" w:uiPriority="70"/>
-    <w:lsdException w:name="Colorful Shading" w:uiPriority="71"/>
-    <w:lsdException w:name="Colorful List" w:uiPriority="72"/>
-    <w:lsdException w:name="Colorful Grid" w:uiPriority="73"/>
-    <w:lsdException w:name="Light Shading Accent 1" w:uiPriority="60"/>
-    <w:lsdException w:name="Light List Accent 1" w:uiPriority="61"/>
-    <w:lsdException w:name="Light Grid Accent 1" w:uiPriority="62"/>
-    <w:lsdException w:name="Medium Shading 1 Accent 1" w:uiPriority="63"/>
-    <w:lsdException w:name="Medium Shading 2 Accent 1" w:uiPriority="64"/>
-    <w:lsdException w:name="Medium List 1 Accent 1" w:uiPriority="65"/>
-    <w:lsdException w:name="Revision" w:semiHidden="1"/>
-    <w:lsdException w:name="List Paragraph" w:uiPriority="34" w:qFormat="1"/>
-    <w:lsdException w:name="Quote" w:uiPriority="29" w:qFormat="1"/>
-    <w:lsdException w:name="Intense Quote" w:uiPriority="30" w:qFormat="1"/>
-    <w:lsdException w:name="Medium List 2 Accent 1" w:uiPriority="66"/>
-    <w:lsdException w:name="Medium Grid 1 Accent 1" w:uiPriority="67"/>
-    <w:lsdException w:name="Medium Grid 2 Accent 1" w:uiPriority="68"/>
-    <w:lsdException w:name="Medium Grid 3 Accent 1" w:uiPriority="69"/>
-    <w:lsdException w:name="Dark List Accent 1" w:uiPriority="70"/>
-    <w:lsdException w:name="Colorful Shading Accent 1" w:uiPriority="71"/>
-    <w:lsdException w:name="Colorful List Accent 1" w:uiPriority="72"/>
-    <w:lsdException w:name="Colorful Grid Accent 1" w:uiPriority="73"/>
-    <w:lsdException w:name="Light Shading Accent 2" w:uiPriority="60"/>
-    <w:lsdException w:name="Light List Accent 2" w:uiPriority="61"/>
-    <w:lsdException w:name="Light Grid Accent 2" w:uiPriority="62"/>
-    <w:lsdException w:name="Medium Shading 1 Accent 2" w:uiPriority="63"/>
-    <w:lsdException w:name="Medium Shading 2 Accent 2" w:uiPriority="64"/>
-    <w:lsdException w:name="Medium List 1 Accent 2" w:uiPriority="65"/>
-    <w:lsdException w:name="Medium List 2 Accent 2" w:uiPriority="66"/>
-    <w:lsdException w:name="Medium Grid 1 Accent 2" w:uiPriority="67"/>
-    <w:lsdException w:name="Medium Grid 2 Accent 2" w:uiPriority="68"/>
-    <w:lsdException w:name="Medium Grid 3 Accent 2" w:uiPriority="69"/>
-    <w:lsdException w:name="Dark List Accent 2" w:uiPriority="70"/>
-    <w:lsdException w:name="Colorful Shading Accent 2" w:uiPriority="71"/>
-    <w:lsdException w:name="Colorful List Accent 2" w:uiPriority="72"/>
-    <w:lsdException w:name="Colorful Grid Accent 2" w:uiPriority="73"/>
-    <w:lsdException w:name="Light Shading Accent 3" w:uiPriority="60"/>
-    <w:lsdException w:name="Light List Accent 3" w:uiPriority="61"/>
-    <w:lsdException w:name="Light Grid Accent 3" w:uiPriority="62"/>
-    <w:lsdException w:name="Medium Shading 1 Accent 3" w:uiPriority="63"/>
-    <w:lsdException w:name="Medium Shading 2 Accent 3" w:uiPriority="64"/>
-    <w:lsdException w:name="Medium List 1 Accent 3" w:uiPriority="65"/>
-    <w:lsdException w:name="Medium List 2 Accent 3" w:uiPriority="66"/>
-    <w:lsdException w:name="Medium Grid 1 Accent 3" w:uiPriority="67"/>
-    <w:lsdException w:name="Medium Grid 2 Accent 3" w:uiPriority="68"/>
-    <w:lsdException w:name="Medium Grid 3 Accent 3" w:uiPriority="69"/>
-    <w:lsdException w:name="Dark List Accent 3" w:uiPriority="70"/>
-    <w:lsdException w:name="Colorful Shading Accent 3" w:uiPriority="71"/>
-    <w:lsdException w:name="Colorful List Accent 3" w:uiPriority="72"/>
-    <w:lsdException w:name="Colorful Grid Accent 3" w:uiPriority="73"/>
-    <w:lsdException w:name="Light Shading Accent 4" w:uiPriority="60"/>
-    <w:lsdException w:name="Light List Accent 4" w:uiPriority="61"/>
-    <w:lsdException w:name="Light Grid Accent 4" w:uiPriority="62"/>
-    <w:lsdException w:name="Medium Shading 1 Accent 4" w:uiPriority="63"/>
-    <w:lsdException w:name="Medium Shading 2 Accent 4" w:uiPriority="64"/>
-    <w:lsdException w:name="Medium List 1 Accent 4" w:uiPriority="65"/>
-    <w:lsdException w:name="Medium List 2 Accent 4" w:uiPriority="66"/>
-    <w:lsdException w:name="Medium Grid 1 Accent 4" w:uiPriority="67"/>
-    <w:lsdException w:name="Medium Grid 2 Accent 4" w:uiPriority="68"/>
-    <w:lsdException w:name="Medium Grid 3 Accent 4" w:uiPriority="69"/>
-    <w:lsdException w:name="Dark List Accent 4" w:uiPriority="70"/>
-    <w:lsdException w:name="Colorful Shading Accent 4" w:uiPriority="71"/>
-    <w:lsdException w:name="Colorful List Accent 4" w:uiPriority="72"/>
-    <w:lsdException w:name="Colorful Grid Accent 4" w:uiPriority="73"/>
-    <w:lsdException w:name="Light Shading Accent 5" w:uiPriority="60"/>
-    <w:lsdException w:name="Light List Accent 5" w:uiPriority="61"/>
-    <w:lsdException w:name="Light Grid Accent 5" w:uiPriority="62"/>
-    <w:lsdException w:name="Medium Shading 1 Accent 5" w:uiPriority="63"/>
-    <w:lsdException w:name="Medium Shading 2 Accent 5" w:uiPriority="64"/>
-    <w:lsdException w:name="Medium List 1 Accent 5" w:uiPriority="65"/>
-    <w:lsdException w:name="Medium List 2 Accent 5" w:uiPriority="66"/>
-    <w:lsdException w:name="Medium Grid 1 Accent 5" w:uiPriority="67"/>
-    <w:lsdException w:name="Medium Grid 2 Accent 5" w:uiPriority="68"/>
-    <w:lsdException w:name="Medium Grid 3 Accent 5" w:uiPriority="69"/>
-    <w:lsdException w:name="Dark List Accent 5" w:uiPriority="70"/>
-    <w:lsdException w:name="Colorful Shading Accent 5" w:uiPriority="71"/>
-    <w:lsdException w:name="Colorful List Accent 5" w:uiPriority="72"/>
-    <w:lsdException w:name="Colorful Grid Accent 5" w:uiPriority="73"/>
-    <w:lsdException w:name="Light Shading Accent 6" w:uiPriority="60"/>
-    <w:lsdException w:name="Light List Accent 6" w:uiPriority="61"/>
-    <w:lsdException w:name="Light Grid Accent 6" w:uiPriority="62"/>
-    <w:lsdException w:name="Medium Shading 1 Accent 6" w:uiPriority="63"/>
-    <w:lsdException w:name="Medium Shading 2 Accent 6" w:uiPriority="64"/>
-    <w:lsdException w:name="Medium List 1 Accent 6" w:uiPriority="65"/>
-    <w:lsdException w:name="Medium List 2 Accent 6" w:uiPriority="66"/>
-    <w:lsdException w:name="Medium Grid 1 Accent 6" w:uiPriority="67"/>
-    <w:lsdException w:name="Medium Grid 2 Accent 6" w:uiPriority="68"/>
-    <w:lsdException w:name="Medium Grid 3 Accent 6" w:uiPriority="69"/>
-    <w:lsdException w:name="Dark List Accent 6" w:uiPriority="70"/>
-    <w:lsdException w:name="Colorful Shading Accent 6" w:uiPriority="71"/>
-    <w:lsdException w:name="Colorful List Accent 6" w:uiPriority="72"/>
-    <w:lsdException w:name="Colorful Grid Accent 6" w:uiPriority="73"/>
-    <w:lsdException w:name="Subtle Emphasis" w:uiPriority="19" w:qFormat="1"/>
-    <w:lsdException w:name="Intense Emphasis" w:uiPriority="21" w:qFormat="1"/>
-    <w:lsdException w:name="Subtle Reference" w:uiPriority="31" w:qFormat="1"/>
-    <w:lsdException w:name="Intense Reference" w:uiPriority="32" w:qFormat="1"/>
-    <w:lsdException w:name="Book Title" w:uiPriority="33" w:qFormat="1"/>
-    <w:lsdException w:name="Bibliography" w:semiHidden="1" w:uiPriority="37" w:unhideWhenUsed="1"/>
-    <w:lsdException w:name="TOC Heading" w:semiHidden="1" w:uiPriority="39" w:unhideWhenUsed="1" w:qFormat="1"/>
-    <w:lsdException w:name="Plain Table 1" w:uiPriority="41"/>
-    <w:lsdException w:name="Plain Table 2" w:uiPriority="42"/>
-    <w:lsdException w:name="Plain Table 3" w:uiPriority="43"/>
-    <w:lsdException w:name="Plain Table 4" w:uiPriority="44"/>
-    <w:lsdException w:name="Plain Table 5" w:uiPriority="45"/>
-    <w:lsdException w:name="Grid Table Light" w:uiPriority="40"/>
-    <w:lsdException w:name="Grid Table 1 Light" w:uiPriority="46"/>
-    <w:lsdException w:name="Grid Table 2" w:uiPriority="47"/>
-    <w:lsdException w:name="Grid Table 3" w:uiPriority="48"/>
-    <w:lsdException w:name="Grid Table 4" w:uiPriority="49"/>
-    <w:lsdException w:name="Grid Table 5 Dark" w:uiPriority="50"/>
-    <w:lsdException w:name="Grid Table 6 Colorful" w:uiPriority="51"/>
-    <w:lsdException w:name="Grid Table 7 Colorful" w:uiPriority="52"/>
-    <w:lsdException w:name="Grid Table 1 Light Accent 1" w:uiPriority="46"/>
-    <w:lsdException w:name="Grid Table 2 Accent 1" w:uiPriority="47"/>
-    <w:lsdException w:name="Grid Table 3 Accent 1" w:uiPriority="48"/>
-    <w:lsdException w:name="Grid Table 4 Accent 1" w:uiPriority="49"/>
-    <w:lsdException w:name="Grid Table 5 Dark Accent 1" w:uiPriority="50"/>
-    <w:lsdException w:name="Grid Table 6 Colorful Accent 1" w:uiPriority="51"/>
-    <w:lsdException w:name="Grid Table 7 Colorful Accent 1" w:uiPriority="52"/>
-    <w:lsdException w:name="Grid Table 1 Light Accent 2" w:uiPriority="46"/>
-    <w:lsdException w:name="Grid Table 2 Accent 2" w:uiPriority="47"/>
-    <w:lsdException w:name="Grid Table 3 Accent 2" w:uiPriority="48"/>
-    <w:lsdException w:name="Grid Table 4 Accent 2" w:uiPriority="49"/>
-    <w:lsdException w:name="Grid Table 5 Dark Accent 2" w:uiPriority="50"/>
-    <w:lsdException w:name="Grid Table 6 Colorful Accent 2" w:uiPriority="51"/>
-    <w:lsdException w:name="Grid Table 7 Colorful Accent 2" w:uiPriority="52"/>
-    <w:lsdException w:name="Grid Table 1 Light Accent 3" w:uiPriority="46"/>
-    <w:lsdException w:name="Grid Table 2 Accent 3" w:uiPriority="47"/>
-    <w:lsdException w:name="Grid Table 3 Accent 3" w:uiPriority="48"/>
-    <w:lsdException w:name="Grid Table 4 Accent 3" w:uiPriority="49"/>
-    <w:lsdException w:name="Grid Table 5 Dark Accent 3" w:uiPriority="50"/>
-    <w:lsdException w:name="Grid Table 6 Colorful Accent 3" w:uiPriority="51"/>
-    <w:lsdException w:name="Grid Table 7 Colorful Accent 3" w:uiPriority="52"/>
-    <w:lsdException w:name="Grid Table 1 Light Accent 4" w:uiPriority="46"/>
-    <w:lsdException w:name="Grid Table 2 Accent 4" w:uiPriority="47"/>
-    <w:lsdException w:name="Grid Table 3 Accent 4" w:uiPriority="48"/>
-    <w:lsdException w:name="Grid Table 4 Accent 4" w:uiPriority="49"/>
-    <w:lsdException w:name="Grid Table 5 Dark Accent 4" w:uiPriority="50"/>
-    <w:lsdException w:name="Grid Table 6 Colorful Accent 4" w:uiPriority="51"/>
-    <w:lsdException w:name="Grid Table 7 Colorful Accent 4" w:uiPriority="52"/>
-    <w:lsdException w:name="Grid Table 1 Light Accent 5" w:uiPriority="46"/>
-    <w:lsdException w:name="Grid Table 2 Accent 5" w:uiPriority="47"/>
-    <w:lsdException w:name="Grid Table 3 Accent 5" w:uiPriority="48"/>
-    <w:lsdException w:name="Grid Table 4 Accent 5" w:uiPriority="49"/>
-    <w:lsdException w:name="Grid Table 5 Dark Accent 5" w:uiPriority="50"/>
-    <w:lsdException w:name="Grid Table 6 Colorful Accent 5" w:uiPriority="51"/>
-    <w:lsdException w:name="Grid Table 7 Colorful Accent 5" w:uiPriority="52"/>
-    <w:lsdException w:name="Grid Table 1 Light Accent 6" w:uiPriority="46"/>
-    <w:lsdException w:name="Grid Table 2 Accent 6" w:uiPriority="47"/>
-    <w:lsdException w:name="Grid Table 3 Accent 6" w:uiPriority="48"/>
-    <w:lsdException w:name="Grid Table 4 Accent 6" w:uiPriority="49"/>
-    <w:lsdException w:name="Grid Table 5 Dark Accent 6" w:uiPriority="50"/>
-    <w:lsdException w:name="Grid Table 6 Colorful Accent 6" w:uiPriority="51"/>
-    <w:lsdException w:name="Grid Table 7 Colorful Accent 6" w:uiPriority="52"/>
-    <w:lsdException w:name="List Table 1 Light" w:uiPriority="46"/>
-    <w:lsdException w:name="List Table 2" w:uiPriority="47"/>
-    <w:lsdException w:name="List Table 3" w:uiPriority="48"/>
-    <w:lsdException w:name="List Table 4" w:uiPriority="49"/>
-    <w:lsdException w:name="List Table 5 Dark" w:uiPriority="50"/>
-    <w:lsdException w:name="List Table 6 Colorful" w:uiPriority="51"/>
-    <w:lsdException w:name="List Table 7 Colorful" w:uiPriority="52"/>
-    <w:lsdException w:name="List Table 1 Light Accent 1" w:uiPriority="46"/>
-    <w:lsdException w:name="List Table 2 Accent 1" w:uiPriority="47"/>
-    <w:lsdException w:name="List Table 3 Accent 1" w:uiPriority="48"/>
-    <w:lsdException w:name="List Table 4 Accent 1" w:uiPriority="49"/>
-    <w:lsdException w:name="List Table 5 Dark Accent 1" w:uiPriority="50"/>
-    <w:lsdException w:name="List Table 6 Colorful Accent 1" w:uiPriority="51"/>
-    <w:lsdException w:name="List Table 7 Colorful Accent 1" w:uiPriority="52"/>
-    <w:lsdException w:name="List Table 1 Light Accent 2" w:uiPriority="46"/>
-    <w:lsdException w:name="List Table 2 Accent 2" w:uiPriority="47"/>
-    <w:lsdException w:name="List Table 3 Accent 2" w:uiPriority="48"/>
-    <w:lsdException w:name="List Table 4 Accent 2" w:uiPriority="49"/>
-    <w:lsdException w:name="List Table 5 Dark Accent 2" w:uiPriority="50"/>
-    <w:lsdException w:name="List Table 6 Colorful Accent 2" w:uiPriority="51"/>
-    <w:lsdException w:name="List Table 7 Colorful Accent 2" w:uiPriority="52"/>
-    <w:lsdException w:name="List Table 1 Light Accent 3" w:uiPriority="46"/>
-    <w:lsdException w:name="List Table 2 Accent 3" w:uiPriority="47"/>
-    <w:lsdException w:name="List Table 3 Accent 3" w:uiPriority="48"/>
-    <w:lsdException w:name="List Table 4 Accent 3" w:uiPriority="49"/>
-    <w:lsdException w:name="List Table 5 Dark Accent 3" w:uiPriority="50"/>
-    <w:lsdException w:name="List Table 6 Colorful Accent 3" w:uiPriority="51"/>
-    <w:lsdException w:name="List Table 7 Colorful Accent 3" w:uiPriority="52"/>
-    <w:lsdException w:name="List Table 1 Light Accent 4" w:uiPriority="46"/>
-    <w:lsdException w:name="List Table 2 Accent 4" w:uiPriority="47"/>
-    <w:lsdException w:name="List Table 3 Accent 4" w:uiPriority="48"/>
-    <w:lsdException w:name="List Table 4 Accent 4" w:uiPriority="49"/>
-    <w:lsdException w:name="List Table 5 Dark Accent 4" w:uiPriority="50"/>
-    <w:lsdException w:name="List Table 6 Colorful Accent 4" w:uiPriority="51"/>
-    <w:lsdException w:name="List Table 7 Colorful Accent 4" w:uiPriority="52"/>
-    <w:lsdException w:name="List Table 1 Light Accent 5" w:uiPriority="46"/>
-    <w:lsdException w:name="List Table 2 Accent 5" w:uiPriority="47"/>
-    <w:lsdException w:name="List Table 3 Accent 5" w:uiPriority="48"/>
-    <w:lsdException w:name="List Table 4 Accent 5" w:uiPriority="49"/>
-    <w:lsdException w:name="List Table 5 Dark Accent 5" w:uiPriority="50"/>
-    <w:lsdException w:name="List Table 6 Colorful Accent 5" w:uiPriority="51"/>
-    <w:lsdException w:name="List Table 7 Colorful Accent 5" w:uiPriority="52"/>
-    <w:lsdException w:name="List Table 1 Light Accent 6" w:uiPriority="46"/>
-    <w:lsdException w:name="List Table 2 Accent 6" w:uiPriority="47"/>
-    <w:lsdException w:name="List Table 3 Accent 6" w:uiPriority="48"/>
-    <w:lsdException w:name="List Table 4 Accent 6" w:uiPriority="49"/>
-    <w:lsdException w:name="List Table 5 Dark Accent 6" w:uiPriority="50"/>
-    <w:lsdException w:name="List Table 6 Colorful Accent 6" w:uiPriority="51"/>
-    <w:lsdException w:name="List Table 7 Colorful Accent 6" w:uiPriority="52"/>
+  <w:latentStyles w:defLockedState="0" w:defUIPriority="99" w:defSemiHidden="1" w:defUnhideWhenUsed="1" w:defQFormat="0" w:count="267">
+    <w:lsdException w:name="Normal" w:semiHidden="0" w:uiPriority="0" w:unhideWhenUsed="0" w:qFormat="1"/>
+    <w:lsdException w:name="heading 1" w:semiHidden="0" w:uiPriority="9" w:unhideWhenUsed="0" w:qFormat="1"/>
+    <w:lsdException w:name="heading 2" w:uiPriority="9" w:qFormat="1"/>
+    <w:lsdException w:name="heading 3" w:uiPriority="9" w:qFormat="1"/>
+    <w:lsdException w:name="heading 4" w:uiPriority="9" w:qFormat="1"/>
+    <w:lsdException w:name="heading 5" w:uiPriority="9" w:qFormat="1"/>
+    <w:lsdException w:name="heading 6" w:uiPriority="9" w:qFormat="1"/>
+    <w:lsdException w:name="heading 7" w:uiPriority="9" w:qFormat="1"/>
+    <w:lsdException w:name="heading 8" w:uiPriority="9" w:qFormat="1"/>
+    <w:lsdException w:name="heading 9" w:uiPriority="9" w:qFormat="1"/>
+    <w:lsdException w:name="toc 1" w:uiPriority="39"/>
+    <w:lsdException w:name="toc 2" w:uiPriority="39"/>
+    <w:lsdException w:name="toc 3" w:uiPriority="39"/>
+    <w:lsdException w:name="toc 4" w:uiPriority="39"/>
+    <w:lsdException w:name="toc 5" w:uiPriority="39"/>
+    <w:lsdException w:name="toc 6" w:uiPriority="39"/>
+    <w:lsdException w:name="toc 7" w:uiPriority="39"/>
+    <w:lsdException w:name="toc 8" w:uiPriority="39"/>
+    <w:lsdException w:name="toc 9" w:uiPriority="39"/>
+    <w:lsdException w:name="caption" w:uiPriority="35" w:qFormat="1"/>
+    <w:lsdException w:name="Title" w:semiHidden="0" w:uiPriority="10" w:unhideWhenUsed="0" w:qFormat="1"/>
+    <w:lsdException w:name="Default Paragraph Font" w:uiPriority="1"/>
+    <w:lsdException w:name="Subtitle" w:semiHidden="0" w:uiPriority="11" w:unhideWhenUsed="0" w:qFormat="1"/>
+    <w:lsdException w:name="Strong" w:semiHidden="0" w:uiPriority="22" w:unhideWhenUsed="0" w:qFormat="1"/>
+    <w:lsdException w:name="Emphasis" w:semiHidden="0" w:uiPriority="20" w:unhideWhenUsed="0" w:qFormat="1"/>
+    <w:lsdException w:name="Table Grid" w:semiHidden="0" w:uiPriority="39" w:unhideWhenUsed="0"/>
+    <w:lsdException w:name="Placeholder Text" w:unhideWhenUsed="0"/>
+    <w:lsdException w:name="No Spacing" w:semiHidden="0" w:uiPriority="1" w:unhideWhenUsed="0" w:qFormat="1"/>
+    <w:lsdException w:name="Light Shading" w:semiHidden="0" w:uiPriority="60" w:unhideWhenUsed="0"/>
+    <w:lsdException w:name="Light List" w:semiHidden="0" w:uiPriority="61" w:unhideWhenUsed="0"/>
+    <w:lsdException w:name="Light Grid" w:semiHidden="0" w:uiPriority="62" w:unhideWhenUsed="0"/>
+    <w:lsdException w:name="Medium Shading 1" w:semiHidden="0" w:uiPriority="63" w:unhideWhenUsed="0"/>
+    <w:lsdException w:name="Medium Shading 2" w:semiHidden="0" w:uiPriority="64" w:unhideWhenUsed="0"/>
+    <w:lsdException w:name="Medium List 1" w:semiHidden="0" w:uiPriority="65" w:unhideWhenUsed="0"/>
+    <w:lsdException w:name="Medium List 2" w:semiHidden="0" w:uiPriority="66" w:unhideWhenUsed="0"/>
+    <w:lsdException w:name="Medium Grid 1" w:semiHidden="0" w:uiPriority="67" w:unhideWhenUsed="0"/>
+    <w:lsdException w:name="Medium Grid 2" w:semiHidden="0" w:uiPriority="68" w:unhideWhenUsed="0"/>
+    <w:lsdException w:name="Medium Grid 3" w:semiHidden="0" w:uiPriority="69" w:unhideWhenUsed="0"/>
+    <w:lsdException w:name="Dark List" w:semiHidden="0" w:uiPriority="70" w:unhideWhenUsed="0"/>
+    <w:lsdException w:name="Colorful Shading" w:semiHidden="0" w:uiPriority="71" w:unhideWhenUsed="0"/>
+    <w:lsdException w:name="Colorful List" w:semiHidden="0" w:uiPriority="72" w:unhideWhenUsed="0"/>
+    <w:lsdException w:name="Colorful Grid" w:semiHidden="0" w:uiPriority="73" w:unhideWhenUsed="0"/>
+    <w:lsdException w:name="Light Shading Accent 1" w:semiHidden="0" w:uiPriority="60" w:unhideWhenUsed="0"/>
+    <w:lsdException w:name="Light List Accent 1" w:semiHidden="0" w:uiPriority="61" w:unhideWhenUsed="0"/>
+    <w:lsdException w:name="Light Grid Accent 1" w:semiHidden="0" w:uiPriority="62" w:unhideWhenUsed="0"/>
+    <w:lsdException w:name="Medium Shading 1 Accent 1" w:semiHidden="0" w:uiPriority="63" w:unhideWhenUsed="0"/>
+    <w:lsdException w:name="Medium Shading 2 Accent 1" w:semiHidden="0" w:uiPriority="64" w:unhideWhenUsed="0"/>
+    <w:lsdException w:name="Medium List 1 Accent 1" w:semiHidden="0" w:uiPriority="65" w:unhideWhenUsed="0"/>
+    <w:lsdException w:name="Revision" w:unhideWhenUsed="0"/>
+    <w:lsdException w:name="List Paragraph" w:semiHidden="0" w:uiPriority="34" w:unhideWhenUsed="0" w:qFormat="1"/>
+    <w:lsdException w:name="Quote" w:semiHidden="0" w:uiPriority="29" w:unhideWhenUsed="0" w:qFormat="1"/>
+    <w:lsdException w:name="Intense Quote" w:semiHidden="0" w:uiPriority="30" w:unhideWhenUsed="0" w:qFormat="1"/>
+    <w:lsdException w:name="Medium List 2 Accent 1" w:semiHidden="0" w:uiPriority="66" w:unhideWhenUsed="0"/>
+    <w:lsdException w:name="Medium Grid 1 Accent 1" w:semiHidden="0" w:uiPriority="67" w:unhideWhenUsed="0"/>
+    <w:lsdException w:name="Medium Grid 2 Accent 1" w:semiHidden="0" w:uiPriority="68" w:unhideWhenUsed="0"/>
+    <w:lsdException w:name="Medium Grid 3 Accent 1" w:semiHidden="0" w:uiPriority="69" w:unhideWhenUsed="0"/>
+    <w:lsdException w:name="Dark List Accent 1" w:semiHidden="0" w:uiPriority="70" w:unhideWhenUsed="0"/>
+    <w:lsdException w:name="Colorful Shading Accent 1" w:semiHidden="0" w:uiPriority="71" w:unhideWhenUsed="0"/>
+    <w:lsdException w:name="Colorful List Accent 1" w:semiHidden="0" w:uiPriority="72" w:unhideWhenUsed="0"/>
+    <w:lsdException w:name="Colorful Grid Accent 1" w:semiHidden="0" w:uiPriority="73" w:unhideWhenUsed="0"/>
+    <w:lsdException w:name="Light Shading Accent 2" w:semiHidden="0" w:uiPriority="60" w:unhideWhenUsed="0"/>
+    <w:lsdException w:name="Light List Accent 2" w:semiHidden="0" w:uiPriority="61" w:unhideWhenUsed="0"/>
+    <w:lsdException w:name="Light Grid Accent 2" w:semiHidden="0" w:uiPriority="62" w:unhideWhenUsed="0"/>
+    <w:lsdException w:name="Medium Shading 1 Accent 2" w:semiHidden="0" w:uiPriority="63" w:unhideWhenUsed="0"/>
+    <w:lsdException w:name="Medium Shading 2 Accent 2" w:semiHidden="0" w:uiPriority="64" w:unhideWhenUsed="0"/>
+    <w:lsdException w:name="Medium List 1 Accent 2" w:semiHidden="0" w:uiPriority="65" w:unhideWhenUsed="0"/>
+    <w:lsdException w:name="Medium List 2 Accent 2" w:semiHidden="0" w:uiPriority="66" w:unhideWhenUsed="0"/>
+    <w:lsdException w:name="Medium Grid 1 Accent 2" w:semiHidden="0" w:uiPriority="67" w:unhideWhenUsed="0"/>
+    <w:lsdException w:name="Medium Grid 2 Accent 2" w:semiHidden="0" w:uiPriority="68" w:unhideWhenUsed="0"/>
+    <w:lsdException w:name="Medium Grid 3 Accent 2" w:semiHidden="0" w:uiPriority="69" w:unhideWhenUsed="0"/>
+    <w:lsdException w:name="Dark List Accent 2" w:semiHidden="0" w:uiPriority="70" w:unhideWhenUsed="0"/>
+    <w:lsdException w:name="Colorful Shading Accent 2" w:semiHidden="0" w:uiPriority="71" w:unhideWhenUsed="0"/>
+    <w:lsdException w:name="Colorful List Accent 2" w:semiHidden="0" w:uiPriority="72" w:unhideWhenUsed="0"/>
+    <w:lsdException w:name="Colorful Grid Accent 2" w:semiHidden="0" w:uiPriority="73" w:unhideWhenUsed="0"/>
+    <w:lsdException w:name="Light Shading Accent 3" w:semiHidden="0" w:uiPriority="60" w:unhideWhenUsed="0"/>
+    <w:lsdException w:name="Light List Accent 3" w:semiHidden="0" w:uiPriority="61" w:unhideWhenUsed="0"/>
+    <w:lsdException w:name="Light Grid Accent 3" w:semiHidden="0" w:uiPriority="62" w:unhideWhenUsed="0"/>
+    <w:lsdException w:name="Medium Shading 1 Accent 3" w:semiHidden="0" w:uiPriority="63" w:unhideWhenUsed="0"/>
+    <w:lsdException w:name="Medium Shading 2 Accent 3" w:semiHidden="0" w:uiPriority="64" w:unhideWhenUsed="0"/>
+    <w:lsdException w:name="Medium List 1 Accent 3" w:semiHidden="0" w:uiPriority="65" w:unhideWhenUsed="0"/>
+    <w:lsdException w:name="Medium List 2 Accent 3" w:semiHidden="0" w:uiPriority="66" w:unhideWhenUsed="0"/>
+    <w:lsdException w:name="Medium Grid 1 Accent 3" w:semiHidden="0" w:uiPriority="67" w:unhideWhenUsed="0"/>
+    <w:lsdException w:name="Medium Grid 2 Accent 3" w:semiHidden="0" w:uiPriority="68" w:unhideWhenUsed="0"/>
+    <w:lsdException w:name="Medium Grid 3 Accent 3" w:semiHidden="0" w:uiPriority="69" w:unhideWhenUsed="0"/>
+    <w:lsdException w:name="Dark List Accent 3" w:semiHidden="0" w:uiPriority="70" w:unhideWhenUsed="0"/>
+    <w:lsdException w:name="Colorful Shading Accent 3" w:semiHidden="0" w:uiPriority="71" w:unhideWhenUsed="0"/>
+    <w:lsdException w:name="Colorful List Accent 3" w:semiHidden="0" w:uiPriority="72" w:unhideWhenUsed="0"/>
+    <w:lsdException w:name="Colorful Grid Accent 3" w:semiHidden="0" w:uiPriority="73" w:unhideWhenUsed="0"/>
+    <w:lsdException w:name="Light Shading Accent 4" w:semiHidden="0" w:uiPriority="60" w:unhideWhenUsed="0"/>
+    <w:lsdException w:name="Light List Accent 4" w:semiHidden="0" w:uiPriority="61" w:unhideWhenUsed="0"/>
+    <w:lsdException w:name="Light Grid Accent 4" w:semiHidden="0" w:uiPriority="62" w:unhideWhenUsed="0"/>
+    <w:lsdException w:name="Medium Shading 1 Accent 4" w:semiHidden="0" w:uiPriority="63" w:unhideWhenUsed="0"/>
+    <w:lsdException w:name="Medium Shading 2 Accent 4" w:semiHidden="0" w:uiPriority="64" w:unhideWhenUsed="0"/>
+    <w:lsdException w:name="Medium List 1 Accent 4" w:semiHidden="0" w:uiPriority="65" w:unhideWhenUsed="0"/>
+    <w:lsdException w:name="Medium List 2 Accent 4" w:semiHidden="0" w:uiPriority="66" w:unhideWhenUsed="0"/>
+    <w:lsdException w:name="Medium Grid 1 Accent 4" w:semiHidden="0" w:uiPriority="67" w:unhideWhenUsed="0"/>
+    <w:lsdException w:name="Medium Grid 2 Accent 4" w:semiHidden="0" w:uiPriority="68" w:unhideWhenUsed="0"/>
+    <w:lsdException w:name="Medium Grid 3 Accent 4" w:semiHidden="0" w:uiPriority="69" w:unhideWhenUsed="0"/>
+    <w:lsdException w:name="Dark List Accent 4" w:semiHidden="0" w:uiPriority="70" w:unhideWhenUsed="0"/>
+    <w:lsdException w:name="Colorful Shading Accent 4" w:semiHidden="0" w:uiPriority="71" w:unhideWhenUsed="0"/>
+    <w:lsdException w:name="Colorful List Accent 4" w:semiHidden="0" w:uiPriority="72" w:unhideWhenUsed="0"/>
+    <w:lsdException w:name="Colorful Grid Accent 4" w:semiHidden="0" w:uiPriority="73" w:unhideWhenUsed="0"/>
+    <w:lsdException w:name="Light Shading Accent 5" w:semiHidden="0" w:uiPriority="60" w:unhideWhenUsed="0"/>
+    <w:lsdException w:name="Light List Accent 5" w:semiHidden="0" w:uiPriority="61" w:unhideWhenUsed="0"/>
+    <w:lsdException w:name="Light Grid Accent 5" w:semiHidden="0" w:uiPriority="62" w:unhideWhenUsed="0"/>
+    <w:lsdException w:name="Medium Shading 1 Accent 5" w:semiHidden="0" w:uiPriority="63" w:unhideWhenUsed="0"/>
+    <w:lsdException w:name="Medium Shading 2 Accent 5" w:semiHidden="0" w:uiPriority="64" w:unhideWhenUsed="0"/>
+    <w:lsdException w:name="Medium List 1 Accent 5" w:semiHidden="0" w:uiPriority="65" w:unhideWhenUsed="0"/>
+    <w:lsdException w:name="Medium List 2 Accent 5" w:semiHidden="0" w:uiPriority="66" w:unhideWhenUsed="0"/>
+    <w:lsdException w:name="Medium Grid 1 Accent 5" w:semiHidden="0" w:uiPriority="67" w:unhideWhenUsed="0"/>
+    <w:lsdException w:name="Medium Grid 2 Accent 5" w:semiHidden="0" w:uiPriority="68" w:unhideWhenUsed="0"/>
+    <w:lsdException w:name="Medium Grid 3 Accent 5" w:semiHidden="0" w:uiPriority="69" w:unhideWhenUsed="0"/>
+    <w:lsdException w:name="Dark List Accent 5" w:semiHidden="0" w:uiPriority="70" w:unhideWhenUsed="0"/>
+    <w:lsdException w:name="Colorful Shading Accent 5" w:semiHidden="0" w:uiPriority="71" w:unhideWhenUsed="0"/>
+    <w:lsdException w:name="Colorful List Accent 5" w:semiHidden="0" w:uiPriority="72" w:unhideWhenUsed="0"/>
+    <w:lsdException w:name="Colorful Grid Accent 5" w:semiHidden="0" w:uiPriority="73" w:unhideWhenUsed="0"/>
+    <w:lsdException w:name="Light Shading Accent 6" w:semiHidden="0" w:uiPriority="60" w:unhideWhenUsed="0"/>
+    <w:lsdException w:name="Light List Accent 6" w:semiHidden="0" w:uiPriority="61" w:unhideWhenUsed="0"/>
+    <w:lsdException w:name="Light Grid Accent 6" w:semiHidden="0" w:uiPriority="62" w:unhideWhenUsed="0"/>
+    <w:lsdException w:name="Medium Shading 1 Accent 6" w:semiHidden="0" w:uiPriority="63" w:unhideWhenUsed="0"/>
+    <w:lsdException w:name="Medium Shading 2 Accent 6" w:semiHidden="0" w:uiPriority="64" w:unhideWhenUsed="0"/>
+    <w:lsdException w:name="Medium List 1 Accent 6" w:semiHidden="0" w:uiPriority="65" w:unhideWhenUsed="0"/>
+    <w:lsdException w:name="Medium List 2 Accent 6" w:semiHidden="0" w:uiPriority="66" w:unhideWhenUsed="0"/>
+    <w:lsdException w:name="Medium Grid 1 Accent 6" w:semiHidden="0" w:uiPriority="67" w:unhideWhenUsed="0"/>
+    <w:lsdException w:name="Medium Grid 2 Accent 6" w:semiHidden="0" w:uiPriority="68" w:unhideWhenUsed="0"/>
+    <w:lsdException w:name="Medium Grid 3 Accent 6" w:semiHidden="0" w:uiPriority="69" w:unhideWhenUsed="0"/>
+    <w:lsdException w:name="Dark List Accent 6" w:semiHidden="0" w:uiPriority="70" w:unhideWhenUsed="0"/>
+    <w:lsdException w:name="Colorful Shading Accent 6" w:semiHidden="0" w:uiPriority="71" w:unhideWhenUsed="0"/>
+    <w:lsdException w:name="Colorful List Accent 6" w:semiHidden="0" w:uiPriority="72" w:unhideWhenUsed="0"/>
+    <w:lsdException w:name="Colorful Grid Accent 6" w:semiHidden="0" w:uiPriority="73" w:unhideWhenUsed="0"/>
+    <w:lsdException w:name="Subtle Emphasis" w:semiHidden="0" w:uiPriority="19" w:unhideWhenUsed="0" w:qFormat="1"/>
+    <w:lsdException w:name="Intense Emphasis" w:semiHidden="0" w:uiPriority="21" w:unhideWhenUsed="0" w:qFormat="1"/>
+    <w:lsdException w:name="Subtle Reference" w:semiHidden="0" w:uiPriority="31" w:unhideWhenUsed="0" w:qFormat="1"/>
+    <w:lsdException w:name="Intense Reference" w:semiHidden="0" w:uiPriority="32" w:unhideWhenUsed="0" w:qFormat="1"/>
+    <w:lsdException w:name="Book Title" w:semiHidden="0" w:uiPriority="33" w:unhideWhenUsed="0" w:qFormat="1"/>
+    <w:lsdException w:name="Bibliography" w:uiPriority="37"/>
+    <w:lsdException w:name="TOC Heading" w:uiPriority="39" w:qFormat="1"/>
   </w:latentStyles>
   <w:style w:type="paragraph" w:default="1" w:styleId="Normal">
     <w:name w:val="Normal"/>
@@ -3128,6 +6264,7 @@
   <w:style w:type="character" w:default="1" w:styleId="DefaultParagraphFont">
     <w:name w:val="Default Paragraph Font"/>
     <w:uiPriority w:val="1"/>
+    <w:semiHidden/>
     <w:unhideWhenUsed/>
   </w:style>
   <w:style w:type="table" w:default="1" w:styleId="TableNormal">
@@ -3211,6 +6348,411 @@
     <w:rsid w:val="00524F73"/>
     <w:rPr>
       <w:rFonts w:ascii="Calibri" w:eastAsia="MS Mincho" w:hAnsi="Calibri" w:cs="Times New Roman"/>
+      <w:lang w:val="sq-AL"/>
+    </w:rPr>
+  </w:style>
+  <w:style w:type="paragraph" w:styleId="FootnoteText">
+    <w:name w:val="footnote text"/>
+    <w:basedOn w:val="Normal"/>
+    <w:link w:val="FootnoteTextChar"/>
+    <w:uiPriority w:val="99"/>
+    <w:semiHidden/>
+    <w:unhideWhenUsed/>
+    <w:rsid w:val="00F65ED2"/>
+    <w:pPr>
+      <w:spacing w:after="0" w:line="240" w:lineRule="auto"/>
+    </w:pPr>
+    <w:rPr>
+      <w:rFonts w:asciiTheme="minorHAnsi" w:eastAsiaTheme="minorHAnsi" w:hAnsiTheme="minorHAnsi" w:cstheme="minorBidi"/>
+      <w:sz w:val="20"/>
+      <w:szCs w:val="20"/>
+      <w:lang w:val="en-US"/>
+    </w:rPr>
+  </w:style>
+  <w:style w:type="character" w:customStyle="1" w:styleId="FootnoteTextChar">
+    <w:name w:val="Footnote Text Char"/>
+    <w:basedOn w:val="DefaultParagraphFont"/>
+    <w:link w:val="FootnoteText"/>
+    <w:uiPriority w:val="99"/>
+    <w:semiHidden/>
+    <w:rsid w:val="00F65ED2"/>
+    <w:rPr>
+      <w:sz w:val="20"/>
+      <w:szCs w:val="20"/>
+    </w:rPr>
+  </w:style>
+  <w:style w:type="character" w:styleId="FootnoteReference">
+    <w:name w:val="footnote reference"/>
+    <w:basedOn w:val="DefaultParagraphFont"/>
+    <w:uiPriority w:val="99"/>
+    <w:semiHidden/>
+    <w:unhideWhenUsed/>
+    <w:rsid w:val="00F65ED2"/>
+    <w:rPr>
+      <w:vertAlign w:val="superscript"/>
+    </w:rPr>
+  </w:style>
+  <w:style w:type="paragraph" w:styleId="BalloonText">
+    <w:name w:val="Balloon Text"/>
+    <w:basedOn w:val="Normal"/>
+    <w:link w:val="BalloonTextChar"/>
+    <w:uiPriority w:val="99"/>
+    <w:semiHidden/>
+    <w:unhideWhenUsed/>
+    <w:rsid w:val="00F65ED2"/>
+    <w:pPr>
+      <w:spacing w:after="0" w:line="240" w:lineRule="auto"/>
+    </w:pPr>
+    <w:rPr>
+      <w:rFonts w:ascii="Tahoma" w:hAnsi="Tahoma" w:cs="Tahoma"/>
+      <w:sz w:val="16"/>
+      <w:szCs w:val="16"/>
+    </w:rPr>
+  </w:style>
+  <w:style w:type="character" w:customStyle="1" w:styleId="BalloonTextChar">
+    <w:name w:val="Balloon Text Char"/>
+    <w:basedOn w:val="DefaultParagraphFont"/>
+    <w:link w:val="BalloonText"/>
+    <w:uiPriority w:val="99"/>
+    <w:semiHidden/>
+    <w:rsid w:val="00F65ED2"/>
+    <w:rPr>
+      <w:rFonts w:ascii="Tahoma" w:eastAsia="MS Mincho" w:hAnsi="Tahoma" w:cs="Tahoma"/>
+      <w:sz w:val="16"/>
+      <w:szCs w:val="16"/>
+      <w:lang w:val="sq-AL"/>
+    </w:rPr>
+  </w:style>
+</w:styles>
+</file>
+
+<file path=word/stylesWithEffects.xml><?xml version="1.0" encoding="utf-8"?>
+<w:styles xmlns:wpc="http://schemas.microsoft.com/office/word/2010/wordprocessingCanvas" xmlns:mc="http://schemas.openxmlformats.org/markup-compatibility/2006" xmlns:o="urn:schemas-microsoft-com:office:office" xmlns:r="http://schemas.openxmlformats.org/officeDocument/2006/relationships" xmlns:m="http://schemas.openxmlformats.org/officeDocument/2006/math" xmlns:v="urn:schemas-microsoft-com:vml" xmlns:wp14="http://schemas.microsoft.com/office/word/2010/wordprocessingDrawing" xmlns:wp="http://schemas.openxmlformats.org/drawingml/2006/wordprocessingDrawing" xmlns:w10="urn:schemas-microsoft-com:office:word" xmlns:w="http://schemas.openxmlformats.org/wordprocessingml/2006/main" xmlns:w14="http://schemas.microsoft.com/office/word/2010/wordml" xmlns:wpg="http://schemas.microsoft.com/office/word/2010/wordprocessingGroup" xmlns:wpi="http://schemas.microsoft.com/office/word/2010/wordprocessingInk" xmlns:wne="http://schemas.microsoft.com/office/word/2006/wordml" xmlns:wps="http://schemas.microsoft.com/office/word/2010/wordprocessingShape" mc:Ignorable="w14 wp14">
+  <w:docDefaults>
+    <w:rPrDefault>
+      <w:rPr>
+        <w:rFonts w:asciiTheme="minorHAnsi" w:eastAsiaTheme="minorHAnsi" w:hAnsiTheme="minorHAnsi" w:cstheme="minorBidi"/>
+        <w:sz w:val="22"/>
+        <w:szCs w:val="22"/>
+        <w:lang w:val="en-US" w:eastAsia="en-US" w:bidi="ar-SA"/>
+      </w:rPr>
+    </w:rPrDefault>
+    <w:pPrDefault>
+      <w:pPr>
+        <w:spacing w:after="160" w:line="259" w:lineRule="auto"/>
+      </w:pPr>
+    </w:pPrDefault>
+  </w:docDefaults>
+  <w:latentStyles w:defLockedState="0" w:defUIPriority="99" w:defSemiHidden="1" w:defUnhideWhenUsed="1" w:defQFormat="0" w:count="267">
+    <w:lsdException w:name="Normal" w:semiHidden="0" w:uiPriority="0" w:unhideWhenUsed="0" w:qFormat="1"/>
+    <w:lsdException w:name="heading 1" w:semiHidden="0" w:uiPriority="9" w:unhideWhenUsed="0" w:qFormat="1"/>
+    <w:lsdException w:name="heading 2" w:uiPriority="9" w:qFormat="1"/>
+    <w:lsdException w:name="heading 3" w:uiPriority="9" w:qFormat="1"/>
+    <w:lsdException w:name="heading 4" w:uiPriority="9" w:qFormat="1"/>
+    <w:lsdException w:name="heading 5" w:uiPriority="9" w:qFormat="1"/>
+    <w:lsdException w:name="heading 6" w:uiPriority="9" w:qFormat="1"/>
+    <w:lsdException w:name="heading 7" w:uiPriority="9" w:qFormat="1"/>
+    <w:lsdException w:name="heading 8" w:uiPriority="9" w:qFormat="1"/>
+    <w:lsdException w:name="heading 9" w:uiPriority="9" w:qFormat="1"/>
+    <w:lsdException w:name="toc 1" w:uiPriority="39"/>
+    <w:lsdException w:name="toc 2" w:uiPriority="39"/>
+    <w:lsdException w:name="toc 3" w:uiPriority="39"/>
+    <w:lsdException w:name="toc 4" w:uiPriority="39"/>
+    <w:lsdException w:name="toc 5" w:uiPriority="39"/>
+    <w:lsdException w:name="toc 6" w:uiPriority="39"/>
+    <w:lsdException w:name="toc 7" w:uiPriority="39"/>
+    <w:lsdException w:name="toc 8" w:uiPriority="39"/>
+    <w:lsdException w:name="toc 9" w:uiPriority="39"/>
+    <w:lsdException w:name="caption" w:uiPriority="35" w:qFormat="1"/>
+    <w:lsdException w:name="Title" w:semiHidden="0" w:uiPriority="10" w:unhideWhenUsed="0" w:qFormat="1"/>
+    <w:lsdException w:name="Default Paragraph Font" w:uiPriority="1"/>
+    <w:lsdException w:name="Subtitle" w:semiHidden="0" w:uiPriority="11" w:unhideWhenUsed="0" w:qFormat="1"/>
+    <w:lsdException w:name="Strong" w:semiHidden="0" w:uiPriority="22" w:unhideWhenUsed="0" w:qFormat="1"/>
+    <w:lsdException w:name="Emphasis" w:semiHidden="0" w:uiPriority="20" w:unhideWhenUsed="0" w:qFormat="1"/>
+    <w:lsdException w:name="Table Grid" w:semiHidden="0" w:uiPriority="39" w:unhideWhenUsed="0"/>
+    <w:lsdException w:name="Placeholder Text" w:unhideWhenUsed="0"/>
+    <w:lsdException w:name="No Spacing" w:semiHidden="0" w:uiPriority="1" w:unhideWhenUsed="0" w:qFormat="1"/>
+    <w:lsdException w:name="Light Shading" w:semiHidden="0" w:uiPriority="60" w:unhideWhenUsed="0"/>
+    <w:lsdException w:name="Light List" w:semiHidden="0" w:uiPriority="61" w:unhideWhenUsed="0"/>
+    <w:lsdException w:name="Light Grid" w:semiHidden="0" w:uiPriority="62" w:unhideWhenUsed="0"/>
+    <w:lsdException w:name="Medium Shading 1" w:semiHidden="0" w:uiPriority="63" w:unhideWhenUsed="0"/>
+    <w:lsdException w:name="Medium Shading 2" w:semiHidden="0" w:uiPriority="64" w:unhideWhenUsed="0"/>
+    <w:lsdException w:name="Medium List 1" w:semiHidden="0" w:uiPriority="65" w:unhideWhenUsed="0"/>
+    <w:lsdException w:name="Medium List 2" w:semiHidden="0" w:uiPriority="66" w:unhideWhenUsed="0"/>
+    <w:lsdException w:name="Medium Grid 1" w:semiHidden="0" w:uiPriority="67" w:unhideWhenUsed="0"/>
+    <w:lsdException w:name="Medium Grid 2" w:semiHidden="0" w:uiPriority="68" w:unhideWhenUsed="0"/>
+    <w:lsdException w:name="Medium Grid 3" w:semiHidden="0" w:uiPriority="69" w:unhideWhenUsed="0"/>
+    <w:lsdException w:name="Dark List" w:semiHidden="0" w:uiPriority="70" w:unhideWhenUsed="0"/>
+    <w:lsdException w:name="Colorful Shading" w:semiHidden="0" w:uiPriority="71" w:unhideWhenUsed="0"/>
+    <w:lsdException w:name="Colorful List" w:semiHidden="0" w:uiPriority="72" w:unhideWhenUsed="0"/>
+    <w:lsdException w:name="Colorful Grid" w:semiHidden="0" w:uiPriority="73" w:unhideWhenUsed="0"/>
+    <w:lsdException w:name="Light Shading Accent 1" w:semiHidden="0" w:uiPriority="60" w:unhideWhenUsed="0"/>
+    <w:lsdException w:name="Light List Accent 1" w:semiHidden="0" w:uiPriority="61" w:unhideWhenUsed="0"/>
+    <w:lsdException w:name="Light Grid Accent 1" w:semiHidden="0" w:uiPriority="62" w:unhideWhenUsed="0"/>
+    <w:lsdException w:name="Medium Shading 1 Accent 1" w:semiHidden="0" w:uiPriority="63" w:unhideWhenUsed="0"/>
+    <w:lsdException w:name="Medium Shading 2 Accent 1" w:semiHidden="0" w:uiPriority="64" w:unhideWhenUsed="0"/>
+    <w:lsdException w:name="Medium List 1 Accent 1" w:semiHidden="0" w:uiPriority="65" w:unhideWhenUsed="0"/>
+    <w:lsdException w:name="Revision" w:unhideWhenUsed="0"/>
+    <w:lsdException w:name="List Paragraph" w:semiHidden="0" w:uiPriority="34" w:unhideWhenUsed="0" w:qFormat="1"/>
+    <w:lsdException w:name="Quote" w:semiHidden="0" w:uiPriority="29" w:unhideWhenUsed="0" w:qFormat="1"/>
+    <w:lsdException w:name="Intense Quote" w:semiHidden="0" w:uiPriority="30" w:unhideWhenUsed="0" w:qFormat="1"/>
+    <w:lsdException w:name="Medium List 2 Accent 1" w:semiHidden="0" w:uiPriority="66" w:unhideWhenUsed="0"/>
+    <w:lsdException w:name="Medium Grid 1 Accent 1" w:semiHidden="0" w:uiPriority="67" w:unhideWhenUsed="0"/>
+    <w:lsdException w:name="Medium Grid 2 Accent 1" w:semiHidden="0" w:uiPriority="68" w:unhideWhenUsed="0"/>
+    <w:lsdException w:name="Medium Grid 3 Accent 1" w:semiHidden="0" w:uiPriority="69" w:unhideWhenUsed="0"/>
+    <w:lsdException w:name="Dark List Accent 1" w:semiHidden="0" w:uiPriority="70" w:unhideWhenUsed="0"/>
+    <w:lsdException w:name="Colorful Shading Accent 1" w:semiHidden="0" w:uiPriority="71" w:unhideWhenUsed="0"/>
+    <w:lsdException w:name="Colorful List Accent 1" w:semiHidden="0" w:uiPriority="72" w:unhideWhenUsed="0"/>
+    <w:lsdException w:name="Colorful Grid Accent 1" w:semiHidden="0" w:uiPriority="73" w:unhideWhenUsed="0"/>
+    <w:lsdException w:name="Light Shading Accent 2" w:semiHidden="0" w:uiPriority="60" w:unhideWhenUsed="0"/>
+    <w:lsdException w:name="Light List Accent 2" w:semiHidden="0" w:uiPriority="61" w:unhideWhenUsed="0"/>
+    <w:lsdException w:name="Light Grid Accent 2" w:semiHidden="0" w:uiPriority="62" w:unhideWhenUsed="0"/>
+    <w:lsdException w:name="Medium Shading 1 Accent 2" w:semiHidden="0" w:uiPriority="63" w:unhideWhenUsed="0"/>
+    <w:lsdException w:name="Medium Shading 2 Accent 2" w:semiHidden="0" w:uiPriority="64" w:unhideWhenUsed="0"/>
+    <w:lsdException w:name="Medium List 1 Accent 2" w:semiHidden="0" w:uiPriority="65" w:unhideWhenUsed="0"/>
+    <w:lsdException w:name="Medium List 2 Accent 2" w:semiHidden="0" w:uiPriority="66" w:unhideWhenUsed="0"/>
+    <w:lsdException w:name="Medium Grid 1 Accent 2" w:semiHidden="0" w:uiPriority="67" w:unhideWhenUsed="0"/>
+    <w:lsdException w:name="Medium Grid 2 Accent 2" w:semiHidden="0" w:uiPriority="68" w:unhideWhenUsed="0"/>
+    <w:lsdException w:name="Medium Grid 3 Accent 2" w:semiHidden="0" w:uiPriority="69" w:unhideWhenUsed="0"/>
+    <w:lsdException w:name="Dark List Accent 2" w:semiHidden="0" w:uiPriority="70" w:unhideWhenUsed="0"/>
+    <w:lsdException w:name="Colorful Shading Accent 2" w:semiHidden="0" w:uiPriority="71" w:unhideWhenUsed="0"/>
+    <w:lsdException w:name="Colorful List Accent 2" w:semiHidden="0" w:uiPriority="72" w:unhideWhenUsed="0"/>
+    <w:lsdException w:name="Colorful Grid Accent 2" w:semiHidden="0" w:uiPriority="73" w:unhideWhenUsed="0"/>
+    <w:lsdException w:name="Light Shading Accent 3" w:semiHidden="0" w:uiPriority="60" w:unhideWhenUsed="0"/>
+    <w:lsdException w:name="Light List Accent 3" w:semiHidden="0" w:uiPriority="61" w:unhideWhenUsed="0"/>
+    <w:lsdException w:name="Light Grid Accent 3" w:semiHidden="0" w:uiPriority="62" w:unhideWhenUsed="0"/>
+    <w:lsdException w:name="Medium Shading 1 Accent 3" w:semiHidden="0" w:uiPriority="63" w:unhideWhenUsed="0"/>
+    <w:lsdException w:name="Medium Shading 2 Accent 3" w:semiHidden="0" w:uiPriority="64" w:unhideWhenUsed="0"/>
+    <w:lsdException w:name="Medium List 1 Accent 3" w:semiHidden="0" w:uiPriority="65" w:unhideWhenUsed="0"/>
+    <w:lsdException w:name="Medium List 2 Accent 3" w:semiHidden="0" w:uiPriority="66" w:unhideWhenUsed="0"/>
+    <w:lsdException w:name="Medium Grid 1 Accent 3" w:semiHidden="0" w:uiPriority="67" w:unhideWhenUsed="0"/>
+    <w:lsdException w:name="Medium Grid 2 Accent 3" w:semiHidden="0" w:uiPriority="68" w:unhideWhenUsed="0"/>
+    <w:lsdException w:name="Medium Grid 3 Accent 3" w:semiHidden="0" w:uiPriority="69" w:unhideWhenUsed="0"/>
+    <w:lsdException w:name="Dark List Accent 3" w:semiHidden="0" w:uiPriority="70" w:unhideWhenUsed="0"/>
+    <w:lsdException w:name="Colorful Shading Accent 3" w:semiHidden="0" w:uiPriority="71" w:unhideWhenUsed="0"/>
+    <w:lsdException w:name="Colorful List Accent 3" w:semiHidden="0" w:uiPriority="72" w:unhideWhenUsed="0"/>
+    <w:lsdException w:name="Colorful Grid Accent 3" w:semiHidden="0" w:uiPriority="73" w:unhideWhenUsed="0"/>
+    <w:lsdException w:name="Light Shading Accent 4" w:semiHidden="0" w:uiPriority="60" w:unhideWhenUsed="0"/>
+    <w:lsdException w:name="Light List Accent 4" w:semiHidden="0" w:uiPriority="61" w:unhideWhenUsed="0"/>
+    <w:lsdException w:name="Light Grid Accent 4" w:semiHidden="0" w:uiPriority="62" w:unhideWhenUsed="0"/>
+    <w:lsdException w:name="Medium Shading 1 Accent 4" w:semiHidden="0" w:uiPriority="63" w:unhideWhenUsed="0"/>
+    <w:lsdException w:name="Medium Shading 2 Accent 4" w:semiHidden="0" w:uiPriority="64" w:unhideWhenUsed="0"/>
+    <w:lsdException w:name="Medium List 1 Accent 4" w:semiHidden="0" w:uiPriority="65" w:unhideWhenUsed="0"/>
+    <w:lsdException w:name="Medium List 2 Accent 4" w:semiHidden="0" w:uiPriority="66" w:unhideWhenUsed="0"/>
+    <w:lsdException w:name="Medium Grid 1 Accent 4" w:semiHidden="0" w:uiPriority="67" w:unhideWhenUsed="0"/>
+    <w:lsdException w:name="Medium Grid 2 Accent 4" w:semiHidden="0" w:uiPriority="68" w:unhideWhenUsed="0"/>
+    <w:lsdException w:name="Medium Grid 3 Accent 4" w:semiHidden="0" w:uiPriority="69" w:unhideWhenUsed="0"/>
+    <w:lsdException w:name="Dark List Accent 4" w:semiHidden="0" w:uiPriority="70" w:unhideWhenUsed="0"/>
+    <w:lsdException w:name="Colorful Shading Accent 4" w:semiHidden="0" w:uiPriority="71" w:unhideWhenUsed="0"/>
+    <w:lsdException w:name="Colorful List Accent 4" w:semiHidden="0" w:uiPriority="72" w:unhideWhenUsed="0"/>
+    <w:lsdException w:name="Colorful Grid Accent 4" w:semiHidden="0" w:uiPriority="73" w:unhideWhenUsed="0"/>
+    <w:lsdException w:name="Light Shading Accent 5" w:semiHidden="0" w:uiPriority="60" w:unhideWhenUsed="0"/>
+    <w:lsdException w:name="Light List Accent 5" w:semiHidden="0" w:uiPriority="61" w:unhideWhenUsed="0"/>
+    <w:lsdException w:name="Light Grid Accent 5" w:semiHidden="0" w:uiPriority="62" w:unhideWhenUsed="0"/>
+    <w:lsdException w:name="Medium Shading 1 Accent 5" w:semiHidden="0" w:uiPriority="63" w:unhideWhenUsed="0"/>
+    <w:lsdException w:name="Medium Shading 2 Accent 5" w:semiHidden="0" w:uiPriority="64" w:unhideWhenUsed="0"/>
+    <w:lsdException w:name="Medium List 1 Accent 5" w:semiHidden="0" w:uiPriority="65" w:unhideWhenUsed="0"/>
+    <w:lsdException w:name="Medium List 2 Accent 5" w:semiHidden="0" w:uiPriority="66" w:unhideWhenUsed="0"/>
+    <w:lsdException w:name="Medium Grid 1 Accent 5" w:semiHidden="0" w:uiPriority="67" w:unhideWhenUsed="0"/>
+    <w:lsdException w:name="Medium Grid 2 Accent 5" w:semiHidden="0" w:uiPriority="68" w:unhideWhenUsed="0"/>
+    <w:lsdException w:name="Medium Grid 3 Accent 5" w:semiHidden="0" w:uiPriority="69" w:unhideWhenUsed="0"/>
+    <w:lsdException w:name="Dark List Accent 5" w:semiHidden="0" w:uiPriority="70" w:unhideWhenUsed="0"/>
+    <w:lsdException w:name="Colorful Shading Accent 5" w:semiHidden="0" w:uiPriority="71" w:unhideWhenUsed="0"/>
+    <w:lsdException w:name="Colorful List Accent 5" w:semiHidden="0" w:uiPriority="72" w:unhideWhenUsed="0"/>
+    <w:lsdException w:name="Colorful Grid Accent 5" w:semiHidden="0" w:uiPriority="73" w:unhideWhenUsed="0"/>
+    <w:lsdException w:name="Light Shading Accent 6" w:semiHidden="0" w:uiPriority="60" w:unhideWhenUsed="0"/>
+    <w:lsdException w:name="Light List Accent 6" w:semiHidden="0" w:uiPriority="61" w:unhideWhenUsed="0"/>
+    <w:lsdException w:name="Light Grid Accent 6" w:semiHidden="0" w:uiPriority="62" w:unhideWhenUsed="0"/>
+    <w:lsdException w:name="Medium Shading 1 Accent 6" w:semiHidden="0" w:uiPriority="63" w:unhideWhenUsed="0"/>
+    <w:lsdException w:name="Medium Shading 2 Accent 6" w:semiHidden="0" w:uiPriority="64" w:unhideWhenUsed="0"/>
+    <w:lsdException w:name="Medium List 1 Accent 6" w:semiHidden="0" w:uiPriority="65" w:unhideWhenUsed="0"/>
+    <w:lsdException w:name="Medium List 2 Accent 6" w:semiHidden="0" w:uiPriority="66" w:unhideWhenUsed="0"/>
+    <w:lsdException w:name="Medium Grid 1 Accent 6" w:semiHidden="0" w:uiPriority="67" w:unhideWhenUsed="0"/>
+    <w:lsdException w:name="Medium Grid 2 Accent 6" w:semiHidden="0" w:uiPriority="68" w:unhideWhenUsed="0"/>
+    <w:lsdException w:name="Medium Grid 3 Accent 6" w:semiHidden="0" w:uiPriority="69" w:unhideWhenUsed="0"/>
+    <w:lsdException w:name="Dark List Accent 6" w:semiHidden="0" w:uiPriority="70" w:unhideWhenUsed="0"/>
+    <w:lsdException w:name="Colorful Shading Accent 6" w:semiHidden="0" w:uiPriority="71" w:unhideWhenUsed="0"/>
+    <w:lsdException w:name="Colorful List Accent 6" w:semiHidden="0" w:uiPriority="72" w:unhideWhenUsed="0"/>
+    <w:lsdException w:name="Colorful Grid Accent 6" w:semiHidden="0" w:uiPriority="73" w:unhideWhenUsed="0"/>
+    <w:lsdException w:name="Subtle Emphasis" w:semiHidden="0" w:uiPriority="19" w:unhideWhenUsed="0" w:qFormat="1"/>
+    <w:lsdException w:name="Intense Emphasis" w:semiHidden="0" w:uiPriority="21" w:unhideWhenUsed="0" w:qFormat="1"/>
+    <w:lsdException w:name="Subtle Reference" w:semiHidden="0" w:uiPriority="31" w:unhideWhenUsed="0" w:qFormat="1"/>
+    <w:lsdException w:name="Intense Reference" w:semiHidden="0" w:uiPriority="32" w:unhideWhenUsed="0" w:qFormat="1"/>
+    <w:lsdException w:name="Book Title" w:semiHidden="0" w:uiPriority="33" w:unhideWhenUsed="0" w:qFormat="1"/>
+    <w:lsdException w:name="Bibliography" w:uiPriority="37"/>
+    <w:lsdException w:name="TOC Heading" w:uiPriority="39" w:qFormat="1"/>
+  </w:latentStyles>
+  <w:style w:type="paragraph" w:default="1" w:styleId="Normal">
+    <w:name w:val="Normal"/>
+    <w:qFormat/>
+    <w:rsid w:val="0010111D"/>
+    <w:pPr>
+      <w:spacing w:after="200" w:line="276" w:lineRule="auto"/>
+    </w:pPr>
+    <w:rPr>
+      <w:rFonts w:ascii="Calibri" w:eastAsia="MS Mincho" w:hAnsi="Calibri" w:cs="Times New Roman"/>
+      <w:lang w:val="sq-AL"/>
+    </w:rPr>
+  </w:style>
+  <w:style w:type="character" w:default="1" w:styleId="DefaultParagraphFont">
+    <w:name w:val="Default Paragraph Font"/>
+    <w:uiPriority w:val="1"/>
+    <w:semiHidden/>
+    <w:unhideWhenUsed/>
+  </w:style>
+  <w:style w:type="table" w:default="1" w:styleId="TableNormal">
+    <w:name w:val="Normal Table"/>
+    <w:uiPriority w:val="99"/>
+    <w:semiHidden/>
+    <w:unhideWhenUsed/>
+    <w:tblPr>
+      <w:tblInd w:w="0" w:type="dxa"/>
+      <w:tblCellMar>
+        <w:top w:w="0" w:type="dxa"/>
+        <w:left w:w="108" w:type="dxa"/>
+        <w:bottom w:w="0" w:type="dxa"/>
+        <w:right w:w="108" w:type="dxa"/>
+      </w:tblCellMar>
+    </w:tblPr>
+  </w:style>
+  <w:style w:type="numbering" w:default="1" w:styleId="NoList">
+    <w:name w:val="No List"/>
+    <w:uiPriority w:val="99"/>
+    <w:semiHidden/>
+    <w:unhideWhenUsed/>
+  </w:style>
+  <w:style w:type="paragraph" w:styleId="ListParagraph">
+    <w:name w:val="List Paragraph"/>
+    <w:basedOn w:val="Normal"/>
+    <w:uiPriority w:val="34"/>
+    <w:qFormat/>
+    <w:rsid w:val="00B93F29"/>
+    <w:pPr>
+      <w:ind w:left="720"/>
+      <w:contextualSpacing/>
+    </w:pPr>
+  </w:style>
+  <w:style w:type="paragraph" w:styleId="Header">
+    <w:name w:val="header"/>
+    <w:basedOn w:val="Normal"/>
+    <w:link w:val="HeaderChar"/>
+    <w:uiPriority w:val="99"/>
+    <w:unhideWhenUsed/>
+    <w:rsid w:val="00524F73"/>
+    <w:pPr>
+      <w:tabs>
+        <w:tab w:val="center" w:pos="4680"/>
+        <w:tab w:val="right" w:pos="9360"/>
+      </w:tabs>
+      <w:spacing w:after="0" w:line="240" w:lineRule="auto"/>
+    </w:pPr>
+  </w:style>
+  <w:style w:type="character" w:customStyle="1" w:styleId="HeaderChar">
+    <w:name w:val="Header Char"/>
+    <w:basedOn w:val="DefaultParagraphFont"/>
+    <w:link w:val="Header"/>
+    <w:uiPriority w:val="99"/>
+    <w:rsid w:val="00524F73"/>
+    <w:rPr>
+      <w:rFonts w:ascii="Calibri" w:eastAsia="MS Mincho" w:hAnsi="Calibri" w:cs="Times New Roman"/>
+      <w:lang w:val="sq-AL"/>
+    </w:rPr>
+  </w:style>
+  <w:style w:type="paragraph" w:styleId="Footer">
+    <w:name w:val="footer"/>
+    <w:basedOn w:val="Normal"/>
+    <w:link w:val="FooterChar"/>
+    <w:uiPriority w:val="99"/>
+    <w:unhideWhenUsed/>
+    <w:rsid w:val="00524F73"/>
+    <w:pPr>
+      <w:tabs>
+        <w:tab w:val="center" w:pos="4680"/>
+        <w:tab w:val="right" w:pos="9360"/>
+      </w:tabs>
+      <w:spacing w:after="0" w:line="240" w:lineRule="auto"/>
+    </w:pPr>
+  </w:style>
+  <w:style w:type="character" w:customStyle="1" w:styleId="FooterChar">
+    <w:name w:val="Footer Char"/>
+    <w:basedOn w:val="DefaultParagraphFont"/>
+    <w:link w:val="Footer"/>
+    <w:uiPriority w:val="99"/>
+    <w:rsid w:val="00524F73"/>
+    <w:rPr>
+      <w:rFonts w:ascii="Calibri" w:eastAsia="MS Mincho" w:hAnsi="Calibri" w:cs="Times New Roman"/>
+      <w:lang w:val="sq-AL"/>
+    </w:rPr>
+  </w:style>
+  <w:style w:type="paragraph" w:styleId="FootnoteText">
+    <w:name w:val="footnote text"/>
+    <w:basedOn w:val="Normal"/>
+    <w:link w:val="FootnoteTextChar"/>
+    <w:uiPriority w:val="99"/>
+    <w:semiHidden/>
+    <w:unhideWhenUsed/>
+    <w:rsid w:val="00F65ED2"/>
+    <w:pPr>
+      <w:spacing w:after="0" w:line="240" w:lineRule="auto"/>
+    </w:pPr>
+    <w:rPr>
+      <w:rFonts w:asciiTheme="minorHAnsi" w:eastAsiaTheme="minorHAnsi" w:hAnsiTheme="minorHAnsi" w:cstheme="minorBidi"/>
+      <w:sz w:val="20"/>
+      <w:szCs w:val="20"/>
+      <w:lang w:val="en-US"/>
+    </w:rPr>
+  </w:style>
+  <w:style w:type="character" w:customStyle="1" w:styleId="FootnoteTextChar">
+    <w:name w:val="Footnote Text Char"/>
+    <w:basedOn w:val="DefaultParagraphFont"/>
+    <w:link w:val="FootnoteText"/>
+    <w:uiPriority w:val="99"/>
+    <w:semiHidden/>
+    <w:rsid w:val="00F65ED2"/>
+    <w:rPr>
+      <w:sz w:val="20"/>
+      <w:szCs w:val="20"/>
+    </w:rPr>
+  </w:style>
+  <w:style w:type="character" w:styleId="FootnoteReference">
+    <w:name w:val="footnote reference"/>
+    <w:basedOn w:val="DefaultParagraphFont"/>
+    <w:uiPriority w:val="99"/>
+    <w:semiHidden/>
+    <w:unhideWhenUsed/>
+    <w:rsid w:val="00F65ED2"/>
+    <w:rPr>
+      <w:vertAlign w:val="superscript"/>
+    </w:rPr>
+  </w:style>
+  <w:style w:type="paragraph" w:styleId="BalloonText">
+    <w:name w:val="Balloon Text"/>
+    <w:basedOn w:val="Normal"/>
+    <w:link w:val="BalloonTextChar"/>
+    <w:uiPriority w:val="99"/>
+    <w:semiHidden/>
+    <w:unhideWhenUsed/>
+    <w:rsid w:val="00F65ED2"/>
+    <w:pPr>
+      <w:spacing w:after="0" w:line="240" w:lineRule="auto"/>
+    </w:pPr>
+    <w:rPr>
+      <w:rFonts w:ascii="Tahoma" w:hAnsi="Tahoma" w:cs="Tahoma"/>
+      <w:sz w:val="16"/>
+      <w:szCs w:val="16"/>
+    </w:rPr>
+  </w:style>
+  <w:style w:type="character" w:customStyle="1" w:styleId="BalloonTextChar">
+    <w:name w:val="Balloon Text Char"/>
+    <w:basedOn w:val="DefaultParagraphFont"/>
+    <w:link w:val="BalloonText"/>
+    <w:uiPriority w:val="99"/>
+    <w:semiHidden/>
+    <w:rsid w:val="00F65ED2"/>
+    <w:rPr>
+      <w:rFonts w:ascii="Tahoma" w:eastAsia="MS Mincho" w:hAnsi="Tahoma" w:cs="Tahoma"/>
+      <w:sz w:val="16"/>
+      <w:szCs w:val="16"/>
       <w:lang w:val="sq-AL"/>
     </w:rPr>
   </w:style>
@@ -3472,7 +7014,7 @@
   <a:extraClrSchemeLst/>
   <a:extLst>
     <a:ext uri="{05A4C25C-085E-4340-85A3-A5531E510DB2}">
-      <thm15:themeFamily xmlns:thm15="http://schemas.microsoft.com/office/thememl/2012/main" name="Office Theme" id="{62F939B6-93AF-4DB8-9C6B-D6C7DFDC589F}" vid="{4A3C46E8-61CC-4603-A589-7422A47A8E4A}"/>
+      <thm15:themeFamily xmlns:thm15="http://schemas.microsoft.com/office/thememl/2012/main" xmlns="" name="Office Theme" id="{62F939B6-93AF-4DB8-9C6B-D6C7DFDC589F}" vid="{4A3C46E8-61CC-4603-A589-7422A47A8E4A}"/>
     </a:ext>
   </a:extLst>
 </a:theme>

</xml_diff>